<commit_message>
datos reales en las migraciones y permisos.
</commit_message>
<xml_diff>
--- a/public/storage/syllabus.docx
+++ b/public/storage/syllabus.docx
@@ -1,6 +1,6 @@
 
 <file path=word/document.xml><?xml version="1.0" encoding="utf-8"?>
-<w:document xmlns:wpc="http://schemas.microsoft.com/office/word/2010/wordprocessingCanvas" xmlns:cx="http://schemas.microsoft.com/office/drawing/2014/chartex" xmlns:mc="http://schemas.openxmlformats.org/markup-compatibility/2006" xmlns:o="urn:schemas-microsoft-com:office:office" xmlns:r="http://schemas.openxmlformats.org/officeDocument/2006/relationships" xmlns:m="http://schemas.openxmlformats.org/officeDocument/2006/math" xmlns:v="urn:schemas-microsoft-com:vml" xmlns:wp14="http://schemas.microsoft.com/office/word/2010/wordprocessingDrawing" xmlns:wp="http://schemas.openxmlformats.org/drawingml/2006/wordprocessingDrawing" xmlns:w10="urn:schemas-microsoft-com:office:word" xmlns:w="http://schemas.openxmlformats.org/wordprocessingml/2006/main" xmlns:w14="http://schemas.microsoft.com/office/word/2010/wordml" xmlns:w15="http://schemas.microsoft.com/office/word/2012/wordml" xmlns:w16se="http://schemas.microsoft.com/office/word/2015/wordml/symex" xmlns:wpg="http://schemas.microsoft.com/office/word/2010/wordprocessingGroup" xmlns:wpi="http://schemas.microsoft.com/office/word/2010/wordprocessingInk" xmlns:wne="http://schemas.microsoft.com/office/word/2006/wordml" xmlns:wps="http://schemas.microsoft.com/office/word/2010/wordprocessingShape" mc:Ignorable="w14 w15 w16se wp14">
+<w:document xmlns:wpc="http://schemas.microsoft.com/office/word/2010/wordprocessingCanvas" xmlns:mc="http://schemas.openxmlformats.org/markup-compatibility/2006" xmlns:o="urn:schemas-microsoft-com:office:office" xmlns:r="http://schemas.openxmlformats.org/officeDocument/2006/relationships" xmlns:m="http://schemas.openxmlformats.org/officeDocument/2006/math" xmlns:v="urn:schemas-microsoft-com:vml" xmlns:wp14="http://schemas.microsoft.com/office/word/2010/wordprocessingDrawing" xmlns:wp="http://schemas.openxmlformats.org/drawingml/2006/wordprocessingDrawing" xmlns:w10="urn:schemas-microsoft-com:office:word" xmlns:w="http://schemas.openxmlformats.org/wordprocessingml/2006/main" xmlns:w14="http://schemas.microsoft.com/office/word/2010/wordml" xmlns:wpg="http://schemas.microsoft.com/office/word/2010/wordprocessingGroup" xmlns:wpi="http://schemas.microsoft.com/office/word/2010/wordprocessingInk" xmlns:wne="http://schemas.microsoft.com/office/word/2006/wordml" xmlns:wps="http://schemas.microsoft.com/office/word/2010/wordprocessingShape" mc:Ignorable="w14 wp14">
   <w:body>
     <w:p>
       <w:pPr>
@@ -23,7 +23,7 @@
           <w:color w:val="000000"/>
           <w:sz w:val="28"/>
           <w:szCs w:val="28"/>
-          <w:lang w:val="es-CO" w:eastAsia="es-CO"/>
+          <w:lang w:eastAsia="es-ES"/>
         </w:rPr>
         <mc:AlternateContent>
           <mc:Choice Requires="wps">
@@ -124,7 +124,7 @@
               </wp:anchor>
             </w:drawing>
           </mc:Choice>
-          <mc:Fallback>
+          <mc:Fallback xmlns:w16se="http://schemas.microsoft.com/office/word/2015/wordml/symex" xmlns:w15="http://schemas.microsoft.com/office/word/2012/wordml" xmlns:cx="http://schemas.microsoft.com/office/drawing/2014/chartex">
             <w:pict>
               <v:shapetype w14:anchorId="46EC27D0" id="_x0000_t202" coordsize="21600,21600" o:spt="202" path="m,l,21600r21600,l21600,xe">
                 <v:stroke joinstyle="miter"/>
@@ -182,7 +182,7 @@
           <w:color w:val="000000"/>
           <w:sz w:val="28"/>
           <w:szCs w:val="28"/>
-          <w:lang w:val="es-CO" w:eastAsia="es-CO"/>
+          <w:lang w:eastAsia="es-ES"/>
         </w:rPr>
         <mc:AlternateContent>
           <mc:Choice Requires="wps">
@@ -305,7 +305,7 @@
               </wp:anchor>
             </w:drawing>
           </mc:Choice>
-          <mc:Fallback>
+          <mc:Fallback xmlns:w16se="http://schemas.microsoft.com/office/word/2015/wordml/symex" xmlns:w15="http://schemas.microsoft.com/office/word/2012/wordml" xmlns:cx="http://schemas.microsoft.com/office/drawing/2014/chartex">
             <w:pict>
               <v:shape w14:anchorId="3D0718F0" id="Cuadro de texto 6" o:spid="_x0000_s1027" type="#_x0000_t202" style="position:absolute;margin-left:59.7pt;margin-top:514pt;width:492pt;height:56.4pt;z-index:251706368;visibility:visible;mso-wrap-style:square;mso-height-percent:0;mso-wrap-distance-left:9pt;mso-wrap-distance-top:0;mso-wrap-distance-right:9pt;mso-wrap-distance-bottom:0;mso-position-horizontal:absolute;mso-position-horizontal-relative:page;mso-position-vertical:absolute;mso-position-vertical-relative:text;mso-height-percent:0;mso-height-relative:margin;v-text-anchor:top" o:gfxdata="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" filled="f" stroked="f">
                 <v:textbox>
@@ -381,7 +381,7 @@
           <w:color w:val="000000"/>
           <w:sz w:val="28"/>
           <w:szCs w:val="28"/>
-          <w:lang w:val="es-CO" w:eastAsia="es-CO"/>
+          <w:lang w:eastAsia="es-ES"/>
         </w:rPr>
         <mc:AlternateContent>
           <mc:Choice Requires="wps">
@@ -484,7 +484,7 @@
               </wp:anchor>
             </w:drawing>
           </mc:Choice>
-          <mc:Fallback>
+          <mc:Fallback xmlns:w16se="http://schemas.microsoft.com/office/word/2015/wordml/symex" xmlns:w15="http://schemas.microsoft.com/office/word/2012/wordml" xmlns:cx="http://schemas.microsoft.com/office/drawing/2014/chartex">
             <w:pict>
               <v:shape w14:anchorId="57DC3871" id="Cuadro de texto 7" o:spid="_x0000_s1028" type="#_x0000_t202" style="position:absolute;margin-left:-25.2pt;margin-top:423.6pt;width:492pt;height:36.2pt;z-index:251707392;visibility:visible;mso-wrap-style:square;mso-height-percent:0;mso-wrap-distance-left:9pt;mso-wrap-distance-top:0;mso-wrap-distance-right:9pt;mso-wrap-distance-bottom:0;mso-position-horizontal:absolute;mso-position-horizontal-relative:text;mso-position-vertical:absolute;mso-position-vertical-relative:text;mso-height-percent:0;mso-height-relative:margin;v-text-anchor:top" o:gfxdata="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" filled="f" stroked="f">
                 <v:textbox>
@@ -540,7 +540,7 @@
           <w:color w:val="000000"/>
           <w:sz w:val="28"/>
           <w:szCs w:val="28"/>
-          <w:lang w:val="es-CO" w:eastAsia="es-CO"/>
+          <w:lang w:eastAsia="es-ES"/>
         </w:rPr>
         <mc:AlternateContent>
           <mc:Choice Requires="wps">
@@ -610,7 +610,7 @@
               </wp:anchor>
             </w:drawing>
           </mc:Choice>
-          <mc:Fallback xmlns:mv="urn:schemas-microsoft-com:mac:vml" xmlns:mo="http://schemas.microsoft.com/office/mac/office/2008/main">
+          <mc:Fallback xmlns:mo="http://schemas.microsoft.com/office/mac/office/2008/main" xmlns:mv="urn:schemas-microsoft-com:mac:vml" xmlns:w16se="http://schemas.microsoft.com/office/word/2015/wordml/symex" xmlns:w15="http://schemas.microsoft.com/office/word/2012/wordml" xmlns:cx="http://schemas.microsoft.com/office/drawing/2014/chartex">
             <w:pict>
               <v:rect w14:anchorId="00F743A8" id="Rectángulo 3" o:spid="_x0000_s1026" style="position:absolute;margin-left:0;margin-top:-59.8pt;width:609.4pt;height:5.75pt;z-index:251703296;visibility:visible;mso-wrap-style:square;mso-height-percent:0;mso-wrap-distance-left:9pt;mso-wrap-distance-top:0;mso-wrap-distance-right:9pt;mso-wrap-distance-bottom:0;mso-position-horizontal:left;mso-position-horizontal-relative:page;mso-position-vertical:absolute;mso-position-vertical-relative:text;mso-height-percent:0;mso-height-relative:margin;v-text-anchor:middle" o:gfxdata="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" fillcolor="#c00000" strokecolor="#c00000" strokeweight="2pt">
                 <w10:wrap anchorx="page"/>
@@ -628,7 +628,7 @@
           <w:color w:val="000000"/>
           <w:sz w:val="28"/>
           <w:szCs w:val="28"/>
-          <w:lang w:val="es-CO" w:eastAsia="es-CO"/>
+          <w:lang w:eastAsia="es-ES"/>
         </w:rPr>
         <mc:AlternateContent>
           <mc:Choice Requires="wps">
@@ -710,7 +710,7 @@
               </wp:anchor>
             </w:drawing>
           </mc:Choice>
-          <mc:Fallback>
+          <mc:Fallback xmlns:w16se="http://schemas.microsoft.com/office/word/2015/wordml/symex" xmlns:w15="http://schemas.microsoft.com/office/word/2012/wordml" xmlns:cx="http://schemas.microsoft.com/office/drawing/2014/chartex">
             <w:pict>
               <v:shape w14:anchorId="7F565C60" id="Cuadro de texto 24" o:spid="_x0000_s1029" type="#_x0000_t202" style="position:absolute;margin-left:0;margin-top:555pt;width:492pt;height:36.2pt;z-index:251698176;visibility:visible;mso-wrap-style:square;mso-height-percent:0;mso-wrap-distance-left:9pt;mso-wrap-distance-top:0;mso-wrap-distance-right:9pt;mso-wrap-distance-bottom:0;mso-position-horizontal:center;mso-position-horizontal-relative:page;mso-position-vertical:absolute;mso-position-vertical-relative:text;mso-height-percent:0;mso-height-relative:margin;v-text-anchor:top" o:gfxdata="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" filled="f" stroked="f">
                 <v:textbox>
@@ -740,7 +740,7 @@
         <w:rPr>
           <w:rFonts w:ascii="Helvetica" w:hAnsi="Helvetica"/>
           <w:noProof/>
-          <w:lang w:val="es-CO" w:eastAsia="es-CO"/>
+          <w:lang w:eastAsia="es-ES"/>
         </w:rPr>
         <mc:AlternateContent>
           <mc:Choice Requires="wps">
@@ -771,7 +771,7 @@
                           <a:avLst/>
                         </a:prstGeom>
                         <a:blipFill>
-                          <a:blip r:embed="rId8"/>
+                          <a:blip r:embed="rId9"/>
                           <a:stretch>
                             <a:fillRect/>
                           </a:stretch>
@@ -866,10 +866,10 @@
               </wp:anchor>
             </w:drawing>
           </mc:Choice>
-          <mc:Fallback>
+          <mc:Fallback xmlns:w16se="http://schemas.microsoft.com/office/word/2015/wordml/symex" xmlns:w15="http://schemas.microsoft.com/office/word/2012/wordml" xmlns:cx="http://schemas.microsoft.com/office/drawing/2014/chartex">
             <w:pict>
               <v:rect w14:anchorId="6510285A" id="Rectángulo 23" o:spid="_x0000_s1030" style="position:absolute;margin-left:560.25pt;margin-top:0;width:611.45pt;height:790.95pt;z-index:-251621376;visibility:visible;mso-wrap-style:square;mso-width-percent:0;mso-height-percent:0;mso-wrap-distance-left:9pt;mso-wrap-distance-top:0;mso-wrap-distance-right:9pt;mso-wrap-distance-bottom:0;mso-position-horizontal:right;mso-position-horizontal-relative:page;mso-position-vertical:top;mso-position-vertical-relative:page;mso-width-percent:0;mso-height-percent:0;mso-width-relative:margin;mso-height-relative:margin;v-text-anchor:bottom" o:gfxdata="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" stroked="f" strokeweight="2pt">
-                <v:fill r:id="rId9" o:title="" recolor="t" rotate="t" type="frame"/>
+                <v:fill r:id="rId10" o:title="" recolor="t" rotate="t" type="frame"/>
                 <v:textbox inset="36pt,1in,1in,208.8pt">
                   <w:txbxContent>
                     <w:p>
@@ -1625,7 +1625,7 @@
       </w:tr>
       <w:tr>
         <w:trPr>
-          <w:trHeight w:val="865"/>
+          <w:trHeight w:val="641"/>
         </w:trPr>
         <w:tc>
           <w:tcPr>
@@ -1693,45 +1693,8 @@
               </w:rPr>
               <w:t>}</w:t>
             </w:r>
-          </w:p>
-          <w:p>
-            <w:pPr>
-              <w:rPr>
-                <w:rFonts w:ascii="Arial" w:hAnsi="Arial" w:cs="Arial"/>
-                <w:color w:val="0070C0"/>
-                <w:sz w:val="24"/>
-                <w:szCs w:val="24"/>
-              </w:rPr>
-            </w:pPr>
-            <w:r>
-              <w:rPr>
-                <w:rFonts w:ascii="Arial" w:hAnsi="Arial" w:cs="Arial"/>
-                <w:color w:val="0070C0"/>
-                <w:sz w:val="24"/>
-                <w:szCs w:val="24"/>
-              </w:rPr>
-              <w:t xml:space="preserve">(Básica, Profesional, C. </w:t>
-            </w:r>
-            <w:proofErr w:type="spellStart"/>
-            <w:r>
-              <w:rPr>
-                <w:rFonts w:ascii="Arial" w:hAnsi="Arial" w:cs="Arial"/>
-                <w:color w:val="0070C0"/>
-                <w:sz w:val="24"/>
-                <w:szCs w:val="24"/>
-              </w:rPr>
-              <w:t>Faccultad</w:t>
-            </w:r>
-            <w:proofErr w:type="spellEnd"/>
-            <w:r>
-              <w:rPr>
-                <w:rFonts w:ascii="Arial" w:hAnsi="Arial" w:cs="Arial"/>
-                <w:color w:val="0070C0"/>
-                <w:sz w:val="24"/>
-                <w:szCs w:val="24"/>
-              </w:rPr>
-              <w:t>, C. personal, C. Universidad)</w:t>
-            </w:r>
+            <w:bookmarkStart w:id="0" w:name="_GoBack"/>
+            <w:bookmarkEnd w:id="0"/>
           </w:p>
         </w:tc>
       </w:tr>
@@ -2301,7 +2264,6 @@
                 <w:sz w:val="24"/>
                 <w:szCs w:val="24"/>
               </w:rPr>
-              <w:lastRenderedPageBreak/>
               <w:t>Habilitable</w:t>
             </w:r>
             <w:proofErr w:type="spellEnd"/>
@@ -2373,6 +2335,7 @@
                 <w:sz w:val="24"/>
                 <w:szCs w:val="24"/>
               </w:rPr>
+              <w:lastRenderedPageBreak/>
               <w:t>Validable</w:t>
             </w:r>
           </w:p>
@@ -2497,25 +2460,7 @@
                 <w:sz w:val="24"/>
                 <w:szCs w:val="24"/>
               </w:rPr>
-              <w:t>${</w:t>
-            </w:r>
-            <w:r>
-              <w:rPr>
-                <w:rFonts w:ascii="Arial" w:hAnsi="Arial" w:cs="Arial"/>
-                <w:color w:val="000000" w:themeColor="text1"/>
-                <w:sz w:val="24"/>
-                <w:szCs w:val="24"/>
-              </w:rPr>
-              <w:t xml:space="preserve">requisitos </w:t>
-            </w:r>
-            <w:r>
-              <w:rPr>
-                <w:rFonts w:ascii="Arial" w:hAnsi="Arial" w:cs="Arial"/>
-                <w:color w:val="000000" w:themeColor="text1"/>
-                <w:sz w:val="24"/>
-                <w:szCs w:val="24"/>
-              </w:rPr>
-              <w:t>}</w:t>
+              <w:t>${requisitos }</w:t>
             </w:r>
           </w:p>
         </w:tc>
@@ -3464,8 +3409,6 @@
           <w:szCs w:val="24"/>
         </w:rPr>
       </w:pPr>
-      <w:bookmarkStart w:id="0" w:name="_GoBack"/>
-      <w:bookmarkEnd w:id="0"/>
       <w:r>
         <w:rPr>
           <w:rFonts w:ascii="Arial" w:hAnsi="Arial" w:cs="Arial"/>
@@ -3521,7 +3464,7 @@
         <w:rPr>
           <w:rFonts w:ascii="Helvetica" w:hAnsi="Helvetica"/>
           <w:noProof/>
-          <w:lang w:val="es-CO" w:eastAsia="es-CO"/>
+          <w:lang w:eastAsia="es-ES"/>
         </w:rPr>
         <w:lastRenderedPageBreak/>
         <w:drawing>
@@ -3548,7 +3491,7 @@
                     <pic:cNvPicPr/>
                   </pic:nvPicPr>
                   <pic:blipFill>
-                    <a:blip r:embed="rId10">
+                    <a:blip r:embed="rId11">
                       <a:extLst>
                         <a:ext uri="{28A0092B-C50C-407E-A947-70E740481C1C}">
                           <a14:useLocalDpi xmlns:a14="http://schemas.microsoft.com/office/drawing/2010/main" val="0"/>
@@ -3582,8 +3525,8 @@
       </w:r>
     </w:p>
     <w:sectPr>
-      <w:headerReference w:type="default" r:id="rId11"/>
-      <w:footerReference w:type="default" r:id="rId12"/>
+      <w:headerReference w:type="default" r:id="rId12"/>
+      <w:footerReference w:type="default" r:id="rId13"/>
       <w:pgSz w:w="12240" w:h="15840" w:code="1"/>
       <w:pgMar w:top="1417" w:right="991" w:bottom="1417" w:left="1701" w:header="708" w:footer="830" w:gutter="0"/>
       <w:cols w:space="708"/>
@@ -3594,7 +3537,7 @@
 </file>
 
 <file path=word/endnotes.xml><?xml version="1.0" encoding="utf-8"?>
-<w:endnotes xmlns:wpc="http://schemas.microsoft.com/office/word/2010/wordprocessingCanvas" xmlns:cx="http://schemas.microsoft.com/office/drawing/2014/chartex" xmlns:mc="http://schemas.openxmlformats.org/markup-compatibility/2006" xmlns:o="urn:schemas-microsoft-com:office:office" xmlns:r="http://schemas.openxmlformats.org/officeDocument/2006/relationships" xmlns:m="http://schemas.openxmlformats.org/officeDocument/2006/math" xmlns:v="urn:schemas-microsoft-com:vml" xmlns:wp14="http://schemas.microsoft.com/office/word/2010/wordprocessingDrawing" xmlns:wp="http://schemas.openxmlformats.org/drawingml/2006/wordprocessingDrawing" xmlns:w10="urn:schemas-microsoft-com:office:word" xmlns:w="http://schemas.openxmlformats.org/wordprocessingml/2006/main" xmlns:w14="http://schemas.microsoft.com/office/word/2010/wordml" xmlns:w15="http://schemas.microsoft.com/office/word/2012/wordml" xmlns:w16se="http://schemas.microsoft.com/office/word/2015/wordml/symex" xmlns:wpg="http://schemas.microsoft.com/office/word/2010/wordprocessingGroup" xmlns:wpi="http://schemas.microsoft.com/office/word/2010/wordprocessingInk" xmlns:wne="http://schemas.microsoft.com/office/word/2006/wordml" xmlns:wps="http://schemas.microsoft.com/office/word/2010/wordprocessingShape" mc:Ignorable="w14 w15 w16se wp14">
+<w:endnotes xmlns:wpc="http://schemas.microsoft.com/office/word/2010/wordprocessingCanvas" xmlns:mc="http://schemas.openxmlformats.org/markup-compatibility/2006" xmlns:o="urn:schemas-microsoft-com:office:office" xmlns:r="http://schemas.openxmlformats.org/officeDocument/2006/relationships" xmlns:m="http://schemas.openxmlformats.org/officeDocument/2006/math" xmlns:v="urn:schemas-microsoft-com:vml" xmlns:wp14="http://schemas.microsoft.com/office/word/2010/wordprocessingDrawing" xmlns:wp="http://schemas.openxmlformats.org/drawingml/2006/wordprocessingDrawing" xmlns:w10="urn:schemas-microsoft-com:office:word" xmlns:w="http://schemas.openxmlformats.org/wordprocessingml/2006/main" xmlns:w14="http://schemas.microsoft.com/office/word/2010/wordml" xmlns:wpg="http://schemas.microsoft.com/office/word/2010/wordprocessingGroup" xmlns:wpi="http://schemas.microsoft.com/office/word/2010/wordprocessingInk" xmlns:wne="http://schemas.microsoft.com/office/word/2006/wordml" xmlns:wps="http://schemas.microsoft.com/office/word/2010/wordprocessingShape" mc:Ignorable="w14 wp14">
   <w:endnote w:type="separator" w:id="-1">
     <w:p>
       <w:pPr>
@@ -3619,7 +3562,7 @@
 </file>
 
 <file path=word/footer1.xml><?xml version="1.0" encoding="utf-8"?>
-<w:ftr xmlns:wpc="http://schemas.microsoft.com/office/word/2010/wordprocessingCanvas" xmlns:cx="http://schemas.microsoft.com/office/drawing/2014/chartex" xmlns:mc="http://schemas.openxmlformats.org/markup-compatibility/2006" xmlns:o="urn:schemas-microsoft-com:office:office" xmlns:r="http://schemas.openxmlformats.org/officeDocument/2006/relationships" xmlns:m="http://schemas.openxmlformats.org/officeDocument/2006/math" xmlns:v="urn:schemas-microsoft-com:vml" xmlns:wp14="http://schemas.microsoft.com/office/word/2010/wordprocessingDrawing" xmlns:wp="http://schemas.openxmlformats.org/drawingml/2006/wordprocessingDrawing" xmlns:w10="urn:schemas-microsoft-com:office:word" xmlns:w="http://schemas.openxmlformats.org/wordprocessingml/2006/main" xmlns:w14="http://schemas.microsoft.com/office/word/2010/wordml" xmlns:w15="http://schemas.microsoft.com/office/word/2012/wordml" xmlns:w16se="http://schemas.microsoft.com/office/word/2015/wordml/symex" xmlns:wpg="http://schemas.microsoft.com/office/word/2010/wordprocessingGroup" xmlns:wpi="http://schemas.microsoft.com/office/word/2010/wordprocessingInk" xmlns:wne="http://schemas.microsoft.com/office/word/2006/wordml" xmlns:wps="http://schemas.microsoft.com/office/word/2010/wordprocessingShape" mc:Ignorable="w14 w15 w16se wp14">
+<w:ftr xmlns:wpc="http://schemas.microsoft.com/office/word/2010/wordprocessingCanvas" xmlns:mc="http://schemas.openxmlformats.org/markup-compatibility/2006" xmlns:o="urn:schemas-microsoft-com:office:office" xmlns:r="http://schemas.openxmlformats.org/officeDocument/2006/relationships" xmlns:m="http://schemas.openxmlformats.org/officeDocument/2006/math" xmlns:v="urn:schemas-microsoft-com:vml" xmlns:wp14="http://schemas.microsoft.com/office/word/2010/wordprocessingDrawing" xmlns:wp="http://schemas.openxmlformats.org/drawingml/2006/wordprocessingDrawing" xmlns:w10="urn:schemas-microsoft-com:office:word" xmlns:w="http://schemas.openxmlformats.org/wordprocessingml/2006/main" xmlns:w14="http://schemas.microsoft.com/office/word/2010/wordml" xmlns:wpg="http://schemas.microsoft.com/office/word/2010/wordprocessingGroup" xmlns:wpi="http://schemas.microsoft.com/office/word/2010/wordprocessingInk" xmlns:wne="http://schemas.microsoft.com/office/word/2006/wordml" xmlns:wps="http://schemas.microsoft.com/office/word/2010/wordprocessingShape" mc:Ignorable="w14 wp14">
   <w:p>
     <w:pPr>
       <w:pStyle w:val="Piedepgina"/>
@@ -3627,7 +3570,7 @@
     <w:r>
       <w:rPr>
         <w:noProof/>
-        <w:lang w:val="es-CO" w:eastAsia="es-CO"/>
+        <w:lang w:eastAsia="es-ES"/>
       </w:rPr>
       <mc:AlternateContent>
         <mc:Choice Requires="wps">
@@ -3701,7 +3644,7 @@
             </wp:anchor>
           </w:drawing>
         </mc:Choice>
-        <mc:Fallback xmlns:mv="urn:schemas-microsoft-com:mac:vml" xmlns:mo="http://schemas.microsoft.com/office/mac/office/2008/main">
+        <mc:Fallback xmlns:mo="http://schemas.microsoft.com/office/mac/office/2008/main" xmlns:mv="urn:schemas-microsoft-com:mac:vml" xmlns:w16se="http://schemas.microsoft.com/office/word/2015/wordml/symex" xmlns:w15="http://schemas.microsoft.com/office/word/2012/wordml" xmlns:cx="http://schemas.microsoft.com/office/drawing/2014/chartex">
           <w:pict>
             <v:rect w14:anchorId="1CA824AE" id="Rectángulo 29" o:spid="_x0000_s1026" style="position:absolute;margin-left:560.35pt;margin-top:5.3pt;width:611.55pt;height:52.65pt;z-index:251663360;visibility:visible;mso-wrap-style:square;mso-width-percent:0;mso-height-percent:0;mso-wrap-distance-left:9pt;mso-wrap-distance-top:0;mso-wrap-distance-right:9pt;mso-wrap-distance-bottom:0;mso-position-horizontal:right;mso-position-horizontal-relative:page;mso-position-vertical:absolute;mso-position-vertical-relative:text;mso-width-percent:0;mso-height-percent:0;mso-width-relative:margin;mso-height-relative:margin;v-text-anchor:middle" o:gfxdata="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" stroked="f" strokeweight="2pt">
               <v:fill r:id="rId2" o:title="" recolor="t" rotate="t" type="frame"/>
@@ -3716,7 +3659,7 @@
 </file>
 
 <file path=word/footnotes.xml><?xml version="1.0" encoding="utf-8"?>
-<w:footnotes xmlns:wpc="http://schemas.microsoft.com/office/word/2010/wordprocessingCanvas" xmlns:cx="http://schemas.microsoft.com/office/drawing/2014/chartex" xmlns:mc="http://schemas.openxmlformats.org/markup-compatibility/2006" xmlns:o="urn:schemas-microsoft-com:office:office" xmlns:r="http://schemas.openxmlformats.org/officeDocument/2006/relationships" xmlns:m="http://schemas.openxmlformats.org/officeDocument/2006/math" xmlns:v="urn:schemas-microsoft-com:vml" xmlns:wp14="http://schemas.microsoft.com/office/word/2010/wordprocessingDrawing" xmlns:wp="http://schemas.openxmlformats.org/drawingml/2006/wordprocessingDrawing" xmlns:w10="urn:schemas-microsoft-com:office:word" xmlns:w="http://schemas.openxmlformats.org/wordprocessingml/2006/main" xmlns:w14="http://schemas.microsoft.com/office/word/2010/wordml" xmlns:w15="http://schemas.microsoft.com/office/word/2012/wordml" xmlns:w16se="http://schemas.microsoft.com/office/word/2015/wordml/symex" xmlns:wpg="http://schemas.microsoft.com/office/word/2010/wordprocessingGroup" xmlns:wpi="http://schemas.microsoft.com/office/word/2010/wordprocessingInk" xmlns:wne="http://schemas.microsoft.com/office/word/2006/wordml" xmlns:wps="http://schemas.microsoft.com/office/word/2010/wordprocessingShape" mc:Ignorable="w14 w15 w16se wp14">
+<w:footnotes xmlns:wpc="http://schemas.microsoft.com/office/word/2010/wordprocessingCanvas" xmlns:mc="http://schemas.openxmlformats.org/markup-compatibility/2006" xmlns:o="urn:schemas-microsoft-com:office:office" xmlns:r="http://schemas.openxmlformats.org/officeDocument/2006/relationships" xmlns:m="http://schemas.openxmlformats.org/officeDocument/2006/math" xmlns:v="urn:schemas-microsoft-com:vml" xmlns:wp14="http://schemas.microsoft.com/office/word/2010/wordprocessingDrawing" xmlns:wp="http://schemas.openxmlformats.org/drawingml/2006/wordprocessingDrawing" xmlns:w10="urn:schemas-microsoft-com:office:word" xmlns:w="http://schemas.openxmlformats.org/wordprocessingml/2006/main" xmlns:w14="http://schemas.microsoft.com/office/word/2010/wordml" xmlns:wpg="http://schemas.microsoft.com/office/word/2010/wordprocessingGroup" xmlns:wpi="http://schemas.microsoft.com/office/word/2010/wordprocessingInk" xmlns:wne="http://schemas.microsoft.com/office/word/2006/wordml" xmlns:wps="http://schemas.microsoft.com/office/word/2010/wordprocessingShape" mc:Ignorable="w14 wp14">
   <w:footnote w:type="separator" w:id="-1">
     <w:p>
       <w:pPr>
@@ -3741,7 +3684,7 @@
 </file>
 
 <file path=word/header1.xml><?xml version="1.0" encoding="utf-8"?>
-<w:hdr xmlns:wpc="http://schemas.microsoft.com/office/word/2010/wordprocessingCanvas" xmlns:cx="http://schemas.microsoft.com/office/drawing/2014/chartex" xmlns:mc="http://schemas.openxmlformats.org/markup-compatibility/2006" xmlns:o="urn:schemas-microsoft-com:office:office" xmlns:r="http://schemas.openxmlformats.org/officeDocument/2006/relationships" xmlns:m="http://schemas.openxmlformats.org/officeDocument/2006/math" xmlns:v="urn:schemas-microsoft-com:vml" xmlns:wp14="http://schemas.microsoft.com/office/word/2010/wordprocessingDrawing" xmlns:wp="http://schemas.openxmlformats.org/drawingml/2006/wordprocessingDrawing" xmlns:w10="urn:schemas-microsoft-com:office:word" xmlns:w="http://schemas.openxmlformats.org/wordprocessingml/2006/main" xmlns:w14="http://schemas.microsoft.com/office/word/2010/wordml" xmlns:w15="http://schemas.microsoft.com/office/word/2012/wordml" xmlns:w16se="http://schemas.microsoft.com/office/word/2015/wordml/symex" xmlns:wpg="http://schemas.microsoft.com/office/word/2010/wordprocessingGroup" xmlns:wpi="http://schemas.microsoft.com/office/word/2010/wordprocessingInk" xmlns:wne="http://schemas.microsoft.com/office/word/2006/wordml" xmlns:wps="http://schemas.microsoft.com/office/word/2010/wordprocessingShape" mc:Ignorable="w14 w15 w16se wp14">
+<w:hdr xmlns:wpc="http://schemas.microsoft.com/office/word/2010/wordprocessingCanvas" xmlns:mc="http://schemas.openxmlformats.org/markup-compatibility/2006" xmlns:o="urn:schemas-microsoft-com:office:office" xmlns:r="http://schemas.openxmlformats.org/officeDocument/2006/relationships" xmlns:m="http://schemas.openxmlformats.org/officeDocument/2006/math" xmlns:v="urn:schemas-microsoft-com:vml" xmlns:wp14="http://schemas.microsoft.com/office/word/2010/wordprocessingDrawing" xmlns:wp="http://schemas.openxmlformats.org/drawingml/2006/wordprocessingDrawing" xmlns:w10="urn:schemas-microsoft-com:office:word" xmlns:w="http://schemas.openxmlformats.org/wordprocessingml/2006/main" xmlns:w14="http://schemas.microsoft.com/office/word/2010/wordml" xmlns:wpg="http://schemas.microsoft.com/office/word/2010/wordprocessingGroup" xmlns:wpi="http://schemas.microsoft.com/office/word/2010/wordprocessingInk" xmlns:wne="http://schemas.microsoft.com/office/word/2006/wordml" xmlns:wps="http://schemas.microsoft.com/office/word/2010/wordprocessingShape" mc:Ignorable="w14 wp14">
   <w:p>
     <w:pPr>
       <w:pStyle w:val="Encabezado"/>
@@ -3750,7 +3693,7 @@
     <w:r>
       <w:rPr>
         <w:noProof/>
-        <w:lang w:val="es-CO" w:eastAsia="es-CO"/>
+        <w:lang w:eastAsia="es-ES"/>
       </w:rPr>
       <mc:AlternateContent>
         <mc:Choice Requires="wps">
@@ -3816,7 +3759,7 @@
             </wp:anchor>
           </w:drawing>
         </mc:Choice>
-        <mc:Fallback xmlns:mv="urn:schemas-microsoft-com:mac:vml" xmlns:mo="http://schemas.microsoft.com/office/mac/office/2008/main">
+        <mc:Fallback xmlns:mo="http://schemas.microsoft.com/office/mac/office/2008/main" xmlns:mv="urn:schemas-microsoft-com:mac:vml" xmlns:w16se="http://schemas.microsoft.com/office/word/2015/wordml/symex" xmlns:w15="http://schemas.microsoft.com/office/word/2012/wordml" xmlns:cx="http://schemas.microsoft.com/office/drawing/2014/chartex">
           <w:pict>
             <v:rect w14:anchorId="193FD3CF" id="Rectángulo 12" o:spid="_x0000_s1026" style="position:absolute;margin-left:-5pt;margin-top:-26.15pt;width:621.05pt;height:9pt;z-index:251665408;visibility:visible;mso-wrap-style:square;mso-width-percent:0;mso-height-percent:0;mso-wrap-distance-left:9pt;mso-wrap-distance-top:0;mso-wrap-distance-right:9pt;mso-wrap-distance-bottom:0;mso-position-horizontal:absolute;mso-position-horizontal-relative:page;mso-position-vertical:absolute;mso-position-vertical-relative:text;mso-width-percent:0;mso-height-percent:0;mso-width-relative:margin;mso-height-relative:margin;v-text-anchor:middle" o:gfxdata="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" fillcolor="#f1cc12" stroked="f" strokeweight="2pt">
               <w10:wrap anchorx="page"/>
@@ -3829,7 +3772,7 @@
       <w:rPr>
         <w:noProof/>
         <w:color w:val="525252" w:themeColor="accent3" w:themeShade="80"/>
-        <w:lang w:val="es-CO" w:eastAsia="es-CO"/>
+        <w:lang w:eastAsia="es-ES"/>
       </w:rPr>
       <w:drawing>
         <wp:anchor distT="0" distB="0" distL="114300" distR="114300" simplePos="0" relativeHeight="251661312" behindDoc="0" locked="0" layoutInCell="1" allowOverlap="1" wp14:anchorId="71ABD198" wp14:editId="34D7CF2A">
@@ -3891,7 +3834,7 @@
       <w:rPr>
         <w:noProof/>
         <w:color w:val="525252" w:themeColor="accent3" w:themeShade="80"/>
-        <w:lang w:val="es-CO" w:eastAsia="es-CO"/>
+        <w:lang w:eastAsia="es-ES"/>
       </w:rPr>
       <w:drawing>
         <wp:anchor distT="0" distB="0" distL="114300" distR="114300" simplePos="0" relativeHeight="251660288" behindDoc="0" locked="0" layoutInCell="1" allowOverlap="1" wp14:anchorId="4EB7E688" wp14:editId="0013DADC">
@@ -3989,8 +3932,8 @@
 </file>
 
 <file path=word/numbering.xml><?xml version="1.0" encoding="utf-8"?>
-<w:numbering xmlns:wpc="http://schemas.microsoft.com/office/word/2010/wordprocessingCanvas" xmlns:cx="http://schemas.microsoft.com/office/drawing/2014/chartex" xmlns:mc="http://schemas.openxmlformats.org/markup-compatibility/2006" xmlns:o="urn:schemas-microsoft-com:office:office" xmlns:r="http://schemas.openxmlformats.org/officeDocument/2006/relationships" xmlns:m="http://schemas.openxmlformats.org/officeDocument/2006/math" xmlns:v="urn:schemas-microsoft-com:vml" xmlns:wp14="http://schemas.microsoft.com/office/word/2010/wordprocessingDrawing" xmlns:wp="http://schemas.openxmlformats.org/drawingml/2006/wordprocessingDrawing" xmlns:w10="urn:schemas-microsoft-com:office:word" xmlns:w="http://schemas.openxmlformats.org/wordprocessingml/2006/main" xmlns:w14="http://schemas.microsoft.com/office/word/2010/wordml" xmlns:w15="http://schemas.microsoft.com/office/word/2012/wordml" xmlns:w16se="http://schemas.microsoft.com/office/word/2015/wordml/symex" xmlns:wpg="http://schemas.microsoft.com/office/word/2010/wordprocessingGroup" xmlns:wpi="http://schemas.microsoft.com/office/word/2010/wordprocessingInk" xmlns:wne="http://schemas.microsoft.com/office/word/2006/wordml" xmlns:wps="http://schemas.microsoft.com/office/word/2010/wordprocessingShape" mc:Ignorable="w14 w15 w16se wp14">
-  <w:abstractNum w:abstractNumId="0" w15:restartNumberingAfterBreak="0">
+<w:numbering xmlns:wpc="http://schemas.microsoft.com/office/word/2010/wordprocessingCanvas" xmlns:mc="http://schemas.openxmlformats.org/markup-compatibility/2006" xmlns:o="urn:schemas-microsoft-com:office:office" xmlns:r="http://schemas.openxmlformats.org/officeDocument/2006/relationships" xmlns:m="http://schemas.openxmlformats.org/officeDocument/2006/math" xmlns:v="urn:schemas-microsoft-com:vml" xmlns:wp14="http://schemas.microsoft.com/office/word/2010/wordprocessingDrawing" xmlns:wp="http://schemas.openxmlformats.org/drawingml/2006/wordprocessingDrawing" xmlns:w10="urn:schemas-microsoft-com:office:word" xmlns:w="http://schemas.openxmlformats.org/wordprocessingml/2006/main" xmlns:w14="http://schemas.microsoft.com/office/word/2010/wordml" xmlns:wpg="http://schemas.microsoft.com/office/word/2010/wordprocessingGroup" xmlns:wpi="http://schemas.microsoft.com/office/word/2010/wordprocessingInk" xmlns:wne="http://schemas.microsoft.com/office/word/2006/wordml" xmlns:wps="http://schemas.microsoft.com/office/word/2010/wordprocessingShape" mc:Ignorable="w14 wp14">
+  <w:abstractNum w:abstractNumId="0">
     <w:nsid w:val="033B248D"/>
     <w:multiLevelType w:val="hybridMultilevel"/>
     <w:tmpl w:val="3A86B05A"/>
@@ -4080,7 +4023,7 @@
       </w:pPr>
     </w:lvl>
   </w:abstractNum>
-  <w:abstractNum w:abstractNumId="1" w15:restartNumberingAfterBreak="0">
+  <w:abstractNum w:abstractNumId="1">
     <w:nsid w:val="04BB208B"/>
     <w:multiLevelType w:val="multilevel"/>
     <w:tmpl w:val="394CA918"/>
@@ -4229,7 +4172,7 @@
       </w:rPr>
     </w:lvl>
   </w:abstractNum>
-  <w:abstractNum w:abstractNumId="2" w15:restartNumberingAfterBreak="0">
+  <w:abstractNum w:abstractNumId="2">
     <w:nsid w:val="25F84188"/>
     <w:multiLevelType w:val="hybridMultilevel"/>
     <w:tmpl w:val="A14A1ED6"/>
@@ -4341,7 +4284,7 @@
       </w:rPr>
     </w:lvl>
   </w:abstractNum>
-  <w:abstractNum w:abstractNumId="3" w15:restartNumberingAfterBreak="0">
+  <w:abstractNum w:abstractNumId="3">
     <w:nsid w:val="2E4F5B73"/>
     <w:multiLevelType w:val="hybridMultilevel"/>
     <w:tmpl w:val="2DDCA24E"/>
@@ -4453,7 +4396,7 @@
       </w:rPr>
     </w:lvl>
   </w:abstractNum>
-  <w:abstractNum w:abstractNumId="4" w15:restartNumberingAfterBreak="0">
+  <w:abstractNum w:abstractNumId="4">
     <w:nsid w:val="388F78BB"/>
     <w:multiLevelType w:val="multilevel"/>
     <w:tmpl w:val="CC461554"/>
@@ -4602,7 +4545,7 @@
       </w:rPr>
     </w:lvl>
   </w:abstractNum>
-  <w:abstractNum w:abstractNumId="5" w15:restartNumberingAfterBreak="0">
+  <w:abstractNum w:abstractNumId="5">
     <w:nsid w:val="489B1EEA"/>
     <w:multiLevelType w:val="hybridMultilevel"/>
     <w:tmpl w:val="3D30D396"/>
@@ -4714,7 +4657,7 @@
       </w:rPr>
     </w:lvl>
   </w:abstractNum>
-  <w:abstractNum w:abstractNumId="6" w15:restartNumberingAfterBreak="0">
+  <w:abstractNum w:abstractNumId="6">
     <w:nsid w:val="50995345"/>
     <w:multiLevelType w:val="multilevel"/>
     <w:tmpl w:val="F0C65BC0"/>
@@ -4803,7 +4746,7 @@
       </w:pPr>
     </w:lvl>
   </w:abstractNum>
-  <w:abstractNum w:abstractNumId="7" w15:restartNumberingAfterBreak="0">
+  <w:abstractNum w:abstractNumId="7">
     <w:nsid w:val="597C2AC8"/>
     <w:multiLevelType w:val="hybridMultilevel"/>
     <w:tmpl w:val="A45A7D26"/>
@@ -4897,7 +4840,7 @@
       </w:pPr>
     </w:lvl>
   </w:abstractNum>
-  <w:abstractNum w:abstractNumId="8" w15:restartNumberingAfterBreak="0">
+  <w:abstractNum w:abstractNumId="8">
     <w:nsid w:val="62644EE8"/>
     <w:multiLevelType w:val="multilevel"/>
     <w:tmpl w:val="CA84B8E2"/>
@@ -5046,7 +4989,7 @@
       </w:rPr>
     </w:lvl>
   </w:abstractNum>
-  <w:abstractNum w:abstractNumId="9" w15:restartNumberingAfterBreak="0">
+  <w:abstractNum w:abstractNumId="9">
     <w:nsid w:val="65554577"/>
     <w:multiLevelType w:val="multilevel"/>
     <w:tmpl w:val="6D12CBDA"/>
@@ -5195,7 +5138,7 @@
       </w:rPr>
     </w:lvl>
   </w:abstractNum>
-  <w:abstractNum w:abstractNumId="10" w15:restartNumberingAfterBreak="0">
+  <w:abstractNum w:abstractNumId="10">
     <w:nsid w:val="6C362CE5"/>
     <w:multiLevelType w:val="hybridMultilevel"/>
     <w:tmpl w:val="6A3AD274"/>
@@ -5307,7 +5250,7 @@
       </w:rPr>
     </w:lvl>
   </w:abstractNum>
-  <w:abstractNum w:abstractNumId="11" w15:restartNumberingAfterBreak="0">
+  <w:abstractNum w:abstractNumId="11">
     <w:nsid w:val="7C2C7B54"/>
     <w:multiLevelType w:val="hybridMultilevel"/>
     <w:tmpl w:val="40B02336"/>
@@ -5460,7 +5403,7 @@
 </file>
 
 <file path=word/styles.xml><?xml version="1.0" encoding="utf-8"?>
-<w:styles xmlns:mc="http://schemas.openxmlformats.org/markup-compatibility/2006" xmlns:r="http://schemas.openxmlformats.org/officeDocument/2006/relationships" xmlns:w="http://schemas.openxmlformats.org/wordprocessingml/2006/main" xmlns:w14="http://schemas.microsoft.com/office/word/2010/wordml" xmlns:w15="http://schemas.microsoft.com/office/word/2012/wordml" xmlns:w16se="http://schemas.microsoft.com/office/word/2015/wordml/symex" mc:Ignorable="w14 w15 w16se">
+<w:styles xmlns:mc="http://schemas.openxmlformats.org/markup-compatibility/2006" xmlns:r="http://schemas.openxmlformats.org/officeDocument/2006/relationships" xmlns:w="http://schemas.openxmlformats.org/wordprocessingml/2006/main" xmlns:w14="http://schemas.microsoft.com/office/word/2010/wordml" mc:Ignorable="w14">
   <w:docDefaults>
     <w:rPrDefault>
       <w:rPr>
@@ -5476,378 +5419,144 @@
       </w:pPr>
     </w:pPrDefault>
   </w:docDefaults>
-  <w:latentStyles w:defLockedState="0" w:defUIPriority="99" w:defSemiHidden="0" w:defUnhideWhenUsed="0" w:defQFormat="0" w:count="371">
-    <w:lsdException w:name="Normal" w:uiPriority="0" w:qFormat="1"/>
-    <w:lsdException w:name="heading 1" w:uiPriority="9" w:qFormat="1"/>
-    <w:lsdException w:name="heading 2" w:semiHidden="1" w:uiPriority="9" w:unhideWhenUsed="1" w:qFormat="1"/>
-    <w:lsdException w:name="heading 3" w:semiHidden="1" w:uiPriority="9" w:unhideWhenUsed="1" w:qFormat="1"/>
-    <w:lsdException w:name="heading 4" w:semiHidden="1" w:uiPriority="9" w:unhideWhenUsed="1" w:qFormat="1"/>
-    <w:lsdException w:name="heading 5" w:semiHidden="1" w:uiPriority="9" w:unhideWhenUsed="1" w:qFormat="1"/>
-    <w:lsdException w:name="heading 6" w:semiHidden="1" w:uiPriority="9" w:unhideWhenUsed="1" w:qFormat="1"/>
-    <w:lsdException w:name="heading 7" w:semiHidden="1" w:uiPriority="9" w:unhideWhenUsed="1" w:qFormat="1"/>
-    <w:lsdException w:name="heading 8" w:semiHidden="1" w:uiPriority="9" w:unhideWhenUsed="1" w:qFormat="1"/>
-    <w:lsdException w:name="heading 9" w:semiHidden="1" w:uiPriority="9" w:unhideWhenUsed="1" w:qFormat="1"/>
-    <w:lsdException w:name="index 1" w:semiHidden="1" w:unhideWhenUsed="1"/>
-    <w:lsdException w:name="index 2" w:semiHidden="1" w:unhideWhenUsed="1"/>
-    <w:lsdException w:name="index 3" w:semiHidden="1" w:unhideWhenUsed="1"/>
-    <w:lsdException w:name="index 4" w:semiHidden="1" w:unhideWhenUsed="1"/>
-    <w:lsdException w:name="index 5" w:semiHidden="1" w:unhideWhenUsed="1"/>
-    <w:lsdException w:name="index 6" w:semiHidden="1" w:unhideWhenUsed="1"/>
-    <w:lsdException w:name="index 7" w:semiHidden="1" w:unhideWhenUsed="1"/>
-    <w:lsdException w:name="index 8" w:semiHidden="1" w:unhideWhenUsed="1"/>
-    <w:lsdException w:name="index 9" w:semiHidden="1" w:unhideWhenUsed="1"/>
-    <w:lsdException w:name="toc 1" w:semiHidden="1" w:uiPriority="39" w:unhideWhenUsed="1"/>
-    <w:lsdException w:name="toc 2" w:semiHidden="1" w:uiPriority="39" w:unhideWhenUsed="1"/>
-    <w:lsdException w:name="toc 3" w:semiHidden="1" w:uiPriority="39" w:unhideWhenUsed="1"/>
-    <w:lsdException w:name="toc 4" w:semiHidden="1" w:uiPriority="39" w:unhideWhenUsed="1"/>
-    <w:lsdException w:name="toc 5" w:semiHidden="1" w:uiPriority="39" w:unhideWhenUsed="1"/>
-    <w:lsdException w:name="toc 6" w:semiHidden="1" w:uiPriority="39" w:unhideWhenUsed="1"/>
-    <w:lsdException w:name="toc 7" w:semiHidden="1" w:uiPriority="39" w:unhideWhenUsed="1"/>
-    <w:lsdException w:name="toc 8" w:semiHidden="1" w:uiPriority="39" w:unhideWhenUsed="1"/>
-    <w:lsdException w:name="toc 9" w:semiHidden="1" w:uiPriority="39" w:unhideWhenUsed="1"/>
-    <w:lsdException w:name="Normal Indent" w:semiHidden="1" w:unhideWhenUsed="1"/>
-    <w:lsdException w:name="footnote text" w:semiHidden="1" w:unhideWhenUsed="1"/>
-    <w:lsdException w:name="annotation text" w:semiHidden="1" w:unhideWhenUsed="1"/>
-    <w:lsdException w:name="header" w:semiHidden="1" w:unhideWhenUsed="1"/>
-    <w:lsdException w:name="footer" w:semiHidden="1" w:unhideWhenUsed="1"/>
-    <w:lsdException w:name="index heading" w:semiHidden="1" w:unhideWhenUsed="1"/>
-    <w:lsdException w:name="caption" w:semiHidden="1" w:uiPriority="35" w:unhideWhenUsed="1" w:qFormat="1"/>
-    <w:lsdException w:name="table of figures" w:semiHidden="1" w:unhideWhenUsed="1"/>
-    <w:lsdException w:name="envelope address" w:semiHidden="1" w:unhideWhenUsed="1"/>
-    <w:lsdException w:name="envelope return" w:semiHidden="1" w:unhideWhenUsed="1"/>
-    <w:lsdException w:name="footnote reference" w:semiHidden="1" w:unhideWhenUsed="1"/>
-    <w:lsdException w:name="annotation reference" w:semiHidden="1" w:unhideWhenUsed="1"/>
-    <w:lsdException w:name="line number" w:semiHidden="1" w:unhideWhenUsed="1"/>
-    <w:lsdException w:name="page number" w:semiHidden="1" w:unhideWhenUsed="1"/>
-    <w:lsdException w:name="endnote reference" w:semiHidden="1" w:unhideWhenUsed="1"/>
-    <w:lsdException w:name="endnote text" w:semiHidden="1" w:unhideWhenUsed="1"/>
-    <w:lsdException w:name="table of authorities" w:semiHidden="1" w:unhideWhenUsed="1"/>
-    <w:lsdException w:name="macro" w:semiHidden="1" w:unhideWhenUsed="1"/>
-    <w:lsdException w:name="toa heading" w:semiHidden="1" w:unhideWhenUsed="1"/>
-    <w:lsdException w:name="List" w:semiHidden="1" w:unhideWhenUsed="1"/>
-    <w:lsdException w:name="List Bullet" w:semiHidden="1" w:unhideWhenUsed="1"/>
-    <w:lsdException w:name="List Number" w:semiHidden="1" w:unhideWhenUsed="1"/>
-    <w:lsdException w:name="List 2" w:semiHidden="1" w:unhideWhenUsed="1"/>
-    <w:lsdException w:name="List 3" w:semiHidden="1" w:unhideWhenUsed="1"/>
-    <w:lsdException w:name="List 4" w:semiHidden="1" w:unhideWhenUsed="1"/>
-    <w:lsdException w:name="List 5" w:semiHidden="1" w:unhideWhenUsed="1"/>
-    <w:lsdException w:name="List Bullet 2" w:semiHidden="1" w:unhideWhenUsed="1"/>
-    <w:lsdException w:name="List Bullet 3" w:semiHidden="1" w:unhideWhenUsed="1"/>
-    <w:lsdException w:name="List Bullet 4" w:semiHidden="1" w:unhideWhenUsed="1"/>
-    <w:lsdException w:name="List Bullet 5" w:semiHidden="1" w:unhideWhenUsed="1"/>
-    <w:lsdException w:name="List Number 2" w:semiHidden="1" w:unhideWhenUsed="1"/>
-    <w:lsdException w:name="List Number 3" w:semiHidden="1" w:unhideWhenUsed="1"/>
-    <w:lsdException w:name="List Number 4" w:semiHidden="1" w:unhideWhenUsed="1"/>
-    <w:lsdException w:name="List Number 5" w:semiHidden="1" w:unhideWhenUsed="1"/>
-    <w:lsdException w:name="Title" w:uiPriority="10" w:qFormat="1"/>
-    <w:lsdException w:name="Closing" w:semiHidden="1" w:unhideWhenUsed="1"/>
-    <w:lsdException w:name="Signature" w:semiHidden="1" w:unhideWhenUsed="1"/>
-    <w:lsdException w:name="Default Paragraph Font" w:semiHidden="1" w:uiPriority="1" w:unhideWhenUsed="1"/>
-    <w:lsdException w:name="Body Text" w:semiHidden="1" w:unhideWhenUsed="1"/>
-    <w:lsdException w:name="Body Text Indent" w:semiHidden="1" w:unhideWhenUsed="1"/>
-    <w:lsdException w:name="List Continue" w:semiHidden="1" w:unhideWhenUsed="1"/>
-    <w:lsdException w:name="List Continue 2" w:semiHidden="1" w:unhideWhenUsed="1"/>
-    <w:lsdException w:name="List Continue 3" w:semiHidden="1" w:unhideWhenUsed="1"/>
-    <w:lsdException w:name="List Continue 4" w:semiHidden="1" w:unhideWhenUsed="1"/>
-    <w:lsdException w:name="List Continue 5" w:semiHidden="1" w:unhideWhenUsed="1"/>
-    <w:lsdException w:name="Message Header" w:semiHidden="1" w:unhideWhenUsed="1"/>
-    <w:lsdException w:name="Subtitle" w:uiPriority="11" w:qFormat="1"/>
-    <w:lsdException w:name="Salutation" w:semiHidden="1" w:unhideWhenUsed="1"/>
-    <w:lsdException w:name="Date" w:semiHidden="1" w:unhideWhenUsed="1"/>
-    <w:lsdException w:name="Body Text First Indent" w:semiHidden="1" w:unhideWhenUsed="1"/>
-    <w:lsdException w:name="Body Text First Indent 2" w:semiHidden="1" w:unhideWhenUsed="1"/>
-    <w:lsdException w:name="Note Heading" w:semiHidden="1" w:unhideWhenUsed="1"/>
-    <w:lsdException w:name="Body Text 2" w:semiHidden="1" w:unhideWhenUsed="1"/>
-    <w:lsdException w:name="Body Text 3" w:semiHidden="1" w:unhideWhenUsed="1"/>
-    <w:lsdException w:name="Body Text Indent 2" w:semiHidden="1" w:unhideWhenUsed="1"/>
-    <w:lsdException w:name="Body Text Indent 3" w:semiHidden="1" w:unhideWhenUsed="1"/>
-    <w:lsdException w:name="Block Text" w:semiHidden="1" w:unhideWhenUsed="1"/>
-    <w:lsdException w:name="Hyperlink" w:semiHidden="1" w:unhideWhenUsed="1"/>
-    <w:lsdException w:name="FollowedHyperlink" w:semiHidden="1" w:unhideWhenUsed="1"/>
-    <w:lsdException w:name="Strong" w:uiPriority="22" w:qFormat="1"/>
-    <w:lsdException w:name="Emphasis" w:uiPriority="20" w:qFormat="1"/>
-    <w:lsdException w:name="Document Map" w:semiHidden="1" w:unhideWhenUsed="1"/>
-    <w:lsdException w:name="Plain Text" w:semiHidden="1" w:unhideWhenUsed="1"/>
-    <w:lsdException w:name="E-mail Signature" w:semiHidden="1" w:unhideWhenUsed="1"/>
-    <w:lsdException w:name="HTML Top of Form" w:semiHidden="1" w:unhideWhenUsed="1"/>
-    <w:lsdException w:name="HTML Bottom of Form" w:semiHidden="1" w:unhideWhenUsed="1"/>
-    <w:lsdException w:name="Normal (Web)" w:semiHidden="1" w:unhideWhenUsed="1"/>
-    <w:lsdException w:name="HTML Acronym" w:semiHidden="1" w:unhideWhenUsed="1"/>
-    <w:lsdException w:name="HTML Address" w:semiHidden="1" w:unhideWhenUsed="1"/>
-    <w:lsdException w:name="HTML Cite" w:semiHidden="1" w:unhideWhenUsed="1"/>
-    <w:lsdException w:name="HTML Code" w:semiHidden="1" w:unhideWhenUsed="1"/>
-    <w:lsdException w:name="HTML Definition" w:semiHidden="1" w:unhideWhenUsed="1"/>
-    <w:lsdException w:name="HTML Keyboard" w:semiHidden="1" w:unhideWhenUsed="1"/>
-    <w:lsdException w:name="HTML Preformatted" w:semiHidden="1" w:unhideWhenUsed="1"/>
-    <w:lsdException w:name="HTML Sample" w:semiHidden="1" w:unhideWhenUsed="1"/>
-    <w:lsdException w:name="HTML Typewriter" w:semiHidden="1" w:unhideWhenUsed="1"/>
-    <w:lsdException w:name="HTML Variable" w:semiHidden="1" w:unhideWhenUsed="1"/>
-    <w:lsdException w:name="Normal Table" w:semiHidden="1" w:unhideWhenUsed="1"/>
-    <w:lsdException w:name="annotation subject" w:semiHidden="1" w:unhideWhenUsed="1"/>
-    <w:lsdException w:name="No List" w:semiHidden="1" w:unhideWhenUsed="1"/>
-    <w:lsdException w:name="Outline List 1" w:semiHidden="1" w:unhideWhenUsed="1"/>
-    <w:lsdException w:name="Outline List 2" w:semiHidden="1" w:unhideWhenUsed="1"/>
-    <w:lsdException w:name="Outline List 3" w:semiHidden="1" w:unhideWhenUsed="1"/>
-    <w:lsdException w:name="Table Simple 1" w:semiHidden="1" w:unhideWhenUsed="1"/>
-    <w:lsdException w:name="Table Simple 2" w:semiHidden="1" w:unhideWhenUsed="1"/>
-    <w:lsdException w:name="Table Simple 3" w:semiHidden="1" w:unhideWhenUsed="1"/>
-    <w:lsdException w:name="Table Classic 1" w:semiHidden="1" w:unhideWhenUsed="1"/>
-    <w:lsdException w:name="Table Classic 2" w:semiHidden="1" w:unhideWhenUsed="1"/>
-    <w:lsdException w:name="Table Classic 3" w:semiHidden="1" w:unhideWhenUsed="1"/>
-    <w:lsdException w:name="Table Classic 4" w:semiHidden="1" w:unhideWhenUsed="1"/>
-    <w:lsdException w:name="Table Colorful 1" w:semiHidden="1" w:unhideWhenUsed="1"/>
-    <w:lsdException w:name="Table Colorful 2" w:semiHidden="1" w:unhideWhenUsed="1"/>
-    <w:lsdException w:name="Table Colorful 3" w:semiHidden="1" w:unhideWhenUsed="1"/>
-    <w:lsdException w:name="Table Columns 1" w:semiHidden="1" w:unhideWhenUsed="1"/>
-    <w:lsdException w:name="Table Columns 2" w:semiHidden="1" w:unhideWhenUsed="1"/>
-    <w:lsdException w:name="Table Columns 3" w:semiHidden="1" w:unhideWhenUsed="1"/>
-    <w:lsdException w:name="Table Columns 4" w:semiHidden="1" w:unhideWhenUsed="1"/>
-    <w:lsdException w:name="Table Columns 5" w:semiHidden="1" w:unhideWhenUsed="1"/>
-    <w:lsdException w:name="Table Grid 1" w:semiHidden="1" w:unhideWhenUsed="1"/>
-    <w:lsdException w:name="Table Grid 2" w:semiHidden="1" w:unhideWhenUsed="1"/>
-    <w:lsdException w:name="Table Grid 3" w:semiHidden="1" w:unhideWhenUsed="1"/>
-    <w:lsdException w:name="Table Grid 4" w:semiHidden="1" w:unhideWhenUsed="1"/>
-    <w:lsdException w:name="Table Grid 5" w:semiHidden="1" w:unhideWhenUsed="1"/>
-    <w:lsdException w:name="Table Grid 6" w:semiHidden="1" w:unhideWhenUsed="1"/>
-    <w:lsdException w:name="Table Grid 7" w:semiHidden="1" w:unhideWhenUsed="1"/>
-    <w:lsdException w:name="Table Grid 8" w:semiHidden="1" w:unhideWhenUsed="1"/>
-    <w:lsdException w:name="Table List 1" w:semiHidden="1" w:unhideWhenUsed="1"/>
-    <w:lsdException w:name="Table List 2" w:semiHidden="1" w:unhideWhenUsed="1"/>
-    <w:lsdException w:name="Table List 3" w:semiHidden="1" w:unhideWhenUsed="1"/>
-    <w:lsdException w:name="Table List 4" w:semiHidden="1" w:unhideWhenUsed="1"/>
-    <w:lsdException w:name="Table List 5" w:semiHidden="1" w:unhideWhenUsed="1"/>
-    <w:lsdException w:name="Table List 6" w:semiHidden="1" w:unhideWhenUsed="1"/>
-    <w:lsdException w:name="Table List 7" w:semiHidden="1" w:unhideWhenUsed="1"/>
-    <w:lsdException w:name="Table List 8" w:semiHidden="1" w:unhideWhenUsed="1"/>
-    <w:lsdException w:name="Table 3D effects 1" w:semiHidden="1" w:unhideWhenUsed="1"/>
-    <w:lsdException w:name="Table 3D effects 2" w:semiHidden="1" w:unhideWhenUsed="1"/>
-    <w:lsdException w:name="Table 3D effects 3" w:semiHidden="1" w:unhideWhenUsed="1"/>
-    <w:lsdException w:name="Table Contemporary" w:semiHidden="1" w:unhideWhenUsed="1"/>
-    <w:lsdException w:name="Table Elegant" w:semiHidden="1" w:unhideWhenUsed="1"/>
-    <w:lsdException w:name="Table Professional" w:semiHidden="1" w:unhideWhenUsed="1"/>
-    <w:lsdException w:name="Table Subtle 1" w:semiHidden="1" w:unhideWhenUsed="1"/>
-    <w:lsdException w:name="Table Subtle 2" w:semiHidden="1" w:unhideWhenUsed="1"/>
-    <w:lsdException w:name="Table Web 1" w:semiHidden="1" w:unhideWhenUsed="1"/>
-    <w:lsdException w:name="Table Web 2" w:semiHidden="1" w:unhideWhenUsed="1"/>
-    <w:lsdException w:name="Table Web 3" w:semiHidden="1" w:unhideWhenUsed="1"/>
-    <w:lsdException w:name="Balloon Text" w:semiHidden="1" w:unhideWhenUsed="1"/>
-    <w:lsdException w:name="Table Grid" w:uiPriority="59"/>
-    <w:lsdException w:name="Table Theme" w:semiHidden="1" w:unhideWhenUsed="1"/>
-    <w:lsdException w:name="Placeholder Text" w:semiHidden="1"/>
-    <w:lsdException w:name="No Spacing" w:uiPriority="1" w:qFormat="1"/>
-    <w:lsdException w:name="Light Shading" w:uiPriority="60"/>
-    <w:lsdException w:name="Light List" w:uiPriority="61"/>
-    <w:lsdException w:name="Light Grid" w:uiPriority="62"/>
-    <w:lsdException w:name="Medium Shading 1" w:uiPriority="63"/>
-    <w:lsdException w:name="Medium Shading 2" w:uiPriority="64"/>
-    <w:lsdException w:name="Medium List 1" w:uiPriority="65"/>
-    <w:lsdException w:name="Medium List 2" w:uiPriority="66"/>
-    <w:lsdException w:name="Medium Grid 1" w:uiPriority="67"/>
-    <w:lsdException w:name="Medium Grid 2" w:uiPriority="68"/>
-    <w:lsdException w:name="Medium Grid 3" w:uiPriority="69"/>
-    <w:lsdException w:name="Dark List" w:uiPriority="70"/>
-    <w:lsdException w:name="Colorful Shading" w:uiPriority="71"/>
-    <w:lsdException w:name="Colorful List" w:uiPriority="72"/>
-    <w:lsdException w:name="Colorful Grid" w:uiPriority="73"/>
-    <w:lsdException w:name="Light Shading Accent 1" w:uiPriority="60"/>
-    <w:lsdException w:name="Light List Accent 1" w:uiPriority="61"/>
-    <w:lsdException w:name="Light Grid Accent 1" w:uiPriority="62"/>
-    <w:lsdException w:name="Medium Shading 1 Accent 1" w:uiPriority="63"/>
-    <w:lsdException w:name="Medium Shading 2 Accent 1" w:uiPriority="64"/>
-    <w:lsdException w:name="Medium List 1 Accent 1" w:uiPriority="65"/>
-    <w:lsdException w:name="Revision" w:semiHidden="1"/>
-    <w:lsdException w:name="List Paragraph" w:uiPriority="34" w:qFormat="1"/>
-    <w:lsdException w:name="Quote" w:uiPriority="29" w:qFormat="1"/>
-    <w:lsdException w:name="Intense Quote" w:uiPriority="30" w:qFormat="1"/>
-    <w:lsdException w:name="Medium List 2 Accent 1" w:uiPriority="66"/>
-    <w:lsdException w:name="Medium Grid 1 Accent 1" w:uiPriority="67"/>
-    <w:lsdException w:name="Medium Grid 2 Accent 1" w:uiPriority="68"/>
-    <w:lsdException w:name="Medium Grid 3 Accent 1" w:uiPriority="69"/>
-    <w:lsdException w:name="Dark List Accent 1" w:uiPriority="70"/>
-    <w:lsdException w:name="Colorful Shading Accent 1" w:uiPriority="71"/>
-    <w:lsdException w:name="Colorful List Accent 1" w:uiPriority="72"/>
-    <w:lsdException w:name="Colorful Grid Accent 1" w:uiPriority="73"/>
-    <w:lsdException w:name="Light Shading Accent 2" w:uiPriority="60"/>
-    <w:lsdException w:name="Light List Accent 2" w:uiPriority="61"/>
-    <w:lsdException w:name="Light Grid Accent 2" w:uiPriority="62"/>
-    <w:lsdException w:name="Medium Shading 1 Accent 2" w:uiPriority="63"/>
-    <w:lsdException w:name="Medium Shading 2 Accent 2" w:uiPriority="64"/>
-    <w:lsdException w:name="Medium List 1 Accent 2" w:uiPriority="65"/>
-    <w:lsdException w:name="Medium List 2 Accent 2" w:uiPriority="66"/>
-    <w:lsdException w:name="Medium Grid 1 Accent 2" w:uiPriority="67"/>
-    <w:lsdException w:name="Medium Grid 2 Accent 2" w:uiPriority="68"/>
-    <w:lsdException w:name="Medium Grid 3 Accent 2" w:uiPriority="69"/>
-    <w:lsdException w:name="Dark List Accent 2" w:uiPriority="70"/>
-    <w:lsdException w:name="Colorful Shading Accent 2" w:uiPriority="71"/>
-    <w:lsdException w:name="Colorful List Accent 2" w:uiPriority="72"/>
-    <w:lsdException w:name="Colorful Grid Accent 2" w:uiPriority="73"/>
-    <w:lsdException w:name="Light Shading Accent 3" w:uiPriority="60"/>
-    <w:lsdException w:name="Light List Accent 3" w:uiPriority="61"/>
-    <w:lsdException w:name="Light Grid Accent 3" w:uiPriority="62"/>
-    <w:lsdException w:name="Medium Shading 1 Accent 3" w:uiPriority="63"/>
-    <w:lsdException w:name="Medium Shading 2 Accent 3" w:uiPriority="64"/>
-    <w:lsdException w:name="Medium List 1 Accent 3" w:uiPriority="65"/>
-    <w:lsdException w:name="Medium List 2 Accent 3" w:uiPriority="66"/>
-    <w:lsdException w:name="Medium Grid 1 Accent 3" w:uiPriority="67"/>
-    <w:lsdException w:name="Medium Grid 2 Accent 3" w:uiPriority="68"/>
-    <w:lsdException w:name="Medium Grid 3 Accent 3" w:uiPriority="69"/>
-    <w:lsdException w:name="Dark List Accent 3" w:uiPriority="70"/>
-    <w:lsdException w:name="Colorful Shading Accent 3" w:uiPriority="71"/>
-    <w:lsdException w:name="Colorful List Accent 3" w:uiPriority="72"/>
-    <w:lsdException w:name="Colorful Grid Accent 3" w:uiPriority="73"/>
-    <w:lsdException w:name="Light Shading Accent 4" w:uiPriority="60"/>
-    <w:lsdException w:name="Light List Accent 4" w:uiPriority="61"/>
-    <w:lsdException w:name="Light Grid Accent 4" w:uiPriority="62"/>
-    <w:lsdException w:name="Medium Shading 1 Accent 4" w:uiPriority="63"/>
-    <w:lsdException w:name="Medium Shading 2 Accent 4" w:uiPriority="64"/>
-    <w:lsdException w:name="Medium List 1 Accent 4" w:uiPriority="65"/>
-    <w:lsdException w:name="Medium List 2 Accent 4" w:uiPriority="66"/>
-    <w:lsdException w:name="Medium Grid 1 Accent 4" w:uiPriority="67"/>
-    <w:lsdException w:name="Medium Grid 2 Accent 4" w:uiPriority="68"/>
-    <w:lsdException w:name="Medium Grid 3 Accent 4" w:uiPriority="69"/>
-    <w:lsdException w:name="Dark List Accent 4" w:uiPriority="70"/>
-    <w:lsdException w:name="Colorful Shading Accent 4" w:uiPriority="71"/>
-    <w:lsdException w:name="Colorful List Accent 4" w:uiPriority="72"/>
-    <w:lsdException w:name="Colorful Grid Accent 4" w:uiPriority="73"/>
-    <w:lsdException w:name="Light Shading Accent 5" w:uiPriority="60"/>
-    <w:lsdException w:name="Light List Accent 5" w:uiPriority="61"/>
-    <w:lsdException w:name="Light Grid Accent 5" w:uiPriority="62"/>
-    <w:lsdException w:name="Medium Shading 1 Accent 5" w:uiPriority="63"/>
-    <w:lsdException w:name="Medium Shading 2 Accent 5" w:uiPriority="64"/>
-    <w:lsdException w:name="Medium List 1 Accent 5" w:uiPriority="65"/>
-    <w:lsdException w:name="Medium List 2 Accent 5" w:uiPriority="66"/>
-    <w:lsdException w:name="Medium Grid 1 Accent 5" w:uiPriority="67"/>
-    <w:lsdException w:name="Medium Grid 2 Accent 5" w:uiPriority="68"/>
-    <w:lsdException w:name="Medium Grid 3 Accent 5" w:uiPriority="69"/>
-    <w:lsdException w:name="Dark List Accent 5" w:uiPriority="70"/>
-    <w:lsdException w:name="Colorful Shading Accent 5" w:uiPriority="71"/>
-    <w:lsdException w:name="Colorful List Accent 5" w:uiPriority="72"/>
-    <w:lsdException w:name="Colorful Grid Accent 5" w:uiPriority="73"/>
-    <w:lsdException w:name="Light Shading Accent 6" w:uiPriority="60"/>
-    <w:lsdException w:name="Light List Accent 6" w:uiPriority="61"/>
-    <w:lsdException w:name="Light Grid Accent 6" w:uiPriority="62"/>
-    <w:lsdException w:name="Medium Shading 1 Accent 6" w:uiPriority="63"/>
-    <w:lsdException w:name="Medium Shading 2 Accent 6" w:uiPriority="64"/>
-    <w:lsdException w:name="Medium List 1 Accent 6" w:uiPriority="65"/>
-    <w:lsdException w:name="Medium List 2 Accent 6" w:uiPriority="66"/>
-    <w:lsdException w:name="Medium Grid 1 Accent 6" w:uiPriority="67"/>
-    <w:lsdException w:name="Medium Grid 2 Accent 6" w:uiPriority="68"/>
-    <w:lsdException w:name="Medium Grid 3 Accent 6" w:uiPriority="69"/>
-    <w:lsdException w:name="Dark List Accent 6" w:uiPriority="70"/>
-    <w:lsdException w:name="Colorful Shading Accent 6" w:uiPriority="71"/>
-    <w:lsdException w:name="Colorful List Accent 6" w:uiPriority="72"/>
-    <w:lsdException w:name="Colorful Grid Accent 6" w:uiPriority="73"/>
-    <w:lsdException w:name="Subtle Emphasis" w:uiPriority="19" w:qFormat="1"/>
-    <w:lsdException w:name="Intense Emphasis" w:uiPriority="21" w:qFormat="1"/>
-    <w:lsdException w:name="Subtle Reference" w:uiPriority="31" w:qFormat="1"/>
-    <w:lsdException w:name="Intense Reference" w:uiPriority="32" w:qFormat="1"/>
-    <w:lsdException w:name="Book Title" w:uiPriority="33" w:qFormat="1"/>
-    <w:lsdException w:name="Bibliography" w:semiHidden="1" w:uiPriority="37" w:unhideWhenUsed="1"/>
-    <w:lsdException w:name="TOC Heading" w:semiHidden="1" w:uiPriority="39" w:unhideWhenUsed="1" w:qFormat="1"/>
-    <w:lsdException w:name="Plain Table 1" w:uiPriority="41"/>
-    <w:lsdException w:name="Plain Table 2" w:uiPriority="42"/>
-    <w:lsdException w:name="Plain Table 3" w:uiPriority="43"/>
-    <w:lsdException w:name="Plain Table 4" w:uiPriority="44"/>
-    <w:lsdException w:name="Plain Table 5" w:uiPriority="45"/>
-    <w:lsdException w:name="Grid Table Light" w:uiPriority="40"/>
-    <w:lsdException w:name="Grid Table 1 Light" w:uiPriority="46"/>
-    <w:lsdException w:name="Grid Table 2" w:uiPriority="47"/>
-    <w:lsdException w:name="Grid Table 3" w:uiPriority="48"/>
-    <w:lsdException w:name="Grid Table 4" w:uiPriority="49"/>
-    <w:lsdException w:name="Grid Table 5 Dark" w:uiPriority="50"/>
-    <w:lsdException w:name="Grid Table 6 Colorful" w:uiPriority="51"/>
-    <w:lsdException w:name="Grid Table 7 Colorful" w:uiPriority="52"/>
-    <w:lsdException w:name="Grid Table 1 Light Accent 1" w:uiPriority="46"/>
-    <w:lsdException w:name="Grid Table 2 Accent 1" w:uiPriority="47"/>
-    <w:lsdException w:name="Grid Table 3 Accent 1" w:uiPriority="48"/>
-    <w:lsdException w:name="Grid Table 4 Accent 1" w:uiPriority="49"/>
-    <w:lsdException w:name="Grid Table 5 Dark Accent 1" w:uiPriority="50"/>
-    <w:lsdException w:name="Grid Table 6 Colorful Accent 1" w:uiPriority="51"/>
-    <w:lsdException w:name="Grid Table 7 Colorful Accent 1" w:uiPriority="52"/>
-    <w:lsdException w:name="Grid Table 1 Light Accent 2" w:uiPriority="46"/>
-    <w:lsdException w:name="Grid Table 2 Accent 2" w:uiPriority="47"/>
-    <w:lsdException w:name="Grid Table 3 Accent 2" w:uiPriority="48"/>
-    <w:lsdException w:name="Grid Table 4 Accent 2" w:uiPriority="49"/>
-    <w:lsdException w:name="Grid Table 5 Dark Accent 2" w:uiPriority="50"/>
-    <w:lsdException w:name="Grid Table 6 Colorful Accent 2" w:uiPriority="51"/>
-    <w:lsdException w:name="Grid Table 7 Colorful Accent 2" w:uiPriority="52"/>
-    <w:lsdException w:name="Grid Table 1 Light Accent 3" w:uiPriority="46"/>
-    <w:lsdException w:name="Grid Table 2 Accent 3" w:uiPriority="47"/>
-    <w:lsdException w:name="Grid Table 3 Accent 3" w:uiPriority="48"/>
-    <w:lsdException w:name="Grid Table 4 Accent 3" w:uiPriority="49"/>
-    <w:lsdException w:name="Grid Table 5 Dark Accent 3" w:uiPriority="50"/>
-    <w:lsdException w:name="Grid Table 6 Colorful Accent 3" w:uiPriority="51"/>
-    <w:lsdException w:name="Grid Table 7 Colorful Accent 3" w:uiPriority="52"/>
-    <w:lsdException w:name="Grid Table 1 Light Accent 4" w:uiPriority="46"/>
-    <w:lsdException w:name="Grid Table 2 Accent 4" w:uiPriority="47"/>
-    <w:lsdException w:name="Grid Table 3 Accent 4" w:uiPriority="48"/>
-    <w:lsdException w:name="Grid Table 4 Accent 4" w:uiPriority="49"/>
-    <w:lsdException w:name="Grid Table 5 Dark Accent 4" w:uiPriority="50"/>
-    <w:lsdException w:name="Grid Table 6 Colorful Accent 4" w:uiPriority="51"/>
-    <w:lsdException w:name="Grid Table 7 Colorful Accent 4" w:uiPriority="52"/>
-    <w:lsdException w:name="Grid Table 1 Light Accent 5" w:uiPriority="46"/>
-    <w:lsdException w:name="Grid Table 2 Accent 5" w:uiPriority="47"/>
-    <w:lsdException w:name="Grid Table 3 Accent 5" w:uiPriority="48"/>
-    <w:lsdException w:name="Grid Table 4 Accent 5" w:uiPriority="49"/>
-    <w:lsdException w:name="Grid Table 5 Dark Accent 5" w:uiPriority="50"/>
-    <w:lsdException w:name="Grid Table 6 Colorful Accent 5" w:uiPriority="51"/>
-    <w:lsdException w:name="Grid Table 7 Colorful Accent 5" w:uiPriority="52"/>
-    <w:lsdException w:name="Grid Table 1 Light Accent 6" w:uiPriority="46"/>
-    <w:lsdException w:name="Grid Table 2 Accent 6" w:uiPriority="47"/>
-    <w:lsdException w:name="Grid Table 3 Accent 6" w:uiPriority="48"/>
-    <w:lsdException w:name="Grid Table 4 Accent 6" w:uiPriority="49"/>
-    <w:lsdException w:name="Grid Table 5 Dark Accent 6" w:uiPriority="50"/>
-    <w:lsdException w:name="Grid Table 6 Colorful Accent 6" w:uiPriority="51"/>
-    <w:lsdException w:name="Grid Table 7 Colorful Accent 6" w:uiPriority="52"/>
-    <w:lsdException w:name="List Table 1 Light" w:uiPriority="46"/>
-    <w:lsdException w:name="List Table 2" w:uiPriority="47"/>
-    <w:lsdException w:name="List Table 3" w:uiPriority="48"/>
-    <w:lsdException w:name="List Table 4" w:uiPriority="49"/>
-    <w:lsdException w:name="List Table 5 Dark" w:uiPriority="50"/>
-    <w:lsdException w:name="List Table 6 Colorful" w:uiPriority="51"/>
-    <w:lsdException w:name="List Table 7 Colorful" w:uiPriority="52"/>
-    <w:lsdException w:name="List Table 1 Light Accent 1" w:uiPriority="46"/>
-    <w:lsdException w:name="List Table 2 Accent 1" w:uiPriority="47"/>
-    <w:lsdException w:name="List Table 3 Accent 1" w:uiPriority="48"/>
-    <w:lsdException w:name="List Table 4 Accent 1" w:uiPriority="49"/>
-    <w:lsdException w:name="List Table 5 Dark Accent 1" w:uiPriority="50"/>
-    <w:lsdException w:name="List Table 6 Colorful Accent 1" w:uiPriority="51"/>
-    <w:lsdException w:name="List Table 7 Colorful Accent 1" w:uiPriority="52"/>
-    <w:lsdException w:name="List Table 1 Light Accent 2" w:uiPriority="46"/>
-    <w:lsdException w:name="List Table 2 Accent 2" w:uiPriority="47"/>
-    <w:lsdException w:name="List Table 3 Accent 2" w:uiPriority="48"/>
-    <w:lsdException w:name="List Table 4 Accent 2" w:uiPriority="49"/>
-    <w:lsdException w:name="List Table 5 Dark Accent 2" w:uiPriority="50"/>
-    <w:lsdException w:name="List Table 6 Colorful Accent 2" w:uiPriority="51"/>
-    <w:lsdException w:name="List Table 7 Colorful Accent 2" w:uiPriority="52"/>
-    <w:lsdException w:name="List Table 1 Light Accent 3" w:uiPriority="46"/>
-    <w:lsdException w:name="List Table 2 Accent 3" w:uiPriority="47"/>
-    <w:lsdException w:name="List Table 3 Accent 3" w:uiPriority="48"/>
-    <w:lsdException w:name="List Table 4 Accent 3" w:uiPriority="49"/>
-    <w:lsdException w:name="List Table 5 Dark Accent 3" w:uiPriority="50"/>
-    <w:lsdException w:name="List Table 6 Colorful Accent 3" w:uiPriority="51"/>
-    <w:lsdException w:name="List Table 7 Colorful Accent 3" w:uiPriority="52"/>
-    <w:lsdException w:name="List Table 1 Light Accent 4" w:uiPriority="46"/>
-    <w:lsdException w:name="List Table 2 Accent 4" w:uiPriority="47"/>
-    <w:lsdException w:name="List Table 3 Accent 4" w:uiPriority="48"/>
-    <w:lsdException w:name="List Table 4 Accent 4" w:uiPriority="49"/>
-    <w:lsdException w:name="List Table 5 Dark Accent 4" w:uiPriority="50"/>
-    <w:lsdException w:name="List Table 6 Colorful Accent 4" w:uiPriority="51"/>
-    <w:lsdException w:name="List Table 7 Colorful Accent 4" w:uiPriority="52"/>
-    <w:lsdException w:name="List Table 1 Light Accent 5" w:uiPriority="46"/>
-    <w:lsdException w:name="List Table 2 Accent 5" w:uiPriority="47"/>
-    <w:lsdException w:name="List Table 3 Accent 5" w:uiPriority="48"/>
-    <w:lsdException w:name="List Table 4 Accent 5" w:uiPriority="49"/>
-    <w:lsdException w:name="List Table 5 Dark Accent 5" w:uiPriority="50"/>
-    <w:lsdException w:name="List Table 6 Colorful Accent 5" w:uiPriority="51"/>
-    <w:lsdException w:name="List Table 7 Colorful Accent 5" w:uiPriority="52"/>
-    <w:lsdException w:name="List Table 1 Light Accent 6" w:uiPriority="46"/>
-    <w:lsdException w:name="List Table 2 Accent 6" w:uiPriority="47"/>
-    <w:lsdException w:name="List Table 3 Accent 6" w:uiPriority="48"/>
-    <w:lsdException w:name="List Table 4 Accent 6" w:uiPriority="49"/>
-    <w:lsdException w:name="List Table 5 Dark Accent 6" w:uiPriority="50"/>
-    <w:lsdException w:name="List Table 6 Colorful Accent 6" w:uiPriority="51"/>
-    <w:lsdException w:name="List Table 7 Colorful Accent 6" w:uiPriority="52"/>
+  <w:latentStyles w:defLockedState="0" w:defUIPriority="99" w:defSemiHidden="1" w:defUnhideWhenUsed="1" w:defQFormat="0" w:count="267">
+    <w:lsdException w:name="Normal" w:semiHidden="0" w:uiPriority="0" w:unhideWhenUsed="0" w:qFormat="1"/>
+    <w:lsdException w:name="heading 1" w:semiHidden="0" w:uiPriority="9" w:unhideWhenUsed="0" w:qFormat="1"/>
+    <w:lsdException w:name="heading 2" w:uiPriority="9" w:qFormat="1"/>
+    <w:lsdException w:name="heading 3" w:uiPriority="9" w:qFormat="1"/>
+    <w:lsdException w:name="heading 4" w:uiPriority="9" w:qFormat="1"/>
+    <w:lsdException w:name="heading 5" w:uiPriority="9" w:qFormat="1"/>
+    <w:lsdException w:name="heading 6" w:uiPriority="9" w:qFormat="1"/>
+    <w:lsdException w:name="heading 7" w:uiPriority="9" w:qFormat="1"/>
+    <w:lsdException w:name="heading 8" w:uiPriority="9" w:qFormat="1"/>
+    <w:lsdException w:name="heading 9" w:uiPriority="9" w:qFormat="1"/>
+    <w:lsdException w:name="toc 1" w:uiPriority="39"/>
+    <w:lsdException w:name="toc 2" w:uiPriority="39"/>
+    <w:lsdException w:name="toc 3" w:uiPriority="39"/>
+    <w:lsdException w:name="toc 4" w:uiPriority="39"/>
+    <w:lsdException w:name="toc 5" w:uiPriority="39"/>
+    <w:lsdException w:name="toc 6" w:uiPriority="39"/>
+    <w:lsdException w:name="toc 7" w:uiPriority="39"/>
+    <w:lsdException w:name="toc 8" w:uiPriority="39"/>
+    <w:lsdException w:name="toc 9" w:uiPriority="39"/>
+    <w:lsdException w:name="caption" w:uiPriority="35" w:qFormat="1"/>
+    <w:lsdException w:name="Title" w:semiHidden="0" w:uiPriority="10" w:unhideWhenUsed="0" w:qFormat="1"/>
+    <w:lsdException w:name="Default Paragraph Font" w:uiPriority="1"/>
+    <w:lsdException w:name="Subtitle" w:semiHidden="0" w:uiPriority="11" w:unhideWhenUsed="0" w:qFormat="1"/>
+    <w:lsdException w:name="Strong" w:semiHidden="0" w:uiPriority="22" w:unhideWhenUsed="0" w:qFormat="1"/>
+    <w:lsdException w:name="Emphasis" w:semiHidden="0" w:uiPriority="20" w:unhideWhenUsed="0" w:qFormat="1"/>
+    <w:lsdException w:name="Table Grid" w:semiHidden="0" w:uiPriority="59" w:unhideWhenUsed="0"/>
+    <w:lsdException w:name="Placeholder Text" w:unhideWhenUsed="0"/>
+    <w:lsdException w:name="No Spacing" w:semiHidden="0" w:uiPriority="1" w:unhideWhenUsed="0" w:qFormat="1"/>
+    <w:lsdException w:name="Light Shading" w:semiHidden="0" w:uiPriority="60" w:unhideWhenUsed="0"/>
+    <w:lsdException w:name="Light List" w:semiHidden="0" w:uiPriority="61" w:unhideWhenUsed="0"/>
+    <w:lsdException w:name="Light Grid" w:semiHidden="0" w:uiPriority="62" w:unhideWhenUsed="0"/>
+    <w:lsdException w:name="Medium Shading 1" w:semiHidden="0" w:uiPriority="63" w:unhideWhenUsed="0"/>
+    <w:lsdException w:name="Medium Shading 2" w:semiHidden="0" w:uiPriority="64" w:unhideWhenUsed="0"/>
+    <w:lsdException w:name="Medium List 1" w:semiHidden="0" w:uiPriority="65" w:unhideWhenUsed="0"/>
+    <w:lsdException w:name="Medium List 2" w:semiHidden="0" w:uiPriority="66" w:unhideWhenUsed="0"/>
+    <w:lsdException w:name="Medium Grid 1" w:semiHidden="0" w:uiPriority="67" w:unhideWhenUsed="0"/>
+    <w:lsdException w:name="Medium Grid 2" w:semiHidden="0" w:uiPriority="68" w:unhideWhenUsed="0"/>
+    <w:lsdException w:name="Medium Grid 3" w:semiHidden="0" w:uiPriority="69" w:unhideWhenUsed="0"/>
+    <w:lsdException w:name="Dark List" w:semiHidden="0" w:uiPriority="70" w:unhideWhenUsed="0"/>
+    <w:lsdException w:name="Colorful Shading" w:semiHidden="0" w:uiPriority="71" w:unhideWhenUsed="0"/>
+    <w:lsdException w:name="Colorful List" w:semiHidden="0" w:uiPriority="72" w:unhideWhenUsed="0"/>
+    <w:lsdException w:name="Colorful Grid" w:semiHidden="0" w:uiPriority="73" w:unhideWhenUsed="0"/>
+    <w:lsdException w:name="Light Shading Accent 1" w:semiHidden="0" w:uiPriority="60" w:unhideWhenUsed="0"/>
+    <w:lsdException w:name="Light List Accent 1" w:semiHidden="0" w:uiPriority="61" w:unhideWhenUsed="0"/>
+    <w:lsdException w:name="Light Grid Accent 1" w:semiHidden="0" w:uiPriority="62" w:unhideWhenUsed="0"/>
+    <w:lsdException w:name="Medium Shading 1 Accent 1" w:semiHidden="0" w:uiPriority="63" w:unhideWhenUsed="0"/>
+    <w:lsdException w:name="Medium Shading 2 Accent 1" w:semiHidden="0" w:uiPriority="64" w:unhideWhenUsed="0"/>
+    <w:lsdException w:name="Medium List 1 Accent 1" w:semiHidden="0" w:uiPriority="65" w:unhideWhenUsed="0"/>
+    <w:lsdException w:name="Revision" w:unhideWhenUsed="0"/>
+    <w:lsdException w:name="List Paragraph" w:semiHidden="0" w:uiPriority="34" w:unhideWhenUsed="0" w:qFormat="1"/>
+    <w:lsdException w:name="Quote" w:semiHidden="0" w:uiPriority="29" w:unhideWhenUsed="0" w:qFormat="1"/>
+    <w:lsdException w:name="Intense Quote" w:semiHidden="0" w:uiPriority="30" w:unhideWhenUsed="0" w:qFormat="1"/>
+    <w:lsdException w:name="Medium List 2 Accent 1" w:semiHidden="0" w:uiPriority="66" w:unhideWhenUsed="0"/>
+    <w:lsdException w:name="Medium Grid 1 Accent 1" w:semiHidden="0" w:uiPriority="67" w:unhideWhenUsed="0"/>
+    <w:lsdException w:name="Medium Grid 2 Accent 1" w:semiHidden="0" w:uiPriority="68" w:unhideWhenUsed="0"/>
+    <w:lsdException w:name="Medium Grid 3 Accent 1" w:semiHidden="0" w:uiPriority="69" w:unhideWhenUsed="0"/>
+    <w:lsdException w:name="Dark List Accent 1" w:semiHidden="0" w:uiPriority="70" w:unhideWhenUsed="0"/>
+    <w:lsdException w:name="Colorful Shading Accent 1" w:semiHidden="0" w:uiPriority="71" w:unhideWhenUsed="0"/>
+    <w:lsdException w:name="Colorful List Accent 1" w:semiHidden="0" w:uiPriority="72" w:unhideWhenUsed="0"/>
+    <w:lsdException w:name="Colorful Grid Accent 1" w:semiHidden="0" w:uiPriority="73" w:unhideWhenUsed="0"/>
+    <w:lsdException w:name="Light Shading Accent 2" w:semiHidden="0" w:uiPriority="60" w:unhideWhenUsed="0"/>
+    <w:lsdException w:name="Light List Accent 2" w:semiHidden="0" w:uiPriority="61" w:unhideWhenUsed="0"/>
+    <w:lsdException w:name="Light Grid Accent 2" w:semiHidden="0" w:uiPriority="62" w:unhideWhenUsed="0"/>
+    <w:lsdException w:name="Medium Shading 1 Accent 2" w:semiHidden="0" w:uiPriority="63" w:unhideWhenUsed="0"/>
+    <w:lsdException w:name="Medium Shading 2 Accent 2" w:semiHidden="0" w:uiPriority="64" w:unhideWhenUsed="0"/>
+    <w:lsdException w:name="Medium List 1 Accent 2" w:semiHidden="0" w:uiPriority="65" w:unhideWhenUsed="0"/>
+    <w:lsdException w:name="Medium List 2 Accent 2" w:semiHidden="0" w:uiPriority="66" w:unhideWhenUsed="0"/>
+    <w:lsdException w:name="Medium Grid 1 Accent 2" w:semiHidden="0" w:uiPriority="67" w:unhideWhenUsed="0"/>
+    <w:lsdException w:name="Medium Grid 2 Accent 2" w:semiHidden="0" w:uiPriority="68" w:unhideWhenUsed="0"/>
+    <w:lsdException w:name="Medium Grid 3 Accent 2" w:semiHidden="0" w:uiPriority="69" w:unhideWhenUsed="0"/>
+    <w:lsdException w:name="Dark List Accent 2" w:semiHidden="0" w:uiPriority="70" w:unhideWhenUsed="0"/>
+    <w:lsdException w:name="Colorful Shading Accent 2" w:semiHidden="0" w:uiPriority="71" w:unhideWhenUsed="0"/>
+    <w:lsdException w:name="Colorful List Accent 2" w:semiHidden="0" w:uiPriority="72" w:unhideWhenUsed="0"/>
+    <w:lsdException w:name="Colorful Grid Accent 2" w:semiHidden="0" w:uiPriority="73" w:unhideWhenUsed="0"/>
+    <w:lsdException w:name="Light Shading Accent 3" w:semiHidden="0" w:uiPriority="60" w:unhideWhenUsed="0"/>
+    <w:lsdException w:name="Light List Accent 3" w:semiHidden="0" w:uiPriority="61" w:unhideWhenUsed="0"/>
+    <w:lsdException w:name="Light Grid Accent 3" w:semiHidden="0" w:uiPriority="62" w:unhideWhenUsed="0"/>
+    <w:lsdException w:name="Medium Shading 1 Accent 3" w:semiHidden="0" w:uiPriority="63" w:unhideWhenUsed="0"/>
+    <w:lsdException w:name="Medium Shading 2 Accent 3" w:semiHidden="0" w:uiPriority="64" w:unhideWhenUsed="0"/>
+    <w:lsdException w:name="Medium List 1 Accent 3" w:semiHidden="0" w:uiPriority="65" w:unhideWhenUsed="0"/>
+    <w:lsdException w:name="Medium List 2 Accent 3" w:semiHidden="0" w:uiPriority="66" w:unhideWhenUsed="0"/>
+    <w:lsdException w:name="Medium Grid 1 Accent 3" w:semiHidden="0" w:uiPriority="67" w:unhideWhenUsed="0"/>
+    <w:lsdException w:name="Medium Grid 2 Accent 3" w:semiHidden="0" w:uiPriority="68" w:unhideWhenUsed="0"/>
+    <w:lsdException w:name="Medium Grid 3 Accent 3" w:semiHidden="0" w:uiPriority="69" w:unhideWhenUsed="0"/>
+    <w:lsdException w:name="Dark List Accent 3" w:semiHidden="0" w:uiPriority="70" w:unhideWhenUsed="0"/>
+    <w:lsdException w:name="Colorful Shading Accent 3" w:semiHidden="0" w:uiPriority="71" w:unhideWhenUsed="0"/>
+    <w:lsdException w:name="Colorful List Accent 3" w:semiHidden="0" w:uiPriority="72" w:unhideWhenUsed="0"/>
+    <w:lsdException w:name="Colorful Grid Accent 3" w:semiHidden="0" w:uiPriority="73" w:unhideWhenUsed="0"/>
+    <w:lsdException w:name="Light Shading Accent 4" w:semiHidden="0" w:uiPriority="60" w:unhideWhenUsed="0"/>
+    <w:lsdException w:name="Light List Accent 4" w:semiHidden="0" w:uiPriority="61" w:unhideWhenUsed="0"/>
+    <w:lsdException w:name="Light Grid Accent 4" w:semiHidden="0" w:uiPriority="62" w:unhideWhenUsed="0"/>
+    <w:lsdException w:name="Medium Shading 1 Accent 4" w:semiHidden="0" w:uiPriority="63" w:unhideWhenUsed="0"/>
+    <w:lsdException w:name="Medium Shading 2 Accent 4" w:semiHidden="0" w:uiPriority="64" w:unhideWhenUsed="0"/>
+    <w:lsdException w:name="Medium List 1 Accent 4" w:semiHidden="0" w:uiPriority="65" w:unhideWhenUsed="0"/>
+    <w:lsdException w:name="Medium List 2 Accent 4" w:semiHidden="0" w:uiPriority="66" w:unhideWhenUsed="0"/>
+    <w:lsdException w:name="Medium Grid 1 Accent 4" w:semiHidden="0" w:uiPriority="67" w:unhideWhenUsed="0"/>
+    <w:lsdException w:name="Medium Grid 2 Accent 4" w:semiHidden="0" w:uiPriority="68" w:unhideWhenUsed="0"/>
+    <w:lsdException w:name="Medium Grid 3 Accent 4" w:semiHidden="0" w:uiPriority="69" w:unhideWhenUsed="0"/>
+    <w:lsdException w:name="Dark List Accent 4" w:semiHidden="0" w:uiPriority="70" w:unhideWhenUsed="0"/>
+    <w:lsdException w:name="Colorful Shading Accent 4" w:semiHidden="0" w:uiPriority="71" w:unhideWhenUsed="0"/>
+    <w:lsdException w:name="Colorful List Accent 4" w:semiHidden="0" w:uiPriority="72" w:unhideWhenUsed="0"/>
+    <w:lsdException w:name="Colorful Grid Accent 4" w:semiHidden="0" w:uiPriority="73" w:unhideWhenUsed="0"/>
+    <w:lsdException w:name="Light Shading Accent 5" w:semiHidden="0" w:uiPriority="60" w:unhideWhenUsed="0"/>
+    <w:lsdException w:name="Light List Accent 5" w:semiHidden="0" w:uiPriority="61" w:unhideWhenUsed="0"/>
+    <w:lsdException w:name="Light Grid Accent 5" w:semiHidden="0" w:uiPriority="62" w:unhideWhenUsed="0"/>
+    <w:lsdException w:name="Medium Shading 1 Accent 5" w:semiHidden="0" w:uiPriority="63" w:unhideWhenUsed="0"/>
+    <w:lsdException w:name="Medium Shading 2 Accent 5" w:semiHidden="0" w:uiPriority="64" w:unhideWhenUsed="0"/>
+    <w:lsdException w:name="Medium List 1 Accent 5" w:semiHidden="0" w:uiPriority="65" w:unhideWhenUsed="0"/>
+    <w:lsdException w:name="Medium List 2 Accent 5" w:semiHidden="0" w:uiPriority="66" w:unhideWhenUsed="0"/>
+    <w:lsdException w:name="Medium Grid 1 Accent 5" w:semiHidden="0" w:uiPriority="67" w:unhideWhenUsed="0"/>
+    <w:lsdException w:name="Medium Grid 2 Accent 5" w:semiHidden="0" w:uiPriority="68" w:unhideWhenUsed="0"/>
+    <w:lsdException w:name="Medium Grid 3 Accent 5" w:semiHidden="0" w:uiPriority="69" w:unhideWhenUsed="0"/>
+    <w:lsdException w:name="Dark List Accent 5" w:semiHidden="0" w:uiPriority="70" w:unhideWhenUsed="0"/>
+    <w:lsdException w:name="Colorful Shading Accent 5" w:semiHidden="0" w:uiPriority="71" w:unhideWhenUsed="0"/>
+    <w:lsdException w:name="Colorful List Accent 5" w:semiHidden="0" w:uiPriority="72" w:unhideWhenUsed="0"/>
+    <w:lsdException w:name="Colorful Grid Accent 5" w:semiHidden="0" w:uiPriority="73" w:unhideWhenUsed="0"/>
+    <w:lsdException w:name="Light Shading Accent 6" w:semiHidden="0" w:uiPriority="60" w:unhideWhenUsed="0"/>
+    <w:lsdException w:name="Light List Accent 6" w:semiHidden="0" w:uiPriority="61" w:unhideWhenUsed="0"/>
+    <w:lsdException w:name="Light Grid Accent 6" w:semiHidden="0" w:uiPriority="62" w:unhideWhenUsed="0"/>
+    <w:lsdException w:name="Medium Shading 1 Accent 6" w:semiHidden="0" w:uiPriority="63" w:unhideWhenUsed="0"/>
+    <w:lsdException w:name="Medium Shading 2 Accent 6" w:semiHidden="0" w:uiPriority="64" w:unhideWhenUsed="0"/>
+    <w:lsdException w:name="Medium List 1 Accent 6" w:semiHidden="0" w:uiPriority="65" w:unhideWhenUsed="0"/>
+    <w:lsdException w:name="Medium List 2 Accent 6" w:semiHidden="0" w:uiPriority="66" w:unhideWhenUsed="0"/>
+    <w:lsdException w:name="Medium Grid 1 Accent 6" w:semiHidden="0" w:uiPriority="67" w:unhideWhenUsed="0"/>
+    <w:lsdException w:name="Medium Grid 2 Accent 6" w:semiHidden="0" w:uiPriority="68" w:unhideWhenUsed="0"/>
+    <w:lsdException w:name="Medium Grid 3 Accent 6" w:semiHidden="0" w:uiPriority="69" w:unhideWhenUsed="0"/>
+    <w:lsdException w:name="Dark List Accent 6" w:semiHidden="0" w:uiPriority="70" w:unhideWhenUsed="0"/>
+    <w:lsdException w:name="Colorful Shading Accent 6" w:semiHidden="0" w:uiPriority="71" w:unhideWhenUsed="0"/>
+    <w:lsdException w:name="Colorful List Accent 6" w:semiHidden="0" w:uiPriority="72" w:unhideWhenUsed="0"/>
+    <w:lsdException w:name="Colorful Grid Accent 6" w:semiHidden="0" w:uiPriority="73" w:unhideWhenUsed="0"/>
+    <w:lsdException w:name="Subtle Emphasis" w:semiHidden="0" w:uiPriority="19" w:unhideWhenUsed="0" w:qFormat="1"/>
+    <w:lsdException w:name="Intense Emphasis" w:semiHidden="0" w:uiPriority="21" w:unhideWhenUsed="0" w:qFormat="1"/>
+    <w:lsdException w:name="Subtle Reference" w:semiHidden="0" w:uiPriority="31" w:unhideWhenUsed="0" w:qFormat="1"/>
+    <w:lsdException w:name="Intense Reference" w:semiHidden="0" w:uiPriority="32" w:unhideWhenUsed="0" w:qFormat="1"/>
+    <w:lsdException w:name="Book Title" w:semiHidden="0" w:uiPriority="33" w:unhideWhenUsed="0" w:qFormat="1"/>
+    <w:lsdException w:name="Bibliography" w:uiPriority="37"/>
+    <w:lsdException w:name="TOC Heading" w:uiPriority="39" w:qFormat="1"/>
   </w:latentStyles>
   <w:style w:type="paragraph" w:default="1" w:styleId="Normal">
     <w:name w:val="Normal"/>
@@ -5876,6 +5585,7 @@
   <w:style w:type="character" w:default="1" w:styleId="Fuentedeprrafopredeter">
     <w:name w:val="Default Paragraph Font"/>
     <w:uiPriority w:val="1"/>
+    <w:semiHidden/>
     <w:unhideWhenUsed/>
   </w:style>
   <w:style w:type="table" w:default="1" w:styleId="Tablanormal">
@@ -6124,6 +5834,7 @@
       <w:lang w:val="es-CO"/>
     </w:rPr>
     <w:tblPr>
+      <w:tblInd w:w="0" w:type="dxa"/>
       <w:tblBorders>
         <w:top w:val="single" w:sz="4" w:space="0" w:color="auto"/>
         <w:left w:val="single" w:sz="4" w:space="0" w:color="auto"/>
@@ -6132,6 +5843,464 @@
         <w:insideH w:val="single" w:sz="4" w:space="0" w:color="auto"/>
         <w:insideV w:val="single" w:sz="4" w:space="0" w:color="auto"/>
       </w:tblBorders>
+      <w:tblCellMar>
+        <w:top w:w="0" w:type="dxa"/>
+        <w:left w:w="108" w:type="dxa"/>
+        <w:bottom w:w="0" w:type="dxa"/>
+        <w:right w:w="108" w:type="dxa"/>
+      </w:tblCellMar>
+    </w:tblPr>
+  </w:style>
+</w:styles>
+</file>
+
+<file path=word/stylesWithEffects.xml><?xml version="1.0" encoding="utf-8"?>
+<w:styles xmlns:wpc="http://schemas.microsoft.com/office/word/2010/wordprocessingCanvas" xmlns:mc="http://schemas.openxmlformats.org/markup-compatibility/2006" xmlns:o="urn:schemas-microsoft-com:office:office" xmlns:r="http://schemas.openxmlformats.org/officeDocument/2006/relationships" xmlns:m="http://schemas.openxmlformats.org/officeDocument/2006/math" xmlns:v="urn:schemas-microsoft-com:vml" xmlns:wp14="http://schemas.microsoft.com/office/word/2010/wordprocessingDrawing" xmlns:wp="http://schemas.openxmlformats.org/drawingml/2006/wordprocessingDrawing" xmlns:w10="urn:schemas-microsoft-com:office:word" xmlns:w="http://schemas.openxmlformats.org/wordprocessingml/2006/main" xmlns:w14="http://schemas.microsoft.com/office/word/2010/wordml" xmlns:wpg="http://schemas.microsoft.com/office/word/2010/wordprocessingGroup" xmlns:wpi="http://schemas.microsoft.com/office/word/2010/wordprocessingInk" xmlns:wne="http://schemas.microsoft.com/office/word/2006/wordml" xmlns:wps="http://schemas.microsoft.com/office/word/2010/wordprocessingShape" mc:Ignorable="w14 wp14">
+  <w:docDefaults>
+    <w:rPrDefault>
+      <w:rPr>
+        <w:rFonts w:asciiTheme="minorHAnsi" w:eastAsiaTheme="minorHAnsi" w:hAnsiTheme="minorHAnsi" w:cstheme="minorBidi"/>
+        <w:sz w:val="22"/>
+        <w:szCs w:val="22"/>
+        <w:lang w:val="es-ES" w:eastAsia="en-US" w:bidi="ar-SA"/>
+      </w:rPr>
+    </w:rPrDefault>
+    <w:pPrDefault>
+      <w:pPr>
+        <w:spacing w:after="200" w:line="276" w:lineRule="auto"/>
+      </w:pPr>
+    </w:pPrDefault>
+  </w:docDefaults>
+  <w:latentStyles w:defLockedState="0" w:defUIPriority="99" w:defSemiHidden="1" w:defUnhideWhenUsed="1" w:defQFormat="0" w:count="267">
+    <w:lsdException w:name="Normal" w:semiHidden="0" w:uiPriority="0" w:unhideWhenUsed="0" w:qFormat="1"/>
+    <w:lsdException w:name="heading 1" w:semiHidden="0" w:uiPriority="9" w:unhideWhenUsed="0" w:qFormat="1"/>
+    <w:lsdException w:name="heading 2" w:uiPriority="9" w:qFormat="1"/>
+    <w:lsdException w:name="heading 3" w:uiPriority="9" w:qFormat="1"/>
+    <w:lsdException w:name="heading 4" w:uiPriority="9" w:qFormat="1"/>
+    <w:lsdException w:name="heading 5" w:uiPriority="9" w:qFormat="1"/>
+    <w:lsdException w:name="heading 6" w:uiPriority="9" w:qFormat="1"/>
+    <w:lsdException w:name="heading 7" w:uiPriority="9" w:qFormat="1"/>
+    <w:lsdException w:name="heading 8" w:uiPriority="9" w:qFormat="1"/>
+    <w:lsdException w:name="heading 9" w:uiPriority="9" w:qFormat="1"/>
+    <w:lsdException w:name="toc 1" w:uiPriority="39"/>
+    <w:lsdException w:name="toc 2" w:uiPriority="39"/>
+    <w:lsdException w:name="toc 3" w:uiPriority="39"/>
+    <w:lsdException w:name="toc 4" w:uiPriority="39"/>
+    <w:lsdException w:name="toc 5" w:uiPriority="39"/>
+    <w:lsdException w:name="toc 6" w:uiPriority="39"/>
+    <w:lsdException w:name="toc 7" w:uiPriority="39"/>
+    <w:lsdException w:name="toc 8" w:uiPriority="39"/>
+    <w:lsdException w:name="toc 9" w:uiPriority="39"/>
+    <w:lsdException w:name="caption" w:uiPriority="35" w:qFormat="1"/>
+    <w:lsdException w:name="Title" w:semiHidden="0" w:uiPriority="10" w:unhideWhenUsed="0" w:qFormat="1"/>
+    <w:lsdException w:name="Default Paragraph Font" w:uiPriority="1"/>
+    <w:lsdException w:name="Subtitle" w:semiHidden="0" w:uiPriority="11" w:unhideWhenUsed="0" w:qFormat="1"/>
+    <w:lsdException w:name="Strong" w:semiHidden="0" w:uiPriority="22" w:unhideWhenUsed="0" w:qFormat="1"/>
+    <w:lsdException w:name="Emphasis" w:semiHidden="0" w:uiPriority="20" w:unhideWhenUsed="0" w:qFormat="1"/>
+    <w:lsdException w:name="Table Grid" w:semiHidden="0" w:uiPriority="59" w:unhideWhenUsed="0"/>
+    <w:lsdException w:name="Placeholder Text" w:unhideWhenUsed="0"/>
+    <w:lsdException w:name="No Spacing" w:semiHidden="0" w:uiPriority="1" w:unhideWhenUsed="0" w:qFormat="1"/>
+    <w:lsdException w:name="Light Shading" w:semiHidden="0" w:uiPriority="60" w:unhideWhenUsed="0"/>
+    <w:lsdException w:name="Light List" w:semiHidden="0" w:uiPriority="61" w:unhideWhenUsed="0"/>
+    <w:lsdException w:name="Light Grid" w:semiHidden="0" w:uiPriority="62" w:unhideWhenUsed="0"/>
+    <w:lsdException w:name="Medium Shading 1" w:semiHidden="0" w:uiPriority="63" w:unhideWhenUsed="0"/>
+    <w:lsdException w:name="Medium Shading 2" w:semiHidden="0" w:uiPriority="64" w:unhideWhenUsed="0"/>
+    <w:lsdException w:name="Medium List 1" w:semiHidden="0" w:uiPriority="65" w:unhideWhenUsed="0"/>
+    <w:lsdException w:name="Medium List 2" w:semiHidden="0" w:uiPriority="66" w:unhideWhenUsed="0"/>
+    <w:lsdException w:name="Medium Grid 1" w:semiHidden="0" w:uiPriority="67" w:unhideWhenUsed="0"/>
+    <w:lsdException w:name="Medium Grid 2" w:semiHidden="0" w:uiPriority="68" w:unhideWhenUsed="0"/>
+    <w:lsdException w:name="Medium Grid 3" w:semiHidden="0" w:uiPriority="69" w:unhideWhenUsed="0"/>
+    <w:lsdException w:name="Dark List" w:semiHidden="0" w:uiPriority="70" w:unhideWhenUsed="0"/>
+    <w:lsdException w:name="Colorful Shading" w:semiHidden="0" w:uiPriority="71" w:unhideWhenUsed="0"/>
+    <w:lsdException w:name="Colorful List" w:semiHidden="0" w:uiPriority="72" w:unhideWhenUsed="0"/>
+    <w:lsdException w:name="Colorful Grid" w:semiHidden="0" w:uiPriority="73" w:unhideWhenUsed="0"/>
+    <w:lsdException w:name="Light Shading Accent 1" w:semiHidden="0" w:uiPriority="60" w:unhideWhenUsed="0"/>
+    <w:lsdException w:name="Light List Accent 1" w:semiHidden="0" w:uiPriority="61" w:unhideWhenUsed="0"/>
+    <w:lsdException w:name="Light Grid Accent 1" w:semiHidden="0" w:uiPriority="62" w:unhideWhenUsed="0"/>
+    <w:lsdException w:name="Medium Shading 1 Accent 1" w:semiHidden="0" w:uiPriority="63" w:unhideWhenUsed="0"/>
+    <w:lsdException w:name="Medium Shading 2 Accent 1" w:semiHidden="0" w:uiPriority="64" w:unhideWhenUsed="0"/>
+    <w:lsdException w:name="Medium List 1 Accent 1" w:semiHidden="0" w:uiPriority="65" w:unhideWhenUsed="0"/>
+    <w:lsdException w:name="Revision" w:unhideWhenUsed="0"/>
+    <w:lsdException w:name="List Paragraph" w:semiHidden="0" w:uiPriority="34" w:unhideWhenUsed="0" w:qFormat="1"/>
+    <w:lsdException w:name="Quote" w:semiHidden="0" w:uiPriority="29" w:unhideWhenUsed="0" w:qFormat="1"/>
+    <w:lsdException w:name="Intense Quote" w:semiHidden="0" w:uiPriority="30" w:unhideWhenUsed="0" w:qFormat="1"/>
+    <w:lsdException w:name="Medium List 2 Accent 1" w:semiHidden="0" w:uiPriority="66" w:unhideWhenUsed="0"/>
+    <w:lsdException w:name="Medium Grid 1 Accent 1" w:semiHidden="0" w:uiPriority="67" w:unhideWhenUsed="0"/>
+    <w:lsdException w:name="Medium Grid 2 Accent 1" w:semiHidden="0" w:uiPriority="68" w:unhideWhenUsed="0"/>
+    <w:lsdException w:name="Medium Grid 3 Accent 1" w:semiHidden="0" w:uiPriority="69" w:unhideWhenUsed="0"/>
+    <w:lsdException w:name="Dark List Accent 1" w:semiHidden="0" w:uiPriority="70" w:unhideWhenUsed="0"/>
+    <w:lsdException w:name="Colorful Shading Accent 1" w:semiHidden="0" w:uiPriority="71" w:unhideWhenUsed="0"/>
+    <w:lsdException w:name="Colorful List Accent 1" w:semiHidden="0" w:uiPriority="72" w:unhideWhenUsed="0"/>
+    <w:lsdException w:name="Colorful Grid Accent 1" w:semiHidden="0" w:uiPriority="73" w:unhideWhenUsed="0"/>
+    <w:lsdException w:name="Light Shading Accent 2" w:semiHidden="0" w:uiPriority="60" w:unhideWhenUsed="0"/>
+    <w:lsdException w:name="Light List Accent 2" w:semiHidden="0" w:uiPriority="61" w:unhideWhenUsed="0"/>
+    <w:lsdException w:name="Light Grid Accent 2" w:semiHidden="0" w:uiPriority="62" w:unhideWhenUsed="0"/>
+    <w:lsdException w:name="Medium Shading 1 Accent 2" w:semiHidden="0" w:uiPriority="63" w:unhideWhenUsed="0"/>
+    <w:lsdException w:name="Medium Shading 2 Accent 2" w:semiHidden="0" w:uiPriority="64" w:unhideWhenUsed="0"/>
+    <w:lsdException w:name="Medium List 1 Accent 2" w:semiHidden="0" w:uiPriority="65" w:unhideWhenUsed="0"/>
+    <w:lsdException w:name="Medium List 2 Accent 2" w:semiHidden="0" w:uiPriority="66" w:unhideWhenUsed="0"/>
+    <w:lsdException w:name="Medium Grid 1 Accent 2" w:semiHidden="0" w:uiPriority="67" w:unhideWhenUsed="0"/>
+    <w:lsdException w:name="Medium Grid 2 Accent 2" w:semiHidden="0" w:uiPriority="68" w:unhideWhenUsed="0"/>
+    <w:lsdException w:name="Medium Grid 3 Accent 2" w:semiHidden="0" w:uiPriority="69" w:unhideWhenUsed="0"/>
+    <w:lsdException w:name="Dark List Accent 2" w:semiHidden="0" w:uiPriority="70" w:unhideWhenUsed="0"/>
+    <w:lsdException w:name="Colorful Shading Accent 2" w:semiHidden="0" w:uiPriority="71" w:unhideWhenUsed="0"/>
+    <w:lsdException w:name="Colorful List Accent 2" w:semiHidden="0" w:uiPriority="72" w:unhideWhenUsed="0"/>
+    <w:lsdException w:name="Colorful Grid Accent 2" w:semiHidden="0" w:uiPriority="73" w:unhideWhenUsed="0"/>
+    <w:lsdException w:name="Light Shading Accent 3" w:semiHidden="0" w:uiPriority="60" w:unhideWhenUsed="0"/>
+    <w:lsdException w:name="Light List Accent 3" w:semiHidden="0" w:uiPriority="61" w:unhideWhenUsed="0"/>
+    <w:lsdException w:name="Light Grid Accent 3" w:semiHidden="0" w:uiPriority="62" w:unhideWhenUsed="0"/>
+    <w:lsdException w:name="Medium Shading 1 Accent 3" w:semiHidden="0" w:uiPriority="63" w:unhideWhenUsed="0"/>
+    <w:lsdException w:name="Medium Shading 2 Accent 3" w:semiHidden="0" w:uiPriority="64" w:unhideWhenUsed="0"/>
+    <w:lsdException w:name="Medium List 1 Accent 3" w:semiHidden="0" w:uiPriority="65" w:unhideWhenUsed="0"/>
+    <w:lsdException w:name="Medium List 2 Accent 3" w:semiHidden="0" w:uiPriority="66" w:unhideWhenUsed="0"/>
+    <w:lsdException w:name="Medium Grid 1 Accent 3" w:semiHidden="0" w:uiPriority="67" w:unhideWhenUsed="0"/>
+    <w:lsdException w:name="Medium Grid 2 Accent 3" w:semiHidden="0" w:uiPriority="68" w:unhideWhenUsed="0"/>
+    <w:lsdException w:name="Medium Grid 3 Accent 3" w:semiHidden="0" w:uiPriority="69" w:unhideWhenUsed="0"/>
+    <w:lsdException w:name="Dark List Accent 3" w:semiHidden="0" w:uiPriority="70" w:unhideWhenUsed="0"/>
+    <w:lsdException w:name="Colorful Shading Accent 3" w:semiHidden="0" w:uiPriority="71" w:unhideWhenUsed="0"/>
+    <w:lsdException w:name="Colorful List Accent 3" w:semiHidden="0" w:uiPriority="72" w:unhideWhenUsed="0"/>
+    <w:lsdException w:name="Colorful Grid Accent 3" w:semiHidden="0" w:uiPriority="73" w:unhideWhenUsed="0"/>
+    <w:lsdException w:name="Light Shading Accent 4" w:semiHidden="0" w:uiPriority="60" w:unhideWhenUsed="0"/>
+    <w:lsdException w:name="Light List Accent 4" w:semiHidden="0" w:uiPriority="61" w:unhideWhenUsed="0"/>
+    <w:lsdException w:name="Light Grid Accent 4" w:semiHidden="0" w:uiPriority="62" w:unhideWhenUsed="0"/>
+    <w:lsdException w:name="Medium Shading 1 Accent 4" w:semiHidden="0" w:uiPriority="63" w:unhideWhenUsed="0"/>
+    <w:lsdException w:name="Medium Shading 2 Accent 4" w:semiHidden="0" w:uiPriority="64" w:unhideWhenUsed="0"/>
+    <w:lsdException w:name="Medium List 1 Accent 4" w:semiHidden="0" w:uiPriority="65" w:unhideWhenUsed="0"/>
+    <w:lsdException w:name="Medium List 2 Accent 4" w:semiHidden="0" w:uiPriority="66" w:unhideWhenUsed="0"/>
+    <w:lsdException w:name="Medium Grid 1 Accent 4" w:semiHidden="0" w:uiPriority="67" w:unhideWhenUsed="0"/>
+    <w:lsdException w:name="Medium Grid 2 Accent 4" w:semiHidden="0" w:uiPriority="68" w:unhideWhenUsed="0"/>
+    <w:lsdException w:name="Medium Grid 3 Accent 4" w:semiHidden="0" w:uiPriority="69" w:unhideWhenUsed="0"/>
+    <w:lsdException w:name="Dark List Accent 4" w:semiHidden="0" w:uiPriority="70" w:unhideWhenUsed="0"/>
+    <w:lsdException w:name="Colorful Shading Accent 4" w:semiHidden="0" w:uiPriority="71" w:unhideWhenUsed="0"/>
+    <w:lsdException w:name="Colorful List Accent 4" w:semiHidden="0" w:uiPriority="72" w:unhideWhenUsed="0"/>
+    <w:lsdException w:name="Colorful Grid Accent 4" w:semiHidden="0" w:uiPriority="73" w:unhideWhenUsed="0"/>
+    <w:lsdException w:name="Light Shading Accent 5" w:semiHidden="0" w:uiPriority="60" w:unhideWhenUsed="0"/>
+    <w:lsdException w:name="Light List Accent 5" w:semiHidden="0" w:uiPriority="61" w:unhideWhenUsed="0"/>
+    <w:lsdException w:name="Light Grid Accent 5" w:semiHidden="0" w:uiPriority="62" w:unhideWhenUsed="0"/>
+    <w:lsdException w:name="Medium Shading 1 Accent 5" w:semiHidden="0" w:uiPriority="63" w:unhideWhenUsed="0"/>
+    <w:lsdException w:name="Medium Shading 2 Accent 5" w:semiHidden="0" w:uiPriority="64" w:unhideWhenUsed="0"/>
+    <w:lsdException w:name="Medium List 1 Accent 5" w:semiHidden="0" w:uiPriority="65" w:unhideWhenUsed="0"/>
+    <w:lsdException w:name="Medium List 2 Accent 5" w:semiHidden="0" w:uiPriority="66" w:unhideWhenUsed="0"/>
+    <w:lsdException w:name="Medium Grid 1 Accent 5" w:semiHidden="0" w:uiPriority="67" w:unhideWhenUsed="0"/>
+    <w:lsdException w:name="Medium Grid 2 Accent 5" w:semiHidden="0" w:uiPriority="68" w:unhideWhenUsed="0"/>
+    <w:lsdException w:name="Medium Grid 3 Accent 5" w:semiHidden="0" w:uiPriority="69" w:unhideWhenUsed="0"/>
+    <w:lsdException w:name="Dark List Accent 5" w:semiHidden="0" w:uiPriority="70" w:unhideWhenUsed="0"/>
+    <w:lsdException w:name="Colorful Shading Accent 5" w:semiHidden="0" w:uiPriority="71" w:unhideWhenUsed="0"/>
+    <w:lsdException w:name="Colorful List Accent 5" w:semiHidden="0" w:uiPriority="72" w:unhideWhenUsed="0"/>
+    <w:lsdException w:name="Colorful Grid Accent 5" w:semiHidden="0" w:uiPriority="73" w:unhideWhenUsed="0"/>
+    <w:lsdException w:name="Light Shading Accent 6" w:semiHidden="0" w:uiPriority="60" w:unhideWhenUsed="0"/>
+    <w:lsdException w:name="Light List Accent 6" w:semiHidden="0" w:uiPriority="61" w:unhideWhenUsed="0"/>
+    <w:lsdException w:name="Light Grid Accent 6" w:semiHidden="0" w:uiPriority="62" w:unhideWhenUsed="0"/>
+    <w:lsdException w:name="Medium Shading 1 Accent 6" w:semiHidden="0" w:uiPriority="63" w:unhideWhenUsed="0"/>
+    <w:lsdException w:name="Medium Shading 2 Accent 6" w:semiHidden="0" w:uiPriority="64" w:unhideWhenUsed="0"/>
+    <w:lsdException w:name="Medium List 1 Accent 6" w:semiHidden="0" w:uiPriority="65" w:unhideWhenUsed="0"/>
+    <w:lsdException w:name="Medium List 2 Accent 6" w:semiHidden="0" w:uiPriority="66" w:unhideWhenUsed="0"/>
+    <w:lsdException w:name="Medium Grid 1 Accent 6" w:semiHidden="0" w:uiPriority="67" w:unhideWhenUsed="0"/>
+    <w:lsdException w:name="Medium Grid 2 Accent 6" w:semiHidden="0" w:uiPriority="68" w:unhideWhenUsed="0"/>
+    <w:lsdException w:name="Medium Grid 3 Accent 6" w:semiHidden="0" w:uiPriority="69" w:unhideWhenUsed="0"/>
+    <w:lsdException w:name="Dark List Accent 6" w:semiHidden="0" w:uiPriority="70" w:unhideWhenUsed="0"/>
+    <w:lsdException w:name="Colorful Shading Accent 6" w:semiHidden="0" w:uiPriority="71" w:unhideWhenUsed="0"/>
+    <w:lsdException w:name="Colorful List Accent 6" w:semiHidden="0" w:uiPriority="72" w:unhideWhenUsed="0"/>
+    <w:lsdException w:name="Colorful Grid Accent 6" w:semiHidden="0" w:uiPriority="73" w:unhideWhenUsed="0"/>
+    <w:lsdException w:name="Subtle Emphasis" w:semiHidden="0" w:uiPriority="19" w:unhideWhenUsed="0" w:qFormat="1"/>
+    <w:lsdException w:name="Intense Emphasis" w:semiHidden="0" w:uiPriority="21" w:unhideWhenUsed="0" w:qFormat="1"/>
+    <w:lsdException w:name="Subtle Reference" w:semiHidden="0" w:uiPriority="31" w:unhideWhenUsed="0" w:qFormat="1"/>
+    <w:lsdException w:name="Intense Reference" w:semiHidden="0" w:uiPriority="32" w:unhideWhenUsed="0" w:qFormat="1"/>
+    <w:lsdException w:name="Book Title" w:semiHidden="0" w:uiPriority="33" w:unhideWhenUsed="0" w:qFormat="1"/>
+    <w:lsdException w:name="Bibliography" w:uiPriority="37"/>
+    <w:lsdException w:name="TOC Heading" w:uiPriority="39" w:qFormat="1"/>
+  </w:latentStyles>
+  <w:style w:type="paragraph" w:default="1" w:styleId="Normal">
+    <w:name w:val="Normal"/>
+    <w:qFormat/>
+  </w:style>
+  <w:style w:type="paragraph" w:styleId="Ttulo3">
+    <w:name w:val="heading 3"/>
+    <w:basedOn w:val="Normal"/>
+    <w:link w:val="Ttulo3Car"/>
+    <w:uiPriority w:val="9"/>
+    <w:qFormat/>
+    <w:rsid w:val="00A913F8"/>
+    <w:pPr>
+      <w:spacing w:before="100" w:beforeAutospacing="1" w:after="100" w:afterAutospacing="1" w:line="240" w:lineRule="auto"/>
+      <w:outlineLvl w:val="2"/>
+    </w:pPr>
+    <w:rPr>
+      <w:rFonts w:ascii="Times New Roman" w:eastAsia="Times New Roman" w:hAnsi="Times New Roman" w:cs="Times New Roman"/>
+      <w:b/>
+      <w:bCs/>
+      <w:sz w:val="27"/>
+      <w:szCs w:val="27"/>
+      <w:lang w:eastAsia="es-ES"/>
+    </w:rPr>
+  </w:style>
+  <w:style w:type="character" w:default="1" w:styleId="Fuentedeprrafopredeter">
+    <w:name w:val="Default Paragraph Font"/>
+    <w:uiPriority w:val="1"/>
+    <w:semiHidden/>
+    <w:unhideWhenUsed/>
+  </w:style>
+  <w:style w:type="table" w:default="1" w:styleId="Tablanormal">
+    <w:name w:val="Normal Table"/>
+    <w:uiPriority w:val="99"/>
+    <w:semiHidden/>
+    <w:unhideWhenUsed/>
+    <w:tblPr>
+      <w:tblInd w:w="0" w:type="dxa"/>
+      <w:tblCellMar>
+        <w:top w:w="0" w:type="dxa"/>
+        <w:left w:w="108" w:type="dxa"/>
+        <w:bottom w:w="0" w:type="dxa"/>
+        <w:right w:w="108" w:type="dxa"/>
+      </w:tblCellMar>
+    </w:tblPr>
+  </w:style>
+  <w:style w:type="numbering" w:default="1" w:styleId="Sinlista">
+    <w:name w:val="No List"/>
+    <w:uiPriority w:val="99"/>
+    <w:semiHidden/>
+    <w:unhideWhenUsed/>
+  </w:style>
+  <w:style w:type="character" w:customStyle="1" w:styleId="Ttulo3Car">
+    <w:name w:val="Título 3 Car"/>
+    <w:basedOn w:val="Fuentedeprrafopredeter"/>
+    <w:link w:val="Ttulo3"/>
+    <w:uiPriority w:val="9"/>
+    <w:rsid w:val="00A913F8"/>
+    <w:rPr>
+      <w:rFonts w:ascii="Times New Roman" w:eastAsia="Times New Roman" w:hAnsi="Times New Roman" w:cs="Times New Roman"/>
+      <w:b/>
+      <w:bCs/>
+      <w:sz w:val="27"/>
+      <w:szCs w:val="27"/>
+      <w:lang w:eastAsia="es-ES"/>
+    </w:rPr>
+  </w:style>
+  <w:style w:type="character" w:customStyle="1" w:styleId="apple-converted-space">
+    <w:name w:val="apple-converted-space"/>
+    <w:basedOn w:val="Fuentedeprrafopredeter"/>
+    <w:rsid w:val="00A913F8"/>
+  </w:style>
+  <w:style w:type="paragraph" w:styleId="NormalWeb">
+    <w:name w:val="Normal (Web)"/>
+    <w:basedOn w:val="Normal"/>
+    <w:uiPriority w:val="99"/>
+    <w:unhideWhenUsed/>
+    <w:rsid w:val="00A913F8"/>
+    <w:pPr>
+      <w:spacing w:before="100" w:beforeAutospacing="1" w:after="100" w:afterAutospacing="1" w:line="240" w:lineRule="auto"/>
+    </w:pPr>
+    <w:rPr>
+      <w:rFonts w:ascii="Times New Roman" w:eastAsia="Times New Roman" w:hAnsi="Times New Roman" w:cs="Times New Roman"/>
+      <w:sz w:val="24"/>
+      <w:szCs w:val="24"/>
+      <w:lang w:eastAsia="es-ES"/>
+    </w:rPr>
+  </w:style>
+  <w:style w:type="character" w:styleId="Hipervnculo">
+    <w:name w:val="Hyperlink"/>
+    <w:basedOn w:val="Fuentedeprrafopredeter"/>
+    <w:uiPriority w:val="99"/>
+    <w:unhideWhenUsed/>
+    <w:rsid w:val="00A913F8"/>
+    <w:rPr>
+      <w:color w:val="0000FF"/>
+      <w:u w:val="single"/>
+    </w:rPr>
+  </w:style>
+  <w:style w:type="character" w:styleId="Textoennegrita">
+    <w:name w:val="Strong"/>
+    <w:basedOn w:val="Fuentedeprrafopredeter"/>
+    <w:uiPriority w:val="22"/>
+    <w:qFormat/>
+    <w:rsid w:val="00A913F8"/>
+    <w:rPr>
+      <w:b/>
+      <w:bCs/>
+    </w:rPr>
+  </w:style>
+  <w:style w:type="paragraph" w:styleId="Sinespaciado">
+    <w:name w:val="No Spacing"/>
+    <w:link w:val="SinespaciadoCar"/>
+    <w:uiPriority w:val="1"/>
+    <w:qFormat/>
+    <w:rsid w:val="006B3A60"/>
+    <w:pPr>
+      <w:spacing w:after="0" w:line="240" w:lineRule="auto"/>
+    </w:pPr>
+  </w:style>
+  <w:style w:type="paragraph" w:styleId="Textodeglobo">
+    <w:name w:val="Balloon Text"/>
+    <w:basedOn w:val="Normal"/>
+    <w:link w:val="TextodegloboCar"/>
+    <w:uiPriority w:val="99"/>
+    <w:semiHidden/>
+    <w:unhideWhenUsed/>
+    <w:rsid w:val="003B0C5D"/>
+    <w:pPr>
+      <w:spacing w:after="0" w:line="240" w:lineRule="auto"/>
+    </w:pPr>
+    <w:rPr>
+      <w:rFonts w:ascii="Tahoma" w:hAnsi="Tahoma" w:cs="Tahoma"/>
+      <w:sz w:val="16"/>
+      <w:szCs w:val="16"/>
+    </w:rPr>
+  </w:style>
+  <w:style w:type="character" w:customStyle="1" w:styleId="TextodegloboCar">
+    <w:name w:val="Texto de globo Car"/>
+    <w:basedOn w:val="Fuentedeprrafopredeter"/>
+    <w:link w:val="Textodeglobo"/>
+    <w:uiPriority w:val="99"/>
+    <w:semiHidden/>
+    <w:rsid w:val="003B0C5D"/>
+    <w:rPr>
+      <w:rFonts w:ascii="Tahoma" w:hAnsi="Tahoma" w:cs="Tahoma"/>
+      <w:sz w:val="16"/>
+      <w:szCs w:val="16"/>
+    </w:rPr>
+  </w:style>
+  <w:style w:type="paragraph" w:styleId="Prrafodelista">
+    <w:name w:val="List Paragraph"/>
+    <w:basedOn w:val="Normal"/>
+    <w:uiPriority w:val="34"/>
+    <w:qFormat/>
+    <w:rsid w:val="00A614A4"/>
+    <w:pPr>
+      <w:ind w:left="720"/>
+      <w:contextualSpacing/>
+    </w:pPr>
+  </w:style>
+  <w:style w:type="paragraph" w:styleId="Encabezado">
+    <w:name w:val="header"/>
+    <w:basedOn w:val="Normal"/>
+    <w:link w:val="EncabezadoCar"/>
+    <w:uiPriority w:val="99"/>
+    <w:unhideWhenUsed/>
+    <w:rsid w:val="0049697B"/>
+    <w:pPr>
+      <w:tabs>
+        <w:tab w:val="center" w:pos="4419"/>
+        <w:tab w:val="right" w:pos="8838"/>
+      </w:tabs>
+      <w:spacing w:after="0" w:line="240" w:lineRule="auto"/>
+    </w:pPr>
+  </w:style>
+  <w:style w:type="character" w:customStyle="1" w:styleId="EncabezadoCar">
+    <w:name w:val="Encabezado Car"/>
+    <w:basedOn w:val="Fuentedeprrafopredeter"/>
+    <w:link w:val="Encabezado"/>
+    <w:uiPriority w:val="99"/>
+    <w:rsid w:val="0049697B"/>
+  </w:style>
+  <w:style w:type="paragraph" w:styleId="Piedepgina">
+    <w:name w:val="footer"/>
+    <w:basedOn w:val="Normal"/>
+    <w:link w:val="PiedepginaCar"/>
+    <w:uiPriority w:val="99"/>
+    <w:unhideWhenUsed/>
+    <w:rsid w:val="0049697B"/>
+    <w:pPr>
+      <w:tabs>
+        <w:tab w:val="center" w:pos="4419"/>
+        <w:tab w:val="right" w:pos="8838"/>
+      </w:tabs>
+      <w:spacing w:after="0" w:line="240" w:lineRule="auto"/>
+    </w:pPr>
+  </w:style>
+  <w:style w:type="character" w:customStyle="1" w:styleId="PiedepginaCar">
+    <w:name w:val="Pie de página Car"/>
+    <w:basedOn w:val="Fuentedeprrafopredeter"/>
+    <w:link w:val="Piedepgina"/>
+    <w:uiPriority w:val="99"/>
+    <w:rsid w:val="0049697B"/>
+  </w:style>
+  <w:style w:type="paragraph" w:styleId="Textonotapie">
+    <w:name w:val="footnote text"/>
+    <w:basedOn w:val="Normal"/>
+    <w:link w:val="TextonotapieCar"/>
+    <w:uiPriority w:val="99"/>
+    <w:semiHidden/>
+    <w:unhideWhenUsed/>
+    <w:rsid w:val="00E36C83"/>
+    <w:pPr>
+      <w:spacing w:after="0" w:line="240" w:lineRule="auto"/>
+    </w:pPr>
+    <w:rPr>
+      <w:sz w:val="20"/>
+      <w:szCs w:val="20"/>
+    </w:rPr>
+  </w:style>
+  <w:style w:type="character" w:customStyle="1" w:styleId="TextonotapieCar">
+    <w:name w:val="Texto nota pie Car"/>
+    <w:basedOn w:val="Fuentedeprrafopredeter"/>
+    <w:link w:val="Textonotapie"/>
+    <w:uiPriority w:val="99"/>
+    <w:semiHidden/>
+    <w:rsid w:val="00E36C83"/>
+    <w:rPr>
+      <w:sz w:val="20"/>
+      <w:szCs w:val="20"/>
+    </w:rPr>
+  </w:style>
+  <w:style w:type="character" w:styleId="Refdenotaalpie">
+    <w:name w:val="footnote reference"/>
+    <w:basedOn w:val="Fuentedeprrafopredeter"/>
+    <w:uiPriority w:val="99"/>
+    <w:semiHidden/>
+    <w:unhideWhenUsed/>
+    <w:rsid w:val="00E36C83"/>
+    <w:rPr>
+      <w:vertAlign w:val="superscript"/>
+    </w:rPr>
+  </w:style>
+  <w:style w:type="paragraph" w:customStyle="1" w:styleId="textos">
+    <w:name w:val="textos"/>
+    <w:basedOn w:val="Normal"/>
+    <w:rsid w:val="00952F03"/>
+    <w:pPr>
+      <w:spacing w:before="100" w:beforeAutospacing="1" w:after="100" w:afterAutospacing="1" w:line="240" w:lineRule="auto"/>
+    </w:pPr>
+    <w:rPr>
+      <w:rFonts w:ascii="Times New Roman" w:eastAsia="Times New Roman" w:hAnsi="Times New Roman" w:cs="Times New Roman"/>
+      <w:sz w:val="24"/>
+      <w:szCs w:val="24"/>
+      <w:lang w:val="es-CO" w:eastAsia="es-CO"/>
+    </w:rPr>
+  </w:style>
+  <w:style w:type="character" w:customStyle="1" w:styleId="SinespaciadoCar">
+    <w:name w:val="Sin espaciado Car"/>
+    <w:basedOn w:val="Fuentedeprrafopredeter"/>
+    <w:link w:val="Sinespaciado"/>
+    <w:uiPriority w:val="1"/>
+    <w:rsid w:val="00A43F79"/>
+  </w:style>
+  <w:style w:type="table" w:styleId="Tablaconcuadrcula">
+    <w:name w:val="Table Grid"/>
+    <w:basedOn w:val="Tablanormal"/>
+    <w:uiPriority w:val="59"/>
+    <w:rsid w:val="00781537"/>
+    <w:pPr>
+      <w:spacing w:after="0" w:line="240" w:lineRule="auto"/>
+    </w:pPr>
+    <w:rPr>
+      <w:lang w:val="es-CO"/>
+    </w:rPr>
+    <w:tblPr>
+      <w:tblInd w:w="0" w:type="dxa"/>
+      <w:tblBorders>
+        <w:top w:val="single" w:sz="4" w:space="0" w:color="auto"/>
+        <w:left w:val="single" w:sz="4" w:space="0" w:color="auto"/>
+        <w:bottom w:val="single" w:sz="4" w:space="0" w:color="auto"/>
+        <w:right w:val="single" w:sz="4" w:space="0" w:color="auto"/>
+        <w:insideH w:val="single" w:sz="4" w:space="0" w:color="auto"/>
+        <w:insideV w:val="single" w:sz="4" w:space="0" w:color="auto"/>
+      </w:tblBorders>
+      <w:tblCellMar>
+        <w:top w:w="0" w:type="dxa"/>
+        <w:left w:w="108" w:type="dxa"/>
+        <w:bottom w:w="0" w:type="dxa"/>
+        <w:right w:w="108" w:type="dxa"/>
+      </w:tblCellMar>
     </w:tblPr>
   </w:style>
 </w:styles>
@@ -6427,7 +6596,7 @@
 </file>
 
 <file path=customXml/itemProps1.xml><?xml version="1.0" encoding="utf-8"?>
-<ds:datastoreItem xmlns:ds="http://schemas.openxmlformats.org/officeDocument/2006/customXml" ds:itemID="{D1024F36-8000-4C8E-9AEC-26FB99CF13F2}">
+<ds:datastoreItem xmlns:ds="http://schemas.openxmlformats.org/officeDocument/2006/customXml" ds:itemID="{5DBF440C-9EE6-40EA-B71F-5E2C8079123D}">
   <ds:schemaRefs>
     <ds:schemaRef ds:uri="http://schemas.openxmlformats.org/officeDocument/2006/bibliography"/>
   </ds:schemaRefs>

</xml_diff>

<commit_message>
arreglo interfaz espacios academicos y descarga syllabus
</commit_message>
<xml_diff>
--- a/public/storage/syllabus.docx
+++ b/public/storage/syllabus.docx
@@ -1,6 +1,6 @@
 
 <file path=word/document.xml><?xml version="1.0" encoding="utf-8"?>
-<w:document xmlns:wpc="http://schemas.microsoft.com/office/word/2010/wordprocessingCanvas" xmlns:mc="http://schemas.openxmlformats.org/markup-compatibility/2006" xmlns:o="urn:schemas-microsoft-com:office:office" xmlns:r="http://schemas.openxmlformats.org/officeDocument/2006/relationships" xmlns:m="http://schemas.openxmlformats.org/officeDocument/2006/math" xmlns:v="urn:schemas-microsoft-com:vml" xmlns:wp14="http://schemas.microsoft.com/office/word/2010/wordprocessingDrawing" xmlns:wp="http://schemas.openxmlformats.org/drawingml/2006/wordprocessingDrawing" xmlns:w10="urn:schemas-microsoft-com:office:word" xmlns:w="http://schemas.openxmlformats.org/wordprocessingml/2006/main" xmlns:w14="http://schemas.microsoft.com/office/word/2010/wordml" xmlns:wpg="http://schemas.microsoft.com/office/word/2010/wordprocessingGroup" xmlns:wpi="http://schemas.microsoft.com/office/word/2010/wordprocessingInk" xmlns:wne="http://schemas.microsoft.com/office/word/2006/wordml" xmlns:wps="http://schemas.microsoft.com/office/word/2010/wordprocessingShape" mc:Ignorable="w14 wp14">
+<w:document xmlns:wpc="http://schemas.microsoft.com/office/word/2010/wordprocessingCanvas" xmlns:cx="http://schemas.microsoft.com/office/drawing/2014/chartex" xmlns:mc="http://schemas.openxmlformats.org/markup-compatibility/2006" xmlns:o="urn:schemas-microsoft-com:office:office" xmlns:r="http://schemas.openxmlformats.org/officeDocument/2006/relationships" xmlns:m="http://schemas.openxmlformats.org/officeDocument/2006/math" xmlns:v="urn:schemas-microsoft-com:vml" xmlns:wp14="http://schemas.microsoft.com/office/word/2010/wordprocessingDrawing" xmlns:wp="http://schemas.openxmlformats.org/drawingml/2006/wordprocessingDrawing" xmlns:w10="urn:schemas-microsoft-com:office:word" xmlns:w="http://schemas.openxmlformats.org/wordprocessingml/2006/main" xmlns:w14="http://schemas.microsoft.com/office/word/2010/wordml" xmlns:w15="http://schemas.microsoft.com/office/word/2012/wordml" xmlns:w16se="http://schemas.microsoft.com/office/word/2015/wordml/symex" xmlns:wpg="http://schemas.microsoft.com/office/word/2010/wordprocessingGroup" xmlns:wpi="http://schemas.microsoft.com/office/word/2010/wordprocessingInk" xmlns:wne="http://schemas.microsoft.com/office/word/2006/wordml" xmlns:wps="http://schemas.microsoft.com/office/word/2010/wordprocessingShape" mc:Ignorable="w14 w15 w16se wp14">
   <w:body>
     <w:p>
       <w:pPr>
@@ -23,7 +23,7 @@
           <w:color w:val="000000"/>
           <w:sz w:val="28"/>
           <w:szCs w:val="28"/>
-          <w:lang w:eastAsia="es-ES"/>
+          <w:lang w:val="es-CO" w:eastAsia="es-CO"/>
         </w:rPr>
         <mc:AlternateContent>
           <mc:Choice Requires="wps">
@@ -124,7 +124,7 @@
               </wp:anchor>
             </w:drawing>
           </mc:Choice>
-          <mc:Fallback xmlns:w16se="http://schemas.microsoft.com/office/word/2015/wordml/symex" xmlns:w15="http://schemas.microsoft.com/office/word/2012/wordml" xmlns:cx="http://schemas.microsoft.com/office/drawing/2014/chartex">
+          <mc:Fallback>
             <w:pict>
               <v:shapetype w14:anchorId="46EC27D0" id="_x0000_t202" coordsize="21600,21600" o:spt="202" path="m,l,21600r21600,l21600,xe">
                 <v:stroke joinstyle="miter"/>
@@ -182,7 +182,7 @@
           <w:color w:val="000000"/>
           <w:sz w:val="28"/>
           <w:szCs w:val="28"/>
-          <w:lang w:eastAsia="es-ES"/>
+          <w:lang w:val="es-CO" w:eastAsia="es-CO"/>
         </w:rPr>
         <mc:AlternateContent>
           <mc:Choice Requires="wps">
@@ -305,7 +305,7 @@
               </wp:anchor>
             </w:drawing>
           </mc:Choice>
-          <mc:Fallback xmlns:w16se="http://schemas.microsoft.com/office/word/2015/wordml/symex" xmlns:w15="http://schemas.microsoft.com/office/word/2012/wordml" xmlns:cx="http://schemas.microsoft.com/office/drawing/2014/chartex">
+          <mc:Fallback>
             <w:pict>
               <v:shape w14:anchorId="3D0718F0" id="Cuadro de texto 6" o:spid="_x0000_s1027" type="#_x0000_t202" style="position:absolute;margin-left:59.7pt;margin-top:514pt;width:492pt;height:56.4pt;z-index:251706368;visibility:visible;mso-wrap-style:square;mso-height-percent:0;mso-wrap-distance-left:9pt;mso-wrap-distance-top:0;mso-wrap-distance-right:9pt;mso-wrap-distance-bottom:0;mso-position-horizontal:absolute;mso-position-horizontal-relative:page;mso-position-vertical:absolute;mso-position-vertical-relative:text;mso-height-percent:0;mso-height-relative:margin;v-text-anchor:top" o:gfxdata="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" filled="f" stroked="f">
                 <v:textbox>
@@ -381,7 +381,7 @@
           <w:color w:val="000000"/>
           <w:sz w:val="28"/>
           <w:szCs w:val="28"/>
-          <w:lang w:eastAsia="es-ES"/>
+          <w:lang w:val="es-CO" w:eastAsia="es-CO"/>
         </w:rPr>
         <mc:AlternateContent>
           <mc:Choice Requires="wps">
@@ -484,7 +484,7 @@
               </wp:anchor>
             </w:drawing>
           </mc:Choice>
-          <mc:Fallback xmlns:w16se="http://schemas.microsoft.com/office/word/2015/wordml/symex" xmlns:w15="http://schemas.microsoft.com/office/word/2012/wordml" xmlns:cx="http://schemas.microsoft.com/office/drawing/2014/chartex">
+          <mc:Fallback>
             <w:pict>
               <v:shape w14:anchorId="57DC3871" id="Cuadro de texto 7" o:spid="_x0000_s1028" type="#_x0000_t202" style="position:absolute;margin-left:-25.2pt;margin-top:423.6pt;width:492pt;height:36.2pt;z-index:251707392;visibility:visible;mso-wrap-style:square;mso-height-percent:0;mso-wrap-distance-left:9pt;mso-wrap-distance-top:0;mso-wrap-distance-right:9pt;mso-wrap-distance-bottom:0;mso-position-horizontal:absolute;mso-position-horizontal-relative:text;mso-position-vertical:absolute;mso-position-vertical-relative:text;mso-height-percent:0;mso-height-relative:margin;v-text-anchor:top" o:gfxdata="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" filled="f" stroked="f">
                 <v:textbox>
@@ -540,7 +540,7 @@
           <w:color w:val="000000"/>
           <w:sz w:val="28"/>
           <w:szCs w:val="28"/>
-          <w:lang w:eastAsia="es-ES"/>
+          <w:lang w:val="es-CO" w:eastAsia="es-CO"/>
         </w:rPr>
         <mc:AlternateContent>
           <mc:Choice Requires="wps">
@@ -610,9 +610,9 @@
               </wp:anchor>
             </w:drawing>
           </mc:Choice>
-          <mc:Fallback xmlns:mo="http://schemas.microsoft.com/office/mac/office/2008/main" xmlns:mv="urn:schemas-microsoft-com:mac:vml" xmlns:w16se="http://schemas.microsoft.com/office/word/2015/wordml/symex" xmlns:w15="http://schemas.microsoft.com/office/word/2012/wordml" xmlns:cx="http://schemas.microsoft.com/office/drawing/2014/chartex">
+          <mc:Fallback>
             <w:pict>
-              <v:rect w14:anchorId="00F743A8" id="Rectángulo 3" o:spid="_x0000_s1026" style="position:absolute;margin-left:0;margin-top:-59.8pt;width:609.4pt;height:5.75pt;z-index:251703296;visibility:visible;mso-wrap-style:square;mso-height-percent:0;mso-wrap-distance-left:9pt;mso-wrap-distance-top:0;mso-wrap-distance-right:9pt;mso-wrap-distance-bottom:0;mso-position-horizontal:left;mso-position-horizontal-relative:page;mso-position-vertical:absolute;mso-position-vertical-relative:text;mso-height-percent:0;mso-height-relative:margin;v-text-anchor:middle" o:gfxdata="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" fillcolor="#c00000" strokecolor="#c00000" strokeweight="2pt">
+              <v:rect w14:anchorId="56BEFEA0" id="Rectángulo 3" o:spid="_x0000_s1026" style="position:absolute;margin-left:0;margin-top:-59.85pt;width:609.4pt;height:5.75pt;z-index:251703296;visibility:visible;mso-wrap-style:square;mso-height-percent:0;mso-wrap-distance-left:9pt;mso-wrap-distance-top:0;mso-wrap-distance-right:9pt;mso-wrap-distance-bottom:0;mso-position-horizontal:left;mso-position-horizontal-relative:page;mso-position-vertical:absolute;mso-position-vertical-relative:text;mso-height-percent:0;mso-height-relative:margin;v-text-anchor:middle" o:gfxdata="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" fillcolor="#c00000" strokecolor="#c00000" strokeweight="2pt">
                 <w10:wrap anchorx="page"/>
               </v:rect>
             </w:pict>
@@ -628,7 +628,7 @@
           <w:color w:val="000000"/>
           <w:sz w:val="28"/>
           <w:szCs w:val="28"/>
-          <w:lang w:eastAsia="es-ES"/>
+          <w:lang w:val="es-CO" w:eastAsia="es-CO"/>
         </w:rPr>
         <mc:AlternateContent>
           <mc:Choice Requires="wps">
@@ -710,7 +710,7 @@
               </wp:anchor>
             </w:drawing>
           </mc:Choice>
-          <mc:Fallback xmlns:w16se="http://schemas.microsoft.com/office/word/2015/wordml/symex" xmlns:w15="http://schemas.microsoft.com/office/word/2012/wordml" xmlns:cx="http://schemas.microsoft.com/office/drawing/2014/chartex">
+          <mc:Fallback>
             <w:pict>
               <v:shape w14:anchorId="7F565C60" id="Cuadro de texto 24" o:spid="_x0000_s1029" type="#_x0000_t202" style="position:absolute;margin-left:0;margin-top:555pt;width:492pt;height:36.2pt;z-index:251698176;visibility:visible;mso-wrap-style:square;mso-height-percent:0;mso-wrap-distance-left:9pt;mso-wrap-distance-top:0;mso-wrap-distance-right:9pt;mso-wrap-distance-bottom:0;mso-position-horizontal:center;mso-position-horizontal-relative:page;mso-position-vertical:absolute;mso-position-vertical-relative:text;mso-height-percent:0;mso-height-relative:margin;v-text-anchor:top" o:gfxdata="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" filled="f" stroked="f">
                 <v:textbox>
@@ -740,7 +740,7 @@
         <w:rPr>
           <w:rFonts w:ascii="Helvetica" w:hAnsi="Helvetica"/>
           <w:noProof/>
-          <w:lang w:eastAsia="es-ES"/>
+          <w:lang w:val="es-CO" w:eastAsia="es-CO"/>
         </w:rPr>
         <mc:AlternateContent>
           <mc:Choice Requires="wps">
@@ -771,7 +771,7 @@
                           <a:avLst/>
                         </a:prstGeom>
                         <a:blipFill>
-                          <a:blip r:embed="rId9"/>
+                          <a:blip r:embed="rId8"/>
                           <a:stretch>
                             <a:fillRect/>
                           </a:stretch>
@@ -866,10 +866,10 @@
               </wp:anchor>
             </w:drawing>
           </mc:Choice>
-          <mc:Fallback xmlns:w16se="http://schemas.microsoft.com/office/word/2015/wordml/symex" xmlns:w15="http://schemas.microsoft.com/office/word/2012/wordml" xmlns:cx="http://schemas.microsoft.com/office/drawing/2014/chartex">
+          <mc:Fallback>
             <w:pict>
               <v:rect w14:anchorId="6510285A" id="Rectángulo 23" o:spid="_x0000_s1030" style="position:absolute;margin-left:560.25pt;margin-top:0;width:611.45pt;height:790.95pt;z-index:-251621376;visibility:visible;mso-wrap-style:square;mso-width-percent:0;mso-height-percent:0;mso-wrap-distance-left:9pt;mso-wrap-distance-top:0;mso-wrap-distance-right:9pt;mso-wrap-distance-bottom:0;mso-position-horizontal:right;mso-position-horizontal-relative:page;mso-position-vertical:top;mso-position-vertical-relative:page;mso-width-percent:0;mso-height-percent:0;mso-width-relative:margin;mso-height-relative:margin;v-text-anchor:bottom" o:gfxdata="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" stroked="f" strokeweight="2pt">
-                <v:fill r:id="rId10" o:title="" recolor="t" rotate="t" type="frame"/>
+                <v:fill r:id="rId9" o:title="" recolor="t" rotate="t" type="frame"/>
                 <v:textbox inset="36pt,1in,1in,208.8pt">
                   <w:txbxContent>
                     <w:p>
@@ -1478,7 +1478,36 @@
           <w:sz w:val="24"/>
           <w:szCs w:val="24"/>
         </w:rPr>
-        <w:t>${metodología}</w:t>
+        <w:t>${</w:t>
+      </w:r>
+      <w:proofErr w:type="spellStart"/>
+      <w:r>
+        <w:rPr>
+          <w:rFonts w:ascii="Arial" w:hAnsi="Arial" w:cs="Arial"/>
+          <w:color w:val="000000" w:themeColor="text1"/>
+          <w:sz w:val="24"/>
+          <w:szCs w:val="24"/>
+        </w:rPr>
+        <w:t>metodologi</w:t>
+      </w:r>
+      <w:r>
+        <w:rPr>
+          <w:rFonts w:ascii="Arial" w:hAnsi="Arial" w:cs="Arial"/>
+          <w:color w:val="000000" w:themeColor="text1"/>
+          <w:sz w:val="24"/>
+          <w:szCs w:val="24"/>
+        </w:rPr>
+        <w:t>a</w:t>
+      </w:r>
+      <w:proofErr w:type="spellEnd"/>
+      <w:r>
+        <w:rPr>
+          <w:rFonts w:ascii="Arial" w:hAnsi="Arial" w:cs="Arial"/>
+          <w:color w:val="000000" w:themeColor="text1"/>
+          <w:sz w:val="24"/>
+          <w:szCs w:val="24"/>
+        </w:rPr>
+        <w:t>}</w:t>
       </w:r>
     </w:p>
     <w:p>
@@ -1693,8 +1722,6 @@
               </w:rPr>
               <w:t>}</w:t>
             </w:r>
-            <w:bookmarkStart w:id="0" w:name="_GoBack"/>
-            <w:bookmarkEnd w:id="0"/>
           </w:p>
         </w:tc>
       </w:tr>
@@ -1948,15 +1975,6 @@
                 <w:sz w:val="24"/>
                 <w:szCs w:val="24"/>
               </w:rPr>
-              <w:t xml:space="preserve"> </w:t>
-            </w:r>
-            <w:r>
-              <w:rPr>
-                <w:rFonts w:ascii="Arial" w:hAnsi="Arial" w:cs="Arial"/>
-                <w:color w:val="000000" w:themeColor="text1"/>
-                <w:sz w:val="24"/>
-                <w:szCs w:val="24"/>
-              </w:rPr>
               <w:t>}</w:t>
             </w:r>
           </w:p>
@@ -2460,7 +2478,18 @@
                 <w:sz w:val="24"/>
                 <w:szCs w:val="24"/>
               </w:rPr>
-              <w:t>${requisitos }</w:t>
+              <w:t>${requisitos</w:t>
+            </w:r>
+            <w:bookmarkStart w:id="0" w:name="_GoBack"/>
+            <w:bookmarkEnd w:id="0"/>
+            <w:r>
+              <w:rPr>
+                <w:rFonts w:ascii="Arial" w:hAnsi="Arial" w:cs="Arial"/>
+                <w:color w:val="000000" w:themeColor="text1"/>
+                <w:sz w:val="24"/>
+                <w:szCs w:val="24"/>
+              </w:rPr>
+              <w:t>}</w:t>
             </w:r>
           </w:p>
         </w:tc>
@@ -3454,6 +3483,26 @@
     </w:p>
     <w:p>
       <w:pPr>
+        <w:jc w:val="right"/>
+        <w:rPr>
+          <w:rFonts w:ascii="Arial" w:hAnsi="Arial" w:cs="Arial"/>
+          <w:sz w:val="24"/>
+          <w:szCs w:val="24"/>
+        </w:rPr>
+      </w:pPr>
+    </w:p>
+    <w:p>
+      <w:pPr>
+        <w:jc w:val="right"/>
+        <w:rPr>
+          <w:rFonts w:ascii="Arial" w:hAnsi="Arial" w:cs="Arial"/>
+          <w:sz w:val="24"/>
+          <w:szCs w:val="24"/>
+        </w:rPr>
+      </w:pPr>
+    </w:p>
+    <w:p>
+      <w:pPr>
         <w:rPr>
           <w:rFonts w:ascii="Arial" w:hAnsi="Arial" w:cs="Arial"/>
           <w:sz w:val="24"/>
@@ -3464,7 +3513,7 @@
         <w:rPr>
           <w:rFonts w:ascii="Helvetica" w:hAnsi="Helvetica"/>
           <w:noProof/>
-          <w:lang w:eastAsia="es-ES"/>
+          <w:lang w:val="es-CO" w:eastAsia="es-CO"/>
         </w:rPr>
         <w:lastRenderedPageBreak/>
         <w:drawing>
@@ -3491,7 +3540,7 @@
                     <pic:cNvPicPr/>
                   </pic:nvPicPr>
                   <pic:blipFill>
-                    <a:blip r:embed="rId11">
+                    <a:blip r:embed="rId10">
                       <a:extLst>
                         <a:ext uri="{28A0092B-C50C-407E-A947-70E740481C1C}">
                           <a14:useLocalDpi xmlns:a14="http://schemas.microsoft.com/office/drawing/2010/main" val="0"/>
@@ -3525,8 +3574,8 @@
       </w:r>
     </w:p>
     <w:sectPr>
-      <w:headerReference w:type="default" r:id="rId12"/>
-      <w:footerReference w:type="default" r:id="rId13"/>
+      <w:headerReference w:type="default" r:id="rId11"/>
+      <w:footerReference w:type="default" r:id="rId12"/>
       <w:pgSz w:w="12240" w:h="15840" w:code="1"/>
       <w:pgMar w:top="1417" w:right="991" w:bottom="1417" w:left="1701" w:header="708" w:footer="830" w:gutter="0"/>
       <w:cols w:space="708"/>
@@ -3537,7 +3586,7 @@
 </file>
 
 <file path=word/endnotes.xml><?xml version="1.0" encoding="utf-8"?>
-<w:endnotes xmlns:wpc="http://schemas.microsoft.com/office/word/2010/wordprocessingCanvas" xmlns:mc="http://schemas.openxmlformats.org/markup-compatibility/2006" xmlns:o="urn:schemas-microsoft-com:office:office" xmlns:r="http://schemas.openxmlformats.org/officeDocument/2006/relationships" xmlns:m="http://schemas.openxmlformats.org/officeDocument/2006/math" xmlns:v="urn:schemas-microsoft-com:vml" xmlns:wp14="http://schemas.microsoft.com/office/word/2010/wordprocessingDrawing" xmlns:wp="http://schemas.openxmlformats.org/drawingml/2006/wordprocessingDrawing" xmlns:w10="urn:schemas-microsoft-com:office:word" xmlns:w="http://schemas.openxmlformats.org/wordprocessingml/2006/main" xmlns:w14="http://schemas.microsoft.com/office/word/2010/wordml" xmlns:wpg="http://schemas.microsoft.com/office/word/2010/wordprocessingGroup" xmlns:wpi="http://schemas.microsoft.com/office/word/2010/wordprocessingInk" xmlns:wne="http://schemas.microsoft.com/office/word/2006/wordml" xmlns:wps="http://schemas.microsoft.com/office/word/2010/wordprocessingShape" mc:Ignorable="w14 wp14">
+<w:endnotes xmlns:wpc="http://schemas.microsoft.com/office/word/2010/wordprocessingCanvas" xmlns:cx="http://schemas.microsoft.com/office/drawing/2014/chartex" xmlns:mc="http://schemas.openxmlformats.org/markup-compatibility/2006" xmlns:o="urn:schemas-microsoft-com:office:office" xmlns:r="http://schemas.openxmlformats.org/officeDocument/2006/relationships" xmlns:m="http://schemas.openxmlformats.org/officeDocument/2006/math" xmlns:v="urn:schemas-microsoft-com:vml" xmlns:wp14="http://schemas.microsoft.com/office/word/2010/wordprocessingDrawing" xmlns:wp="http://schemas.openxmlformats.org/drawingml/2006/wordprocessingDrawing" xmlns:w10="urn:schemas-microsoft-com:office:word" xmlns:w="http://schemas.openxmlformats.org/wordprocessingml/2006/main" xmlns:w14="http://schemas.microsoft.com/office/word/2010/wordml" xmlns:w15="http://schemas.microsoft.com/office/word/2012/wordml" xmlns:w16se="http://schemas.microsoft.com/office/word/2015/wordml/symex" xmlns:wpg="http://schemas.microsoft.com/office/word/2010/wordprocessingGroup" xmlns:wpi="http://schemas.microsoft.com/office/word/2010/wordprocessingInk" xmlns:wne="http://schemas.microsoft.com/office/word/2006/wordml" xmlns:wps="http://schemas.microsoft.com/office/word/2010/wordprocessingShape" mc:Ignorable="w14 w15 w16se wp14">
   <w:endnote w:type="separator" w:id="-1">
     <w:p>
       <w:pPr>
@@ -3562,7 +3611,7 @@
 </file>
 
 <file path=word/footer1.xml><?xml version="1.0" encoding="utf-8"?>
-<w:ftr xmlns:wpc="http://schemas.microsoft.com/office/word/2010/wordprocessingCanvas" xmlns:mc="http://schemas.openxmlformats.org/markup-compatibility/2006" xmlns:o="urn:schemas-microsoft-com:office:office" xmlns:r="http://schemas.openxmlformats.org/officeDocument/2006/relationships" xmlns:m="http://schemas.openxmlformats.org/officeDocument/2006/math" xmlns:v="urn:schemas-microsoft-com:vml" xmlns:wp14="http://schemas.microsoft.com/office/word/2010/wordprocessingDrawing" xmlns:wp="http://schemas.openxmlformats.org/drawingml/2006/wordprocessingDrawing" xmlns:w10="urn:schemas-microsoft-com:office:word" xmlns:w="http://schemas.openxmlformats.org/wordprocessingml/2006/main" xmlns:w14="http://schemas.microsoft.com/office/word/2010/wordml" xmlns:wpg="http://schemas.microsoft.com/office/word/2010/wordprocessingGroup" xmlns:wpi="http://schemas.microsoft.com/office/word/2010/wordprocessingInk" xmlns:wne="http://schemas.microsoft.com/office/word/2006/wordml" xmlns:wps="http://schemas.microsoft.com/office/word/2010/wordprocessingShape" mc:Ignorable="w14 wp14">
+<w:ftr xmlns:wpc="http://schemas.microsoft.com/office/word/2010/wordprocessingCanvas" xmlns:cx="http://schemas.microsoft.com/office/drawing/2014/chartex" xmlns:mc="http://schemas.openxmlformats.org/markup-compatibility/2006" xmlns:o="urn:schemas-microsoft-com:office:office" xmlns:r="http://schemas.openxmlformats.org/officeDocument/2006/relationships" xmlns:m="http://schemas.openxmlformats.org/officeDocument/2006/math" xmlns:v="urn:schemas-microsoft-com:vml" xmlns:wp14="http://schemas.microsoft.com/office/word/2010/wordprocessingDrawing" xmlns:wp="http://schemas.openxmlformats.org/drawingml/2006/wordprocessingDrawing" xmlns:w10="urn:schemas-microsoft-com:office:word" xmlns:w="http://schemas.openxmlformats.org/wordprocessingml/2006/main" xmlns:w14="http://schemas.microsoft.com/office/word/2010/wordml" xmlns:w15="http://schemas.microsoft.com/office/word/2012/wordml" xmlns:w16se="http://schemas.microsoft.com/office/word/2015/wordml/symex" xmlns:wpg="http://schemas.microsoft.com/office/word/2010/wordprocessingGroup" xmlns:wpi="http://schemas.microsoft.com/office/word/2010/wordprocessingInk" xmlns:wne="http://schemas.microsoft.com/office/word/2006/wordml" xmlns:wps="http://schemas.microsoft.com/office/word/2010/wordprocessingShape" mc:Ignorable="w14 w15 w16se wp14">
   <w:p>
     <w:pPr>
       <w:pStyle w:val="Piedepgina"/>
@@ -3570,7 +3619,7 @@
     <w:r>
       <w:rPr>
         <w:noProof/>
-        <w:lang w:eastAsia="es-ES"/>
+        <w:lang w:val="es-CO" w:eastAsia="es-CO"/>
       </w:rPr>
       <mc:AlternateContent>
         <mc:Choice Requires="wps">
@@ -3644,9 +3693,9 @@
             </wp:anchor>
           </w:drawing>
         </mc:Choice>
-        <mc:Fallback xmlns:mo="http://schemas.microsoft.com/office/mac/office/2008/main" xmlns:mv="urn:schemas-microsoft-com:mac:vml" xmlns:w16se="http://schemas.microsoft.com/office/word/2015/wordml/symex" xmlns:w15="http://schemas.microsoft.com/office/word/2012/wordml" xmlns:cx="http://schemas.microsoft.com/office/drawing/2014/chartex">
+        <mc:Fallback>
           <w:pict>
-            <v:rect w14:anchorId="1CA824AE" id="Rectángulo 29" o:spid="_x0000_s1026" style="position:absolute;margin-left:560.35pt;margin-top:5.3pt;width:611.55pt;height:52.65pt;z-index:251663360;visibility:visible;mso-wrap-style:square;mso-width-percent:0;mso-height-percent:0;mso-wrap-distance-left:9pt;mso-wrap-distance-top:0;mso-wrap-distance-right:9pt;mso-wrap-distance-bottom:0;mso-position-horizontal:right;mso-position-horizontal-relative:page;mso-position-vertical:absolute;mso-position-vertical-relative:text;mso-width-percent:0;mso-height-percent:0;mso-width-relative:margin;mso-height-relative:margin;v-text-anchor:middle" o:gfxdata="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" stroked="f" strokeweight="2pt">
+            <v:rect w14:anchorId="46A9A52A" id="Rectángulo 29" o:spid="_x0000_s1026" style="position:absolute;margin-left:560.35pt;margin-top:5.3pt;width:611.55pt;height:52.65pt;z-index:251663360;visibility:visible;mso-wrap-style:square;mso-width-percent:0;mso-height-percent:0;mso-wrap-distance-left:9pt;mso-wrap-distance-top:0;mso-wrap-distance-right:9pt;mso-wrap-distance-bottom:0;mso-position-horizontal:right;mso-position-horizontal-relative:page;mso-position-vertical:absolute;mso-position-vertical-relative:text;mso-width-percent:0;mso-height-percent:0;mso-width-relative:margin;mso-height-relative:margin;v-text-anchor:middle" o:gfxdata="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" stroked="f" strokeweight="2pt">
               <v:fill r:id="rId2" o:title="" recolor="t" rotate="t" type="frame"/>
               <w10:wrap anchorx="page"/>
             </v:rect>
@@ -3659,7 +3708,7 @@
 </file>
 
 <file path=word/footnotes.xml><?xml version="1.0" encoding="utf-8"?>
-<w:footnotes xmlns:wpc="http://schemas.microsoft.com/office/word/2010/wordprocessingCanvas" xmlns:mc="http://schemas.openxmlformats.org/markup-compatibility/2006" xmlns:o="urn:schemas-microsoft-com:office:office" xmlns:r="http://schemas.openxmlformats.org/officeDocument/2006/relationships" xmlns:m="http://schemas.openxmlformats.org/officeDocument/2006/math" xmlns:v="urn:schemas-microsoft-com:vml" xmlns:wp14="http://schemas.microsoft.com/office/word/2010/wordprocessingDrawing" xmlns:wp="http://schemas.openxmlformats.org/drawingml/2006/wordprocessingDrawing" xmlns:w10="urn:schemas-microsoft-com:office:word" xmlns:w="http://schemas.openxmlformats.org/wordprocessingml/2006/main" xmlns:w14="http://schemas.microsoft.com/office/word/2010/wordml" xmlns:wpg="http://schemas.microsoft.com/office/word/2010/wordprocessingGroup" xmlns:wpi="http://schemas.microsoft.com/office/word/2010/wordprocessingInk" xmlns:wne="http://schemas.microsoft.com/office/word/2006/wordml" xmlns:wps="http://schemas.microsoft.com/office/word/2010/wordprocessingShape" mc:Ignorable="w14 wp14">
+<w:footnotes xmlns:wpc="http://schemas.microsoft.com/office/word/2010/wordprocessingCanvas" xmlns:cx="http://schemas.microsoft.com/office/drawing/2014/chartex" xmlns:mc="http://schemas.openxmlformats.org/markup-compatibility/2006" xmlns:o="urn:schemas-microsoft-com:office:office" xmlns:r="http://schemas.openxmlformats.org/officeDocument/2006/relationships" xmlns:m="http://schemas.openxmlformats.org/officeDocument/2006/math" xmlns:v="urn:schemas-microsoft-com:vml" xmlns:wp14="http://schemas.microsoft.com/office/word/2010/wordprocessingDrawing" xmlns:wp="http://schemas.openxmlformats.org/drawingml/2006/wordprocessingDrawing" xmlns:w10="urn:schemas-microsoft-com:office:word" xmlns:w="http://schemas.openxmlformats.org/wordprocessingml/2006/main" xmlns:w14="http://schemas.microsoft.com/office/word/2010/wordml" xmlns:w15="http://schemas.microsoft.com/office/word/2012/wordml" xmlns:w16se="http://schemas.microsoft.com/office/word/2015/wordml/symex" xmlns:wpg="http://schemas.microsoft.com/office/word/2010/wordprocessingGroup" xmlns:wpi="http://schemas.microsoft.com/office/word/2010/wordprocessingInk" xmlns:wne="http://schemas.microsoft.com/office/word/2006/wordml" xmlns:wps="http://schemas.microsoft.com/office/word/2010/wordprocessingShape" mc:Ignorable="w14 w15 w16se wp14">
   <w:footnote w:type="separator" w:id="-1">
     <w:p>
       <w:pPr>
@@ -3684,7 +3733,7 @@
 </file>
 
 <file path=word/header1.xml><?xml version="1.0" encoding="utf-8"?>
-<w:hdr xmlns:wpc="http://schemas.microsoft.com/office/word/2010/wordprocessingCanvas" xmlns:mc="http://schemas.openxmlformats.org/markup-compatibility/2006" xmlns:o="urn:schemas-microsoft-com:office:office" xmlns:r="http://schemas.openxmlformats.org/officeDocument/2006/relationships" xmlns:m="http://schemas.openxmlformats.org/officeDocument/2006/math" xmlns:v="urn:schemas-microsoft-com:vml" xmlns:wp14="http://schemas.microsoft.com/office/word/2010/wordprocessingDrawing" xmlns:wp="http://schemas.openxmlformats.org/drawingml/2006/wordprocessingDrawing" xmlns:w10="urn:schemas-microsoft-com:office:word" xmlns:w="http://schemas.openxmlformats.org/wordprocessingml/2006/main" xmlns:w14="http://schemas.microsoft.com/office/word/2010/wordml" xmlns:wpg="http://schemas.microsoft.com/office/word/2010/wordprocessingGroup" xmlns:wpi="http://schemas.microsoft.com/office/word/2010/wordprocessingInk" xmlns:wne="http://schemas.microsoft.com/office/word/2006/wordml" xmlns:wps="http://schemas.microsoft.com/office/word/2010/wordprocessingShape" mc:Ignorable="w14 wp14">
+<w:hdr xmlns:wpc="http://schemas.microsoft.com/office/word/2010/wordprocessingCanvas" xmlns:cx="http://schemas.microsoft.com/office/drawing/2014/chartex" xmlns:mc="http://schemas.openxmlformats.org/markup-compatibility/2006" xmlns:o="urn:schemas-microsoft-com:office:office" xmlns:r="http://schemas.openxmlformats.org/officeDocument/2006/relationships" xmlns:m="http://schemas.openxmlformats.org/officeDocument/2006/math" xmlns:v="urn:schemas-microsoft-com:vml" xmlns:wp14="http://schemas.microsoft.com/office/word/2010/wordprocessingDrawing" xmlns:wp="http://schemas.openxmlformats.org/drawingml/2006/wordprocessingDrawing" xmlns:w10="urn:schemas-microsoft-com:office:word" xmlns:w="http://schemas.openxmlformats.org/wordprocessingml/2006/main" xmlns:w14="http://schemas.microsoft.com/office/word/2010/wordml" xmlns:w15="http://schemas.microsoft.com/office/word/2012/wordml" xmlns:w16se="http://schemas.microsoft.com/office/word/2015/wordml/symex" xmlns:wpg="http://schemas.microsoft.com/office/word/2010/wordprocessingGroup" xmlns:wpi="http://schemas.microsoft.com/office/word/2010/wordprocessingInk" xmlns:wne="http://schemas.microsoft.com/office/word/2006/wordml" xmlns:wps="http://schemas.microsoft.com/office/word/2010/wordprocessingShape" mc:Ignorable="w14 w15 w16se wp14">
   <w:p>
     <w:pPr>
       <w:pStyle w:val="Encabezado"/>
@@ -3693,7 +3742,7 @@
     <w:r>
       <w:rPr>
         <w:noProof/>
-        <w:lang w:eastAsia="es-ES"/>
+        <w:lang w:val="es-CO" w:eastAsia="es-CO"/>
       </w:rPr>
       <mc:AlternateContent>
         <mc:Choice Requires="wps">
@@ -3759,9 +3808,9 @@
             </wp:anchor>
           </w:drawing>
         </mc:Choice>
-        <mc:Fallback xmlns:mo="http://schemas.microsoft.com/office/mac/office/2008/main" xmlns:mv="urn:schemas-microsoft-com:mac:vml" xmlns:w16se="http://schemas.microsoft.com/office/word/2015/wordml/symex" xmlns:w15="http://schemas.microsoft.com/office/word/2012/wordml" xmlns:cx="http://schemas.microsoft.com/office/drawing/2014/chartex">
+        <mc:Fallback>
           <w:pict>
-            <v:rect w14:anchorId="193FD3CF" id="Rectángulo 12" o:spid="_x0000_s1026" style="position:absolute;margin-left:-5pt;margin-top:-26.15pt;width:621.05pt;height:9pt;z-index:251665408;visibility:visible;mso-wrap-style:square;mso-width-percent:0;mso-height-percent:0;mso-wrap-distance-left:9pt;mso-wrap-distance-top:0;mso-wrap-distance-right:9pt;mso-wrap-distance-bottom:0;mso-position-horizontal:absolute;mso-position-horizontal-relative:page;mso-position-vertical:absolute;mso-position-vertical-relative:text;mso-width-percent:0;mso-height-percent:0;mso-width-relative:margin;mso-height-relative:margin;v-text-anchor:middle" o:gfxdata="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" fillcolor="#f1cc12" stroked="f" strokeweight="2pt">
+            <v:rect w14:anchorId="0D8F8E33" id="Rectángulo 12" o:spid="_x0000_s1026" style="position:absolute;margin-left:-5pt;margin-top:-26.2pt;width:621.05pt;height:9pt;z-index:251665408;visibility:visible;mso-wrap-style:square;mso-width-percent:0;mso-height-percent:0;mso-wrap-distance-left:9pt;mso-wrap-distance-top:0;mso-wrap-distance-right:9pt;mso-wrap-distance-bottom:0;mso-position-horizontal:absolute;mso-position-horizontal-relative:page;mso-position-vertical:absolute;mso-position-vertical-relative:text;mso-width-percent:0;mso-height-percent:0;mso-width-relative:margin;mso-height-relative:margin;v-text-anchor:middle" o:gfxdata="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" fillcolor="#f1cc12" stroked="f" strokeweight="2pt">
               <w10:wrap anchorx="page"/>
             </v:rect>
           </w:pict>
@@ -3772,7 +3821,7 @@
       <w:rPr>
         <w:noProof/>
         <w:color w:val="525252" w:themeColor="accent3" w:themeShade="80"/>
-        <w:lang w:eastAsia="es-ES"/>
+        <w:lang w:val="es-CO" w:eastAsia="es-CO"/>
       </w:rPr>
       <w:drawing>
         <wp:anchor distT="0" distB="0" distL="114300" distR="114300" simplePos="0" relativeHeight="251661312" behindDoc="0" locked="0" layoutInCell="1" allowOverlap="1" wp14:anchorId="71ABD198" wp14:editId="34D7CF2A">
@@ -3834,7 +3883,7 @@
       <w:rPr>
         <w:noProof/>
         <w:color w:val="525252" w:themeColor="accent3" w:themeShade="80"/>
-        <w:lang w:eastAsia="es-ES"/>
+        <w:lang w:val="es-CO" w:eastAsia="es-CO"/>
       </w:rPr>
       <w:drawing>
         <wp:anchor distT="0" distB="0" distL="114300" distR="114300" simplePos="0" relativeHeight="251660288" behindDoc="0" locked="0" layoutInCell="1" allowOverlap="1" wp14:anchorId="4EB7E688" wp14:editId="0013DADC">
@@ -3932,8 +3981,8 @@
 </file>
 
 <file path=word/numbering.xml><?xml version="1.0" encoding="utf-8"?>
-<w:numbering xmlns:wpc="http://schemas.microsoft.com/office/word/2010/wordprocessingCanvas" xmlns:mc="http://schemas.openxmlformats.org/markup-compatibility/2006" xmlns:o="urn:schemas-microsoft-com:office:office" xmlns:r="http://schemas.openxmlformats.org/officeDocument/2006/relationships" xmlns:m="http://schemas.openxmlformats.org/officeDocument/2006/math" xmlns:v="urn:schemas-microsoft-com:vml" xmlns:wp14="http://schemas.microsoft.com/office/word/2010/wordprocessingDrawing" xmlns:wp="http://schemas.openxmlformats.org/drawingml/2006/wordprocessingDrawing" xmlns:w10="urn:schemas-microsoft-com:office:word" xmlns:w="http://schemas.openxmlformats.org/wordprocessingml/2006/main" xmlns:w14="http://schemas.microsoft.com/office/word/2010/wordml" xmlns:wpg="http://schemas.microsoft.com/office/word/2010/wordprocessingGroup" xmlns:wpi="http://schemas.microsoft.com/office/word/2010/wordprocessingInk" xmlns:wne="http://schemas.microsoft.com/office/word/2006/wordml" xmlns:wps="http://schemas.microsoft.com/office/word/2010/wordprocessingShape" mc:Ignorable="w14 wp14">
-  <w:abstractNum w:abstractNumId="0">
+<w:numbering xmlns:wpc="http://schemas.microsoft.com/office/word/2010/wordprocessingCanvas" xmlns:cx="http://schemas.microsoft.com/office/drawing/2014/chartex" xmlns:mc="http://schemas.openxmlformats.org/markup-compatibility/2006" xmlns:o="urn:schemas-microsoft-com:office:office" xmlns:r="http://schemas.openxmlformats.org/officeDocument/2006/relationships" xmlns:m="http://schemas.openxmlformats.org/officeDocument/2006/math" xmlns:v="urn:schemas-microsoft-com:vml" xmlns:wp14="http://schemas.microsoft.com/office/word/2010/wordprocessingDrawing" xmlns:wp="http://schemas.openxmlformats.org/drawingml/2006/wordprocessingDrawing" xmlns:w10="urn:schemas-microsoft-com:office:word" xmlns:w="http://schemas.openxmlformats.org/wordprocessingml/2006/main" xmlns:w14="http://schemas.microsoft.com/office/word/2010/wordml" xmlns:w15="http://schemas.microsoft.com/office/word/2012/wordml" xmlns:w16se="http://schemas.microsoft.com/office/word/2015/wordml/symex" xmlns:wpg="http://schemas.microsoft.com/office/word/2010/wordprocessingGroup" xmlns:wpi="http://schemas.microsoft.com/office/word/2010/wordprocessingInk" xmlns:wne="http://schemas.microsoft.com/office/word/2006/wordml" xmlns:wps="http://schemas.microsoft.com/office/word/2010/wordprocessingShape" mc:Ignorable="w14 w15 w16se wp14">
+  <w:abstractNum w:abstractNumId="0" w15:restartNumberingAfterBreak="0">
     <w:nsid w:val="033B248D"/>
     <w:multiLevelType w:val="hybridMultilevel"/>
     <w:tmpl w:val="3A86B05A"/>
@@ -4023,7 +4072,7 @@
       </w:pPr>
     </w:lvl>
   </w:abstractNum>
-  <w:abstractNum w:abstractNumId="1">
+  <w:abstractNum w:abstractNumId="1" w15:restartNumberingAfterBreak="0">
     <w:nsid w:val="04BB208B"/>
     <w:multiLevelType w:val="multilevel"/>
     <w:tmpl w:val="394CA918"/>
@@ -4172,7 +4221,7 @@
       </w:rPr>
     </w:lvl>
   </w:abstractNum>
-  <w:abstractNum w:abstractNumId="2">
+  <w:abstractNum w:abstractNumId="2" w15:restartNumberingAfterBreak="0">
     <w:nsid w:val="25F84188"/>
     <w:multiLevelType w:val="hybridMultilevel"/>
     <w:tmpl w:val="A14A1ED6"/>
@@ -4284,7 +4333,7 @@
       </w:rPr>
     </w:lvl>
   </w:abstractNum>
-  <w:abstractNum w:abstractNumId="3">
+  <w:abstractNum w:abstractNumId="3" w15:restartNumberingAfterBreak="0">
     <w:nsid w:val="2E4F5B73"/>
     <w:multiLevelType w:val="hybridMultilevel"/>
     <w:tmpl w:val="2DDCA24E"/>
@@ -4396,7 +4445,7 @@
       </w:rPr>
     </w:lvl>
   </w:abstractNum>
-  <w:abstractNum w:abstractNumId="4">
+  <w:abstractNum w:abstractNumId="4" w15:restartNumberingAfterBreak="0">
     <w:nsid w:val="388F78BB"/>
     <w:multiLevelType w:val="multilevel"/>
     <w:tmpl w:val="CC461554"/>
@@ -4545,7 +4594,7 @@
       </w:rPr>
     </w:lvl>
   </w:abstractNum>
-  <w:abstractNum w:abstractNumId="5">
+  <w:abstractNum w:abstractNumId="5" w15:restartNumberingAfterBreak="0">
     <w:nsid w:val="489B1EEA"/>
     <w:multiLevelType w:val="hybridMultilevel"/>
     <w:tmpl w:val="3D30D396"/>
@@ -4657,7 +4706,7 @@
       </w:rPr>
     </w:lvl>
   </w:abstractNum>
-  <w:abstractNum w:abstractNumId="6">
+  <w:abstractNum w:abstractNumId="6" w15:restartNumberingAfterBreak="0">
     <w:nsid w:val="50995345"/>
     <w:multiLevelType w:val="multilevel"/>
     <w:tmpl w:val="F0C65BC0"/>
@@ -4746,7 +4795,7 @@
       </w:pPr>
     </w:lvl>
   </w:abstractNum>
-  <w:abstractNum w:abstractNumId="7">
+  <w:abstractNum w:abstractNumId="7" w15:restartNumberingAfterBreak="0">
     <w:nsid w:val="597C2AC8"/>
     <w:multiLevelType w:val="hybridMultilevel"/>
     <w:tmpl w:val="A45A7D26"/>
@@ -4840,7 +4889,7 @@
       </w:pPr>
     </w:lvl>
   </w:abstractNum>
-  <w:abstractNum w:abstractNumId="8">
+  <w:abstractNum w:abstractNumId="8" w15:restartNumberingAfterBreak="0">
     <w:nsid w:val="62644EE8"/>
     <w:multiLevelType w:val="multilevel"/>
     <w:tmpl w:val="CA84B8E2"/>
@@ -4989,7 +5038,7 @@
       </w:rPr>
     </w:lvl>
   </w:abstractNum>
-  <w:abstractNum w:abstractNumId="9">
+  <w:abstractNum w:abstractNumId="9" w15:restartNumberingAfterBreak="0">
     <w:nsid w:val="65554577"/>
     <w:multiLevelType w:val="multilevel"/>
     <w:tmpl w:val="6D12CBDA"/>
@@ -5138,7 +5187,7 @@
       </w:rPr>
     </w:lvl>
   </w:abstractNum>
-  <w:abstractNum w:abstractNumId="10">
+  <w:abstractNum w:abstractNumId="10" w15:restartNumberingAfterBreak="0">
     <w:nsid w:val="6C362CE5"/>
     <w:multiLevelType w:val="hybridMultilevel"/>
     <w:tmpl w:val="6A3AD274"/>
@@ -5250,7 +5299,7 @@
       </w:rPr>
     </w:lvl>
   </w:abstractNum>
-  <w:abstractNum w:abstractNumId="11">
+  <w:abstractNum w:abstractNumId="11" w15:restartNumberingAfterBreak="0">
     <w:nsid w:val="7C2C7B54"/>
     <w:multiLevelType w:val="hybridMultilevel"/>
     <w:tmpl w:val="40B02336"/>
@@ -5403,7 +5452,7 @@
 </file>
 
 <file path=word/styles.xml><?xml version="1.0" encoding="utf-8"?>
-<w:styles xmlns:mc="http://schemas.openxmlformats.org/markup-compatibility/2006" xmlns:r="http://schemas.openxmlformats.org/officeDocument/2006/relationships" xmlns:w="http://schemas.openxmlformats.org/wordprocessingml/2006/main" xmlns:w14="http://schemas.microsoft.com/office/word/2010/wordml" mc:Ignorable="w14">
+<w:styles xmlns:mc="http://schemas.openxmlformats.org/markup-compatibility/2006" xmlns:r="http://schemas.openxmlformats.org/officeDocument/2006/relationships" xmlns:w="http://schemas.openxmlformats.org/wordprocessingml/2006/main" xmlns:w14="http://schemas.microsoft.com/office/word/2010/wordml" xmlns:w15="http://schemas.microsoft.com/office/word/2012/wordml" xmlns:w16se="http://schemas.microsoft.com/office/word/2015/wordml/symex" mc:Ignorable="w14 w15 w16se">
   <w:docDefaults>
     <w:rPrDefault>
       <w:rPr>
@@ -5419,144 +5468,378 @@
       </w:pPr>
     </w:pPrDefault>
   </w:docDefaults>
-  <w:latentStyles w:defLockedState="0" w:defUIPriority="99" w:defSemiHidden="1" w:defUnhideWhenUsed="1" w:defQFormat="0" w:count="267">
-    <w:lsdException w:name="Normal" w:semiHidden="0" w:uiPriority="0" w:unhideWhenUsed="0" w:qFormat="1"/>
-    <w:lsdException w:name="heading 1" w:semiHidden="0" w:uiPriority="9" w:unhideWhenUsed="0" w:qFormat="1"/>
-    <w:lsdException w:name="heading 2" w:uiPriority="9" w:qFormat="1"/>
-    <w:lsdException w:name="heading 3" w:uiPriority="9" w:qFormat="1"/>
-    <w:lsdException w:name="heading 4" w:uiPriority="9" w:qFormat="1"/>
-    <w:lsdException w:name="heading 5" w:uiPriority="9" w:qFormat="1"/>
-    <w:lsdException w:name="heading 6" w:uiPriority="9" w:qFormat="1"/>
-    <w:lsdException w:name="heading 7" w:uiPriority="9" w:qFormat="1"/>
-    <w:lsdException w:name="heading 8" w:uiPriority="9" w:qFormat="1"/>
-    <w:lsdException w:name="heading 9" w:uiPriority="9" w:qFormat="1"/>
-    <w:lsdException w:name="toc 1" w:uiPriority="39"/>
-    <w:lsdException w:name="toc 2" w:uiPriority="39"/>
-    <w:lsdException w:name="toc 3" w:uiPriority="39"/>
-    <w:lsdException w:name="toc 4" w:uiPriority="39"/>
-    <w:lsdException w:name="toc 5" w:uiPriority="39"/>
-    <w:lsdException w:name="toc 6" w:uiPriority="39"/>
-    <w:lsdException w:name="toc 7" w:uiPriority="39"/>
-    <w:lsdException w:name="toc 8" w:uiPriority="39"/>
-    <w:lsdException w:name="toc 9" w:uiPriority="39"/>
-    <w:lsdException w:name="caption" w:uiPriority="35" w:qFormat="1"/>
-    <w:lsdException w:name="Title" w:semiHidden="0" w:uiPriority="10" w:unhideWhenUsed="0" w:qFormat="1"/>
-    <w:lsdException w:name="Default Paragraph Font" w:uiPriority="1"/>
-    <w:lsdException w:name="Subtitle" w:semiHidden="0" w:uiPriority="11" w:unhideWhenUsed="0" w:qFormat="1"/>
-    <w:lsdException w:name="Strong" w:semiHidden="0" w:uiPriority="22" w:unhideWhenUsed="0" w:qFormat="1"/>
-    <w:lsdException w:name="Emphasis" w:semiHidden="0" w:uiPriority="20" w:unhideWhenUsed="0" w:qFormat="1"/>
-    <w:lsdException w:name="Table Grid" w:semiHidden="0" w:uiPriority="59" w:unhideWhenUsed="0"/>
-    <w:lsdException w:name="Placeholder Text" w:unhideWhenUsed="0"/>
-    <w:lsdException w:name="No Spacing" w:semiHidden="0" w:uiPriority="1" w:unhideWhenUsed="0" w:qFormat="1"/>
-    <w:lsdException w:name="Light Shading" w:semiHidden="0" w:uiPriority="60" w:unhideWhenUsed="0"/>
-    <w:lsdException w:name="Light List" w:semiHidden="0" w:uiPriority="61" w:unhideWhenUsed="0"/>
-    <w:lsdException w:name="Light Grid" w:semiHidden="0" w:uiPriority="62" w:unhideWhenUsed="0"/>
-    <w:lsdException w:name="Medium Shading 1" w:semiHidden="0" w:uiPriority="63" w:unhideWhenUsed="0"/>
-    <w:lsdException w:name="Medium Shading 2" w:semiHidden="0" w:uiPriority="64" w:unhideWhenUsed="0"/>
-    <w:lsdException w:name="Medium List 1" w:semiHidden="0" w:uiPriority="65" w:unhideWhenUsed="0"/>
-    <w:lsdException w:name="Medium List 2" w:semiHidden="0" w:uiPriority="66" w:unhideWhenUsed="0"/>
-    <w:lsdException w:name="Medium Grid 1" w:semiHidden="0" w:uiPriority="67" w:unhideWhenUsed="0"/>
-    <w:lsdException w:name="Medium Grid 2" w:semiHidden="0" w:uiPriority="68" w:unhideWhenUsed="0"/>
-    <w:lsdException w:name="Medium Grid 3" w:semiHidden="0" w:uiPriority="69" w:unhideWhenUsed="0"/>
-    <w:lsdException w:name="Dark List" w:semiHidden="0" w:uiPriority="70" w:unhideWhenUsed="0"/>
-    <w:lsdException w:name="Colorful Shading" w:semiHidden="0" w:uiPriority="71" w:unhideWhenUsed="0"/>
-    <w:lsdException w:name="Colorful List" w:semiHidden="0" w:uiPriority="72" w:unhideWhenUsed="0"/>
-    <w:lsdException w:name="Colorful Grid" w:semiHidden="0" w:uiPriority="73" w:unhideWhenUsed="0"/>
-    <w:lsdException w:name="Light Shading Accent 1" w:semiHidden="0" w:uiPriority="60" w:unhideWhenUsed="0"/>
-    <w:lsdException w:name="Light List Accent 1" w:semiHidden="0" w:uiPriority="61" w:unhideWhenUsed="0"/>
-    <w:lsdException w:name="Light Grid Accent 1" w:semiHidden="0" w:uiPriority="62" w:unhideWhenUsed="0"/>
-    <w:lsdException w:name="Medium Shading 1 Accent 1" w:semiHidden="0" w:uiPriority="63" w:unhideWhenUsed="0"/>
-    <w:lsdException w:name="Medium Shading 2 Accent 1" w:semiHidden="0" w:uiPriority="64" w:unhideWhenUsed="0"/>
-    <w:lsdException w:name="Medium List 1 Accent 1" w:semiHidden="0" w:uiPriority="65" w:unhideWhenUsed="0"/>
-    <w:lsdException w:name="Revision" w:unhideWhenUsed="0"/>
-    <w:lsdException w:name="List Paragraph" w:semiHidden="0" w:uiPriority="34" w:unhideWhenUsed="0" w:qFormat="1"/>
-    <w:lsdException w:name="Quote" w:semiHidden="0" w:uiPriority="29" w:unhideWhenUsed="0" w:qFormat="1"/>
-    <w:lsdException w:name="Intense Quote" w:semiHidden="0" w:uiPriority="30" w:unhideWhenUsed="0" w:qFormat="1"/>
-    <w:lsdException w:name="Medium List 2 Accent 1" w:semiHidden="0" w:uiPriority="66" w:unhideWhenUsed="0"/>
-    <w:lsdException w:name="Medium Grid 1 Accent 1" w:semiHidden="0" w:uiPriority="67" w:unhideWhenUsed="0"/>
-    <w:lsdException w:name="Medium Grid 2 Accent 1" w:semiHidden="0" w:uiPriority="68" w:unhideWhenUsed="0"/>
-    <w:lsdException w:name="Medium Grid 3 Accent 1" w:semiHidden="0" w:uiPriority="69" w:unhideWhenUsed="0"/>
-    <w:lsdException w:name="Dark List Accent 1" w:semiHidden="0" w:uiPriority="70" w:unhideWhenUsed="0"/>
-    <w:lsdException w:name="Colorful Shading Accent 1" w:semiHidden="0" w:uiPriority="71" w:unhideWhenUsed="0"/>
-    <w:lsdException w:name="Colorful List Accent 1" w:semiHidden="0" w:uiPriority="72" w:unhideWhenUsed="0"/>
-    <w:lsdException w:name="Colorful Grid Accent 1" w:semiHidden="0" w:uiPriority="73" w:unhideWhenUsed="0"/>
-    <w:lsdException w:name="Light Shading Accent 2" w:semiHidden="0" w:uiPriority="60" w:unhideWhenUsed="0"/>
-    <w:lsdException w:name="Light List Accent 2" w:semiHidden="0" w:uiPriority="61" w:unhideWhenUsed="0"/>
-    <w:lsdException w:name="Light Grid Accent 2" w:semiHidden="0" w:uiPriority="62" w:unhideWhenUsed="0"/>
-    <w:lsdException w:name="Medium Shading 1 Accent 2" w:semiHidden="0" w:uiPriority="63" w:unhideWhenUsed="0"/>
-    <w:lsdException w:name="Medium Shading 2 Accent 2" w:semiHidden="0" w:uiPriority="64" w:unhideWhenUsed="0"/>
-    <w:lsdException w:name="Medium List 1 Accent 2" w:semiHidden="0" w:uiPriority="65" w:unhideWhenUsed="0"/>
-    <w:lsdException w:name="Medium List 2 Accent 2" w:semiHidden="0" w:uiPriority="66" w:unhideWhenUsed="0"/>
-    <w:lsdException w:name="Medium Grid 1 Accent 2" w:semiHidden="0" w:uiPriority="67" w:unhideWhenUsed="0"/>
-    <w:lsdException w:name="Medium Grid 2 Accent 2" w:semiHidden="0" w:uiPriority="68" w:unhideWhenUsed="0"/>
-    <w:lsdException w:name="Medium Grid 3 Accent 2" w:semiHidden="0" w:uiPriority="69" w:unhideWhenUsed="0"/>
-    <w:lsdException w:name="Dark List Accent 2" w:semiHidden="0" w:uiPriority="70" w:unhideWhenUsed="0"/>
-    <w:lsdException w:name="Colorful Shading Accent 2" w:semiHidden="0" w:uiPriority="71" w:unhideWhenUsed="0"/>
-    <w:lsdException w:name="Colorful List Accent 2" w:semiHidden="0" w:uiPriority="72" w:unhideWhenUsed="0"/>
-    <w:lsdException w:name="Colorful Grid Accent 2" w:semiHidden="0" w:uiPriority="73" w:unhideWhenUsed="0"/>
-    <w:lsdException w:name="Light Shading Accent 3" w:semiHidden="0" w:uiPriority="60" w:unhideWhenUsed="0"/>
-    <w:lsdException w:name="Light List Accent 3" w:semiHidden="0" w:uiPriority="61" w:unhideWhenUsed="0"/>
-    <w:lsdException w:name="Light Grid Accent 3" w:semiHidden="0" w:uiPriority="62" w:unhideWhenUsed="0"/>
-    <w:lsdException w:name="Medium Shading 1 Accent 3" w:semiHidden="0" w:uiPriority="63" w:unhideWhenUsed="0"/>
-    <w:lsdException w:name="Medium Shading 2 Accent 3" w:semiHidden="0" w:uiPriority="64" w:unhideWhenUsed="0"/>
-    <w:lsdException w:name="Medium List 1 Accent 3" w:semiHidden="0" w:uiPriority="65" w:unhideWhenUsed="0"/>
-    <w:lsdException w:name="Medium List 2 Accent 3" w:semiHidden="0" w:uiPriority="66" w:unhideWhenUsed="0"/>
-    <w:lsdException w:name="Medium Grid 1 Accent 3" w:semiHidden="0" w:uiPriority="67" w:unhideWhenUsed="0"/>
-    <w:lsdException w:name="Medium Grid 2 Accent 3" w:semiHidden="0" w:uiPriority="68" w:unhideWhenUsed="0"/>
-    <w:lsdException w:name="Medium Grid 3 Accent 3" w:semiHidden="0" w:uiPriority="69" w:unhideWhenUsed="0"/>
-    <w:lsdException w:name="Dark List Accent 3" w:semiHidden="0" w:uiPriority="70" w:unhideWhenUsed="0"/>
-    <w:lsdException w:name="Colorful Shading Accent 3" w:semiHidden="0" w:uiPriority="71" w:unhideWhenUsed="0"/>
-    <w:lsdException w:name="Colorful List Accent 3" w:semiHidden="0" w:uiPriority="72" w:unhideWhenUsed="0"/>
-    <w:lsdException w:name="Colorful Grid Accent 3" w:semiHidden="0" w:uiPriority="73" w:unhideWhenUsed="0"/>
-    <w:lsdException w:name="Light Shading Accent 4" w:semiHidden="0" w:uiPriority="60" w:unhideWhenUsed="0"/>
-    <w:lsdException w:name="Light List Accent 4" w:semiHidden="0" w:uiPriority="61" w:unhideWhenUsed="0"/>
-    <w:lsdException w:name="Light Grid Accent 4" w:semiHidden="0" w:uiPriority="62" w:unhideWhenUsed="0"/>
-    <w:lsdException w:name="Medium Shading 1 Accent 4" w:semiHidden="0" w:uiPriority="63" w:unhideWhenUsed="0"/>
-    <w:lsdException w:name="Medium Shading 2 Accent 4" w:semiHidden="0" w:uiPriority="64" w:unhideWhenUsed="0"/>
-    <w:lsdException w:name="Medium List 1 Accent 4" w:semiHidden="0" w:uiPriority="65" w:unhideWhenUsed="0"/>
-    <w:lsdException w:name="Medium List 2 Accent 4" w:semiHidden="0" w:uiPriority="66" w:unhideWhenUsed="0"/>
-    <w:lsdException w:name="Medium Grid 1 Accent 4" w:semiHidden="0" w:uiPriority="67" w:unhideWhenUsed="0"/>
-    <w:lsdException w:name="Medium Grid 2 Accent 4" w:semiHidden="0" w:uiPriority="68" w:unhideWhenUsed="0"/>
-    <w:lsdException w:name="Medium Grid 3 Accent 4" w:semiHidden="0" w:uiPriority="69" w:unhideWhenUsed="0"/>
-    <w:lsdException w:name="Dark List Accent 4" w:semiHidden="0" w:uiPriority="70" w:unhideWhenUsed="0"/>
-    <w:lsdException w:name="Colorful Shading Accent 4" w:semiHidden="0" w:uiPriority="71" w:unhideWhenUsed="0"/>
-    <w:lsdException w:name="Colorful List Accent 4" w:semiHidden="0" w:uiPriority="72" w:unhideWhenUsed="0"/>
-    <w:lsdException w:name="Colorful Grid Accent 4" w:semiHidden="0" w:uiPriority="73" w:unhideWhenUsed="0"/>
-    <w:lsdException w:name="Light Shading Accent 5" w:semiHidden="0" w:uiPriority="60" w:unhideWhenUsed="0"/>
-    <w:lsdException w:name="Light List Accent 5" w:semiHidden="0" w:uiPriority="61" w:unhideWhenUsed="0"/>
-    <w:lsdException w:name="Light Grid Accent 5" w:semiHidden="0" w:uiPriority="62" w:unhideWhenUsed="0"/>
-    <w:lsdException w:name="Medium Shading 1 Accent 5" w:semiHidden="0" w:uiPriority="63" w:unhideWhenUsed="0"/>
-    <w:lsdException w:name="Medium Shading 2 Accent 5" w:semiHidden="0" w:uiPriority="64" w:unhideWhenUsed="0"/>
-    <w:lsdException w:name="Medium List 1 Accent 5" w:semiHidden="0" w:uiPriority="65" w:unhideWhenUsed="0"/>
-    <w:lsdException w:name="Medium List 2 Accent 5" w:semiHidden="0" w:uiPriority="66" w:unhideWhenUsed="0"/>
-    <w:lsdException w:name="Medium Grid 1 Accent 5" w:semiHidden="0" w:uiPriority="67" w:unhideWhenUsed="0"/>
-    <w:lsdException w:name="Medium Grid 2 Accent 5" w:semiHidden="0" w:uiPriority="68" w:unhideWhenUsed="0"/>
-    <w:lsdException w:name="Medium Grid 3 Accent 5" w:semiHidden="0" w:uiPriority="69" w:unhideWhenUsed="0"/>
-    <w:lsdException w:name="Dark List Accent 5" w:semiHidden="0" w:uiPriority="70" w:unhideWhenUsed="0"/>
-    <w:lsdException w:name="Colorful Shading Accent 5" w:semiHidden="0" w:uiPriority="71" w:unhideWhenUsed="0"/>
-    <w:lsdException w:name="Colorful List Accent 5" w:semiHidden="0" w:uiPriority="72" w:unhideWhenUsed="0"/>
-    <w:lsdException w:name="Colorful Grid Accent 5" w:semiHidden="0" w:uiPriority="73" w:unhideWhenUsed="0"/>
-    <w:lsdException w:name="Light Shading Accent 6" w:semiHidden="0" w:uiPriority="60" w:unhideWhenUsed="0"/>
-    <w:lsdException w:name="Light List Accent 6" w:semiHidden="0" w:uiPriority="61" w:unhideWhenUsed="0"/>
-    <w:lsdException w:name="Light Grid Accent 6" w:semiHidden="0" w:uiPriority="62" w:unhideWhenUsed="0"/>
-    <w:lsdException w:name="Medium Shading 1 Accent 6" w:semiHidden="0" w:uiPriority="63" w:unhideWhenUsed="0"/>
-    <w:lsdException w:name="Medium Shading 2 Accent 6" w:semiHidden="0" w:uiPriority="64" w:unhideWhenUsed="0"/>
-    <w:lsdException w:name="Medium List 1 Accent 6" w:semiHidden="0" w:uiPriority="65" w:unhideWhenUsed="0"/>
-    <w:lsdException w:name="Medium List 2 Accent 6" w:semiHidden="0" w:uiPriority="66" w:unhideWhenUsed="0"/>
-    <w:lsdException w:name="Medium Grid 1 Accent 6" w:semiHidden="0" w:uiPriority="67" w:unhideWhenUsed="0"/>
-    <w:lsdException w:name="Medium Grid 2 Accent 6" w:semiHidden="0" w:uiPriority="68" w:unhideWhenUsed="0"/>
-    <w:lsdException w:name="Medium Grid 3 Accent 6" w:semiHidden="0" w:uiPriority="69" w:unhideWhenUsed="0"/>
-    <w:lsdException w:name="Dark List Accent 6" w:semiHidden="0" w:uiPriority="70" w:unhideWhenUsed="0"/>
-    <w:lsdException w:name="Colorful Shading Accent 6" w:semiHidden="0" w:uiPriority="71" w:unhideWhenUsed="0"/>
-    <w:lsdException w:name="Colorful List Accent 6" w:semiHidden="0" w:uiPriority="72" w:unhideWhenUsed="0"/>
-    <w:lsdException w:name="Colorful Grid Accent 6" w:semiHidden="0" w:uiPriority="73" w:unhideWhenUsed="0"/>
-    <w:lsdException w:name="Subtle Emphasis" w:semiHidden="0" w:uiPriority="19" w:unhideWhenUsed="0" w:qFormat="1"/>
-    <w:lsdException w:name="Intense Emphasis" w:semiHidden="0" w:uiPriority="21" w:unhideWhenUsed="0" w:qFormat="1"/>
-    <w:lsdException w:name="Subtle Reference" w:semiHidden="0" w:uiPriority="31" w:unhideWhenUsed="0" w:qFormat="1"/>
-    <w:lsdException w:name="Intense Reference" w:semiHidden="0" w:uiPriority="32" w:unhideWhenUsed="0" w:qFormat="1"/>
-    <w:lsdException w:name="Book Title" w:semiHidden="0" w:uiPriority="33" w:unhideWhenUsed="0" w:qFormat="1"/>
-    <w:lsdException w:name="Bibliography" w:uiPriority="37"/>
-    <w:lsdException w:name="TOC Heading" w:uiPriority="39" w:qFormat="1"/>
+  <w:latentStyles w:defLockedState="0" w:defUIPriority="99" w:defSemiHidden="0" w:defUnhideWhenUsed="0" w:defQFormat="0" w:count="371">
+    <w:lsdException w:name="Normal" w:uiPriority="0" w:qFormat="1"/>
+    <w:lsdException w:name="heading 1" w:uiPriority="9" w:qFormat="1"/>
+    <w:lsdException w:name="heading 2" w:semiHidden="1" w:uiPriority="9" w:unhideWhenUsed="1" w:qFormat="1"/>
+    <w:lsdException w:name="heading 3" w:semiHidden="1" w:uiPriority="9" w:unhideWhenUsed="1" w:qFormat="1"/>
+    <w:lsdException w:name="heading 4" w:semiHidden="1" w:uiPriority="9" w:unhideWhenUsed="1" w:qFormat="1"/>
+    <w:lsdException w:name="heading 5" w:semiHidden="1" w:uiPriority="9" w:unhideWhenUsed="1" w:qFormat="1"/>
+    <w:lsdException w:name="heading 6" w:semiHidden="1" w:uiPriority="9" w:unhideWhenUsed="1" w:qFormat="1"/>
+    <w:lsdException w:name="heading 7" w:semiHidden="1" w:uiPriority="9" w:unhideWhenUsed="1" w:qFormat="1"/>
+    <w:lsdException w:name="heading 8" w:semiHidden="1" w:uiPriority="9" w:unhideWhenUsed="1" w:qFormat="1"/>
+    <w:lsdException w:name="heading 9" w:semiHidden="1" w:uiPriority="9" w:unhideWhenUsed="1" w:qFormat="1"/>
+    <w:lsdException w:name="index 1" w:semiHidden="1" w:unhideWhenUsed="1"/>
+    <w:lsdException w:name="index 2" w:semiHidden="1" w:unhideWhenUsed="1"/>
+    <w:lsdException w:name="index 3" w:semiHidden="1" w:unhideWhenUsed="1"/>
+    <w:lsdException w:name="index 4" w:semiHidden="1" w:unhideWhenUsed="1"/>
+    <w:lsdException w:name="index 5" w:semiHidden="1" w:unhideWhenUsed="1"/>
+    <w:lsdException w:name="index 6" w:semiHidden="1" w:unhideWhenUsed="1"/>
+    <w:lsdException w:name="index 7" w:semiHidden="1" w:unhideWhenUsed="1"/>
+    <w:lsdException w:name="index 8" w:semiHidden="1" w:unhideWhenUsed="1"/>
+    <w:lsdException w:name="index 9" w:semiHidden="1" w:unhideWhenUsed="1"/>
+    <w:lsdException w:name="toc 1" w:semiHidden="1" w:uiPriority="39" w:unhideWhenUsed="1"/>
+    <w:lsdException w:name="toc 2" w:semiHidden="1" w:uiPriority="39" w:unhideWhenUsed="1"/>
+    <w:lsdException w:name="toc 3" w:semiHidden="1" w:uiPriority="39" w:unhideWhenUsed="1"/>
+    <w:lsdException w:name="toc 4" w:semiHidden="1" w:uiPriority="39" w:unhideWhenUsed="1"/>
+    <w:lsdException w:name="toc 5" w:semiHidden="1" w:uiPriority="39" w:unhideWhenUsed="1"/>
+    <w:lsdException w:name="toc 6" w:semiHidden="1" w:uiPriority="39" w:unhideWhenUsed="1"/>
+    <w:lsdException w:name="toc 7" w:semiHidden="1" w:uiPriority="39" w:unhideWhenUsed="1"/>
+    <w:lsdException w:name="toc 8" w:semiHidden="1" w:uiPriority="39" w:unhideWhenUsed="1"/>
+    <w:lsdException w:name="toc 9" w:semiHidden="1" w:uiPriority="39" w:unhideWhenUsed="1"/>
+    <w:lsdException w:name="Normal Indent" w:semiHidden="1" w:unhideWhenUsed="1"/>
+    <w:lsdException w:name="footnote text" w:semiHidden="1" w:unhideWhenUsed="1"/>
+    <w:lsdException w:name="annotation text" w:semiHidden="1" w:unhideWhenUsed="1"/>
+    <w:lsdException w:name="header" w:semiHidden="1" w:unhideWhenUsed="1"/>
+    <w:lsdException w:name="footer" w:semiHidden="1" w:unhideWhenUsed="1"/>
+    <w:lsdException w:name="index heading" w:semiHidden="1" w:unhideWhenUsed="1"/>
+    <w:lsdException w:name="caption" w:semiHidden="1" w:uiPriority="35" w:unhideWhenUsed="1" w:qFormat="1"/>
+    <w:lsdException w:name="table of figures" w:semiHidden="1" w:unhideWhenUsed="1"/>
+    <w:lsdException w:name="envelope address" w:semiHidden="1" w:unhideWhenUsed="1"/>
+    <w:lsdException w:name="envelope return" w:semiHidden="1" w:unhideWhenUsed="1"/>
+    <w:lsdException w:name="footnote reference" w:semiHidden="1" w:unhideWhenUsed="1"/>
+    <w:lsdException w:name="annotation reference" w:semiHidden="1" w:unhideWhenUsed="1"/>
+    <w:lsdException w:name="line number" w:semiHidden="1" w:unhideWhenUsed="1"/>
+    <w:lsdException w:name="page number" w:semiHidden="1" w:unhideWhenUsed="1"/>
+    <w:lsdException w:name="endnote reference" w:semiHidden="1" w:unhideWhenUsed="1"/>
+    <w:lsdException w:name="endnote text" w:semiHidden="1" w:unhideWhenUsed="1"/>
+    <w:lsdException w:name="table of authorities" w:semiHidden="1" w:unhideWhenUsed="1"/>
+    <w:lsdException w:name="macro" w:semiHidden="1" w:unhideWhenUsed="1"/>
+    <w:lsdException w:name="toa heading" w:semiHidden="1" w:unhideWhenUsed="1"/>
+    <w:lsdException w:name="List" w:semiHidden="1" w:unhideWhenUsed="1"/>
+    <w:lsdException w:name="List Bullet" w:semiHidden="1" w:unhideWhenUsed="1"/>
+    <w:lsdException w:name="List Number" w:semiHidden="1" w:unhideWhenUsed="1"/>
+    <w:lsdException w:name="List 2" w:semiHidden="1" w:unhideWhenUsed="1"/>
+    <w:lsdException w:name="List 3" w:semiHidden="1" w:unhideWhenUsed="1"/>
+    <w:lsdException w:name="List 4" w:semiHidden="1" w:unhideWhenUsed="1"/>
+    <w:lsdException w:name="List 5" w:semiHidden="1" w:unhideWhenUsed="1"/>
+    <w:lsdException w:name="List Bullet 2" w:semiHidden="1" w:unhideWhenUsed="1"/>
+    <w:lsdException w:name="List Bullet 3" w:semiHidden="1" w:unhideWhenUsed="1"/>
+    <w:lsdException w:name="List Bullet 4" w:semiHidden="1" w:unhideWhenUsed="1"/>
+    <w:lsdException w:name="List Bullet 5" w:semiHidden="1" w:unhideWhenUsed="1"/>
+    <w:lsdException w:name="List Number 2" w:semiHidden="1" w:unhideWhenUsed="1"/>
+    <w:lsdException w:name="List Number 3" w:semiHidden="1" w:unhideWhenUsed="1"/>
+    <w:lsdException w:name="List Number 4" w:semiHidden="1" w:unhideWhenUsed="1"/>
+    <w:lsdException w:name="List Number 5" w:semiHidden="1" w:unhideWhenUsed="1"/>
+    <w:lsdException w:name="Title" w:uiPriority="10" w:qFormat="1"/>
+    <w:lsdException w:name="Closing" w:semiHidden="1" w:unhideWhenUsed="1"/>
+    <w:lsdException w:name="Signature" w:semiHidden="1" w:unhideWhenUsed="1"/>
+    <w:lsdException w:name="Default Paragraph Font" w:semiHidden="1" w:uiPriority="1" w:unhideWhenUsed="1"/>
+    <w:lsdException w:name="Body Text" w:semiHidden="1" w:unhideWhenUsed="1"/>
+    <w:lsdException w:name="Body Text Indent" w:semiHidden="1" w:unhideWhenUsed="1"/>
+    <w:lsdException w:name="List Continue" w:semiHidden="1" w:unhideWhenUsed="1"/>
+    <w:lsdException w:name="List Continue 2" w:semiHidden="1" w:unhideWhenUsed="1"/>
+    <w:lsdException w:name="List Continue 3" w:semiHidden="1" w:unhideWhenUsed="1"/>
+    <w:lsdException w:name="List Continue 4" w:semiHidden="1" w:unhideWhenUsed="1"/>
+    <w:lsdException w:name="List Continue 5" w:semiHidden="1" w:unhideWhenUsed="1"/>
+    <w:lsdException w:name="Message Header" w:semiHidden="1" w:unhideWhenUsed="1"/>
+    <w:lsdException w:name="Subtitle" w:uiPriority="11" w:qFormat="1"/>
+    <w:lsdException w:name="Salutation" w:semiHidden="1" w:unhideWhenUsed="1"/>
+    <w:lsdException w:name="Date" w:semiHidden="1" w:unhideWhenUsed="1"/>
+    <w:lsdException w:name="Body Text First Indent" w:semiHidden="1" w:unhideWhenUsed="1"/>
+    <w:lsdException w:name="Body Text First Indent 2" w:semiHidden="1" w:unhideWhenUsed="1"/>
+    <w:lsdException w:name="Note Heading" w:semiHidden="1" w:unhideWhenUsed="1"/>
+    <w:lsdException w:name="Body Text 2" w:semiHidden="1" w:unhideWhenUsed="1"/>
+    <w:lsdException w:name="Body Text 3" w:semiHidden="1" w:unhideWhenUsed="1"/>
+    <w:lsdException w:name="Body Text Indent 2" w:semiHidden="1" w:unhideWhenUsed="1"/>
+    <w:lsdException w:name="Body Text Indent 3" w:semiHidden="1" w:unhideWhenUsed="1"/>
+    <w:lsdException w:name="Block Text" w:semiHidden="1" w:unhideWhenUsed="1"/>
+    <w:lsdException w:name="Hyperlink" w:semiHidden="1" w:unhideWhenUsed="1"/>
+    <w:lsdException w:name="FollowedHyperlink" w:semiHidden="1" w:unhideWhenUsed="1"/>
+    <w:lsdException w:name="Strong" w:uiPriority="22" w:qFormat="1"/>
+    <w:lsdException w:name="Emphasis" w:uiPriority="20" w:qFormat="1"/>
+    <w:lsdException w:name="Document Map" w:semiHidden="1" w:unhideWhenUsed="1"/>
+    <w:lsdException w:name="Plain Text" w:semiHidden="1" w:unhideWhenUsed="1"/>
+    <w:lsdException w:name="E-mail Signature" w:semiHidden="1" w:unhideWhenUsed="1"/>
+    <w:lsdException w:name="HTML Top of Form" w:semiHidden="1" w:unhideWhenUsed="1"/>
+    <w:lsdException w:name="HTML Bottom of Form" w:semiHidden="1" w:unhideWhenUsed="1"/>
+    <w:lsdException w:name="Normal (Web)" w:semiHidden="1" w:unhideWhenUsed="1"/>
+    <w:lsdException w:name="HTML Acronym" w:semiHidden="1" w:unhideWhenUsed="1"/>
+    <w:lsdException w:name="HTML Address" w:semiHidden="1" w:unhideWhenUsed="1"/>
+    <w:lsdException w:name="HTML Cite" w:semiHidden="1" w:unhideWhenUsed="1"/>
+    <w:lsdException w:name="HTML Code" w:semiHidden="1" w:unhideWhenUsed="1"/>
+    <w:lsdException w:name="HTML Definition" w:semiHidden="1" w:unhideWhenUsed="1"/>
+    <w:lsdException w:name="HTML Keyboard" w:semiHidden="1" w:unhideWhenUsed="1"/>
+    <w:lsdException w:name="HTML Preformatted" w:semiHidden="1" w:unhideWhenUsed="1"/>
+    <w:lsdException w:name="HTML Sample" w:semiHidden="1" w:unhideWhenUsed="1"/>
+    <w:lsdException w:name="HTML Typewriter" w:semiHidden="1" w:unhideWhenUsed="1"/>
+    <w:lsdException w:name="HTML Variable" w:semiHidden="1" w:unhideWhenUsed="1"/>
+    <w:lsdException w:name="Normal Table" w:semiHidden="1" w:unhideWhenUsed="1"/>
+    <w:lsdException w:name="annotation subject" w:semiHidden="1" w:unhideWhenUsed="1"/>
+    <w:lsdException w:name="No List" w:semiHidden="1" w:unhideWhenUsed="1"/>
+    <w:lsdException w:name="Outline List 1" w:semiHidden="1" w:unhideWhenUsed="1"/>
+    <w:lsdException w:name="Outline List 2" w:semiHidden="1" w:unhideWhenUsed="1"/>
+    <w:lsdException w:name="Outline List 3" w:semiHidden="1" w:unhideWhenUsed="1"/>
+    <w:lsdException w:name="Table Simple 1" w:semiHidden="1" w:unhideWhenUsed="1"/>
+    <w:lsdException w:name="Table Simple 2" w:semiHidden="1" w:unhideWhenUsed="1"/>
+    <w:lsdException w:name="Table Simple 3" w:semiHidden="1" w:unhideWhenUsed="1"/>
+    <w:lsdException w:name="Table Classic 1" w:semiHidden="1" w:unhideWhenUsed="1"/>
+    <w:lsdException w:name="Table Classic 2" w:semiHidden="1" w:unhideWhenUsed="1"/>
+    <w:lsdException w:name="Table Classic 3" w:semiHidden="1" w:unhideWhenUsed="1"/>
+    <w:lsdException w:name="Table Classic 4" w:semiHidden="1" w:unhideWhenUsed="1"/>
+    <w:lsdException w:name="Table Colorful 1" w:semiHidden="1" w:unhideWhenUsed="1"/>
+    <w:lsdException w:name="Table Colorful 2" w:semiHidden="1" w:unhideWhenUsed="1"/>
+    <w:lsdException w:name="Table Colorful 3" w:semiHidden="1" w:unhideWhenUsed="1"/>
+    <w:lsdException w:name="Table Columns 1" w:semiHidden="1" w:unhideWhenUsed="1"/>
+    <w:lsdException w:name="Table Columns 2" w:semiHidden="1" w:unhideWhenUsed="1"/>
+    <w:lsdException w:name="Table Columns 3" w:semiHidden="1" w:unhideWhenUsed="1"/>
+    <w:lsdException w:name="Table Columns 4" w:semiHidden="1" w:unhideWhenUsed="1"/>
+    <w:lsdException w:name="Table Columns 5" w:semiHidden="1" w:unhideWhenUsed="1"/>
+    <w:lsdException w:name="Table Grid 1" w:semiHidden="1" w:unhideWhenUsed="1"/>
+    <w:lsdException w:name="Table Grid 2" w:semiHidden="1" w:unhideWhenUsed="1"/>
+    <w:lsdException w:name="Table Grid 3" w:semiHidden="1" w:unhideWhenUsed="1"/>
+    <w:lsdException w:name="Table Grid 4" w:semiHidden="1" w:unhideWhenUsed="1"/>
+    <w:lsdException w:name="Table Grid 5" w:semiHidden="1" w:unhideWhenUsed="1"/>
+    <w:lsdException w:name="Table Grid 6" w:semiHidden="1" w:unhideWhenUsed="1"/>
+    <w:lsdException w:name="Table Grid 7" w:semiHidden="1" w:unhideWhenUsed="1"/>
+    <w:lsdException w:name="Table Grid 8" w:semiHidden="1" w:unhideWhenUsed="1"/>
+    <w:lsdException w:name="Table List 1" w:semiHidden="1" w:unhideWhenUsed="1"/>
+    <w:lsdException w:name="Table List 2" w:semiHidden="1" w:unhideWhenUsed="1"/>
+    <w:lsdException w:name="Table List 3" w:semiHidden="1" w:unhideWhenUsed="1"/>
+    <w:lsdException w:name="Table List 4" w:semiHidden="1" w:unhideWhenUsed="1"/>
+    <w:lsdException w:name="Table List 5" w:semiHidden="1" w:unhideWhenUsed="1"/>
+    <w:lsdException w:name="Table List 6" w:semiHidden="1" w:unhideWhenUsed="1"/>
+    <w:lsdException w:name="Table List 7" w:semiHidden="1" w:unhideWhenUsed="1"/>
+    <w:lsdException w:name="Table List 8" w:semiHidden="1" w:unhideWhenUsed="1"/>
+    <w:lsdException w:name="Table 3D effects 1" w:semiHidden="1" w:unhideWhenUsed="1"/>
+    <w:lsdException w:name="Table 3D effects 2" w:semiHidden="1" w:unhideWhenUsed="1"/>
+    <w:lsdException w:name="Table 3D effects 3" w:semiHidden="1" w:unhideWhenUsed="1"/>
+    <w:lsdException w:name="Table Contemporary" w:semiHidden="1" w:unhideWhenUsed="1"/>
+    <w:lsdException w:name="Table Elegant" w:semiHidden="1" w:unhideWhenUsed="1"/>
+    <w:lsdException w:name="Table Professional" w:semiHidden="1" w:unhideWhenUsed="1"/>
+    <w:lsdException w:name="Table Subtle 1" w:semiHidden="1" w:unhideWhenUsed="1"/>
+    <w:lsdException w:name="Table Subtle 2" w:semiHidden="1" w:unhideWhenUsed="1"/>
+    <w:lsdException w:name="Table Web 1" w:semiHidden="1" w:unhideWhenUsed="1"/>
+    <w:lsdException w:name="Table Web 2" w:semiHidden="1" w:unhideWhenUsed="1"/>
+    <w:lsdException w:name="Table Web 3" w:semiHidden="1" w:unhideWhenUsed="1"/>
+    <w:lsdException w:name="Balloon Text" w:semiHidden="1" w:unhideWhenUsed="1"/>
+    <w:lsdException w:name="Table Grid" w:uiPriority="59"/>
+    <w:lsdException w:name="Table Theme" w:semiHidden="1" w:unhideWhenUsed="1"/>
+    <w:lsdException w:name="Placeholder Text" w:semiHidden="1"/>
+    <w:lsdException w:name="No Spacing" w:uiPriority="1" w:qFormat="1"/>
+    <w:lsdException w:name="Light Shading" w:uiPriority="60"/>
+    <w:lsdException w:name="Light List" w:uiPriority="61"/>
+    <w:lsdException w:name="Light Grid" w:uiPriority="62"/>
+    <w:lsdException w:name="Medium Shading 1" w:uiPriority="63"/>
+    <w:lsdException w:name="Medium Shading 2" w:uiPriority="64"/>
+    <w:lsdException w:name="Medium List 1" w:uiPriority="65"/>
+    <w:lsdException w:name="Medium List 2" w:uiPriority="66"/>
+    <w:lsdException w:name="Medium Grid 1" w:uiPriority="67"/>
+    <w:lsdException w:name="Medium Grid 2" w:uiPriority="68"/>
+    <w:lsdException w:name="Medium Grid 3" w:uiPriority="69"/>
+    <w:lsdException w:name="Dark List" w:uiPriority="70"/>
+    <w:lsdException w:name="Colorful Shading" w:uiPriority="71"/>
+    <w:lsdException w:name="Colorful List" w:uiPriority="72"/>
+    <w:lsdException w:name="Colorful Grid" w:uiPriority="73"/>
+    <w:lsdException w:name="Light Shading Accent 1" w:uiPriority="60"/>
+    <w:lsdException w:name="Light List Accent 1" w:uiPriority="61"/>
+    <w:lsdException w:name="Light Grid Accent 1" w:uiPriority="62"/>
+    <w:lsdException w:name="Medium Shading 1 Accent 1" w:uiPriority="63"/>
+    <w:lsdException w:name="Medium Shading 2 Accent 1" w:uiPriority="64"/>
+    <w:lsdException w:name="Medium List 1 Accent 1" w:uiPriority="65"/>
+    <w:lsdException w:name="Revision" w:semiHidden="1"/>
+    <w:lsdException w:name="List Paragraph" w:uiPriority="34" w:qFormat="1"/>
+    <w:lsdException w:name="Quote" w:uiPriority="29" w:qFormat="1"/>
+    <w:lsdException w:name="Intense Quote" w:uiPriority="30" w:qFormat="1"/>
+    <w:lsdException w:name="Medium List 2 Accent 1" w:uiPriority="66"/>
+    <w:lsdException w:name="Medium Grid 1 Accent 1" w:uiPriority="67"/>
+    <w:lsdException w:name="Medium Grid 2 Accent 1" w:uiPriority="68"/>
+    <w:lsdException w:name="Medium Grid 3 Accent 1" w:uiPriority="69"/>
+    <w:lsdException w:name="Dark List Accent 1" w:uiPriority="70"/>
+    <w:lsdException w:name="Colorful Shading Accent 1" w:uiPriority="71"/>
+    <w:lsdException w:name="Colorful List Accent 1" w:uiPriority="72"/>
+    <w:lsdException w:name="Colorful Grid Accent 1" w:uiPriority="73"/>
+    <w:lsdException w:name="Light Shading Accent 2" w:uiPriority="60"/>
+    <w:lsdException w:name="Light List Accent 2" w:uiPriority="61"/>
+    <w:lsdException w:name="Light Grid Accent 2" w:uiPriority="62"/>
+    <w:lsdException w:name="Medium Shading 1 Accent 2" w:uiPriority="63"/>
+    <w:lsdException w:name="Medium Shading 2 Accent 2" w:uiPriority="64"/>
+    <w:lsdException w:name="Medium List 1 Accent 2" w:uiPriority="65"/>
+    <w:lsdException w:name="Medium List 2 Accent 2" w:uiPriority="66"/>
+    <w:lsdException w:name="Medium Grid 1 Accent 2" w:uiPriority="67"/>
+    <w:lsdException w:name="Medium Grid 2 Accent 2" w:uiPriority="68"/>
+    <w:lsdException w:name="Medium Grid 3 Accent 2" w:uiPriority="69"/>
+    <w:lsdException w:name="Dark List Accent 2" w:uiPriority="70"/>
+    <w:lsdException w:name="Colorful Shading Accent 2" w:uiPriority="71"/>
+    <w:lsdException w:name="Colorful List Accent 2" w:uiPriority="72"/>
+    <w:lsdException w:name="Colorful Grid Accent 2" w:uiPriority="73"/>
+    <w:lsdException w:name="Light Shading Accent 3" w:uiPriority="60"/>
+    <w:lsdException w:name="Light List Accent 3" w:uiPriority="61"/>
+    <w:lsdException w:name="Light Grid Accent 3" w:uiPriority="62"/>
+    <w:lsdException w:name="Medium Shading 1 Accent 3" w:uiPriority="63"/>
+    <w:lsdException w:name="Medium Shading 2 Accent 3" w:uiPriority="64"/>
+    <w:lsdException w:name="Medium List 1 Accent 3" w:uiPriority="65"/>
+    <w:lsdException w:name="Medium List 2 Accent 3" w:uiPriority="66"/>
+    <w:lsdException w:name="Medium Grid 1 Accent 3" w:uiPriority="67"/>
+    <w:lsdException w:name="Medium Grid 2 Accent 3" w:uiPriority="68"/>
+    <w:lsdException w:name="Medium Grid 3 Accent 3" w:uiPriority="69"/>
+    <w:lsdException w:name="Dark List Accent 3" w:uiPriority="70"/>
+    <w:lsdException w:name="Colorful Shading Accent 3" w:uiPriority="71"/>
+    <w:lsdException w:name="Colorful List Accent 3" w:uiPriority="72"/>
+    <w:lsdException w:name="Colorful Grid Accent 3" w:uiPriority="73"/>
+    <w:lsdException w:name="Light Shading Accent 4" w:uiPriority="60"/>
+    <w:lsdException w:name="Light List Accent 4" w:uiPriority="61"/>
+    <w:lsdException w:name="Light Grid Accent 4" w:uiPriority="62"/>
+    <w:lsdException w:name="Medium Shading 1 Accent 4" w:uiPriority="63"/>
+    <w:lsdException w:name="Medium Shading 2 Accent 4" w:uiPriority="64"/>
+    <w:lsdException w:name="Medium List 1 Accent 4" w:uiPriority="65"/>
+    <w:lsdException w:name="Medium List 2 Accent 4" w:uiPriority="66"/>
+    <w:lsdException w:name="Medium Grid 1 Accent 4" w:uiPriority="67"/>
+    <w:lsdException w:name="Medium Grid 2 Accent 4" w:uiPriority="68"/>
+    <w:lsdException w:name="Medium Grid 3 Accent 4" w:uiPriority="69"/>
+    <w:lsdException w:name="Dark List Accent 4" w:uiPriority="70"/>
+    <w:lsdException w:name="Colorful Shading Accent 4" w:uiPriority="71"/>
+    <w:lsdException w:name="Colorful List Accent 4" w:uiPriority="72"/>
+    <w:lsdException w:name="Colorful Grid Accent 4" w:uiPriority="73"/>
+    <w:lsdException w:name="Light Shading Accent 5" w:uiPriority="60"/>
+    <w:lsdException w:name="Light List Accent 5" w:uiPriority="61"/>
+    <w:lsdException w:name="Light Grid Accent 5" w:uiPriority="62"/>
+    <w:lsdException w:name="Medium Shading 1 Accent 5" w:uiPriority="63"/>
+    <w:lsdException w:name="Medium Shading 2 Accent 5" w:uiPriority="64"/>
+    <w:lsdException w:name="Medium List 1 Accent 5" w:uiPriority="65"/>
+    <w:lsdException w:name="Medium List 2 Accent 5" w:uiPriority="66"/>
+    <w:lsdException w:name="Medium Grid 1 Accent 5" w:uiPriority="67"/>
+    <w:lsdException w:name="Medium Grid 2 Accent 5" w:uiPriority="68"/>
+    <w:lsdException w:name="Medium Grid 3 Accent 5" w:uiPriority="69"/>
+    <w:lsdException w:name="Dark List Accent 5" w:uiPriority="70"/>
+    <w:lsdException w:name="Colorful Shading Accent 5" w:uiPriority="71"/>
+    <w:lsdException w:name="Colorful List Accent 5" w:uiPriority="72"/>
+    <w:lsdException w:name="Colorful Grid Accent 5" w:uiPriority="73"/>
+    <w:lsdException w:name="Light Shading Accent 6" w:uiPriority="60"/>
+    <w:lsdException w:name="Light List Accent 6" w:uiPriority="61"/>
+    <w:lsdException w:name="Light Grid Accent 6" w:uiPriority="62"/>
+    <w:lsdException w:name="Medium Shading 1 Accent 6" w:uiPriority="63"/>
+    <w:lsdException w:name="Medium Shading 2 Accent 6" w:uiPriority="64"/>
+    <w:lsdException w:name="Medium List 1 Accent 6" w:uiPriority="65"/>
+    <w:lsdException w:name="Medium List 2 Accent 6" w:uiPriority="66"/>
+    <w:lsdException w:name="Medium Grid 1 Accent 6" w:uiPriority="67"/>
+    <w:lsdException w:name="Medium Grid 2 Accent 6" w:uiPriority="68"/>
+    <w:lsdException w:name="Medium Grid 3 Accent 6" w:uiPriority="69"/>
+    <w:lsdException w:name="Dark List Accent 6" w:uiPriority="70"/>
+    <w:lsdException w:name="Colorful Shading Accent 6" w:uiPriority="71"/>
+    <w:lsdException w:name="Colorful List Accent 6" w:uiPriority="72"/>
+    <w:lsdException w:name="Colorful Grid Accent 6" w:uiPriority="73"/>
+    <w:lsdException w:name="Subtle Emphasis" w:uiPriority="19" w:qFormat="1"/>
+    <w:lsdException w:name="Intense Emphasis" w:uiPriority="21" w:qFormat="1"/>
+    <w:lsdException w:name="Subtle Reference" w:uiPriority="31" w:qFormat="1"/>
+    <w:lsdException w:name="Intense Reference" w:uiPriority="32" w:qFormat="1"/>
+    <w:lsdException w:name="Book Title" w:uiPriority="33" w:qFormat="1"/>
+    <w:lsdException w:name="Bibliography" w:semiHidden="1" w:uiPriority="37" w:unhideWhenUsed="1"/>
+    <w:lsdException w:name="TOC Heading" w:semiHidden="1" w:uiPriority="39" w:unhideWhenUsed="1" w:qFormat="1"/>
+    <w:lsdException w:name="Plain Table 1" w:uiPriority="41"/>
+    <w:lsdException w:name="Plain Table 2" w:uiPriority="42"/>
+    <w:lsdException w:name="Plain Table 3" w:uiPriority="43"/>
+    <w:lsdException w:name="Plain Table 4" w:uiPriority="44"/>
+    <w:lsdException w:name="Plain Table 5" w:uiPriority="45"/>
+    <w:lsdException w:name="Grid Table Light" w:uiPriority="40"/>
+    <w:lsdException w:name="Grid Table 1 Light" w:uiPriority="46"/>
+    <w:lsdException w:name="Grid Table 2" w:uiPriority="47"/>
+    <w:lsdException w:name="Grid Table 3" w:uiPriority="48"/>
+    <w:lsdException w:name="Grid Table 4" w:uiPriority="49"/>
+    <w:lsdException w:name="Grid Table 5 Dark" w:uiPriority="50"/>
+    <w:lsdException w:name="Grid Table 6 Colorful" w:uiPriority="51"/>
+    <w:lsdException w:name="Grid Table 7 Colorful" w:uiPriority="52"/>
+    <w:lsdException w:name="Grid Table 1 Light Accent 1" w:uiPriority="46"/>
+    <w:lsdException w:name="Grid Table 2 Accent 1" w:uiPriority="47"/>
+    <w:lsdException w:name="Grid Table 3 Accent 1" w:uiPriority="48"/>
+    <w:lsdException w:name="Grid Table 4 Accent 1" w:uiPriority="49"/>
+    <w:lsdException w:name="Grid Table 5 Dark Accent 1" w:uiPriority="50"/>
+    <w:lsdException w:name="Grid Table 6 Colorful Accent 1" w:uiPriority="51"/>
+    <w:lsdException w:name="Grid Table 7 Colorful Accent 1" w:uiPriority="52"/>
+    <w:lsdException w:name="Grid Table 1 Light Accent 2" w:uiPriority="46"/>
+    <w:lsdException w:name="Grid Table 2 Accent 2" w:uiPriority="47"/>
+    <w:lsdException w:name="Grid Table 3 Accent 2" w:uiPriority="48"/>
+    <w:lsdException w:name="Grid Table 4 Accent 2" w:uiPriority="49"/>
+    <w:lsdException w:name="Grid Table 5 Dark Accent 2" w:uiPriority="50"/>
+    <w:lsdException w:name="Grid Table 6 Colorful Accent 2" w:uiPriority="51"/>
+    <w:lsdException w:name="Grid Table 7 Colorful Accent 2" w:uiPriority="52"/>
+    <w:lsdException w:name="Grid Table 1 Light Accent 3" w:uiPriority="46"/>
+    <w:lsdException w:name="Grid Table 2 Accent 3" w:uiPriority="47"/>
+    <w:lsdException w:name="Grid Table 3 Accent 3" w:uiPriority="48"/>
+    <w:lsdException w:name="Grid Table 4 Accent 3" w:uiPriority="49"/>
+    <w:lsdException w:name="Grid Table 5 Dark Accent 3" w:uiPriority="50"/>
+    <w:lsdException w:name="Grid Table 6 Colorful Accent 3" w:uiPriority="51"/>
+    <w:lsdException w:name="Grid Table 7 Colorful Accent 3" w:uiPriority="52"/>
+    <w:lsdException w:name="Grid Table 1 Light Accent 4" w:uiPriority="46"/>
+    <w:lsdException w:name="Grid Table 2 Accent 4" w:uiPriority="47"/>
+    <w:lsdException w:name="Grid Table 3 Accent 4" w:uiPriority="48"/>
+    <w:lsdException w:name="Grid Table 4 Accent 4" w:uiPriority="49"/>
+    <w:lsdException w:name="Grid Table 5 Dark Accent 4" w:uiPriority="50"/>
+    <w:lsdException w:name="Grid Table 6 Colorful Accent 4" w:uiPriority="51"/>
+    <w:lsdException w:name="Grid Table 7 Colorful Accent 4" w:uiPriority="52"/>
+    <w:lsdException w:name="Grid Table 1 Light Accent 5" w:uiPriority="46"/>
+    <w:lsdException w:name="Grid Table 2 Accent 5" w:uiPriority="47"/>
+    <w:lsdException w:name="Grid Table 3 Accent 5" w:uiPriority="48"/>
+    <w:lsdException w:name="Grid Table 4 Accent 5" w:uiPriority="49"/>
+    <w:lsdException w:name="Grid Table 5 Dark Accent 5" w:uiPriority="50"/>
+    <w:lsdException w:name="Grid Table 6 Colorful Accent 5" w:uiPriority="51"/>
+    <w:lsdException w:name="Grid Table 7 Colorful Accent 5" w:uiPriority="52"/>
+    <w:lsdException w:name="Grid Table 1 Light Accent 6" w:uiPriority="46"/>
+    <w:lsdException w:name="Grid Table 2 Accent 6" w:uiPriority="47"/>
+    <w:lsdException w:name="Grid Table 3 Accent 6" w:uiPriority="48"/>
+    <w:lsdException w:name="Grid Table 4 Accent 6" w:uiPriority="49"/>
+    <w:lsdException w:name="Grid Table 5 Dark Accent 6" w:uiPriority="50"/>
+    <w:lsdException w:name="Grid Table 6 Colorful Accent 6" w:uiPriority="51"/>
+    <w:lsdException w:name="Grid Table 7 Colorful Accent 6" w:uiPriority="52"/>
+    <w:lsdException w:name="List Table 1 Light" w:uiPriority="46"/>
+    <w:lsdException w:name="List Table 2" w:uiPriority="47"/>
+    <w:lsdException w:name="List Table 3" w:uiPriority="48"/>
+    <w:lsdException w:name="List Table 4" w:uiPriority="49"/>
+    <w:lsdException w:name="List Table 5 Dark" w:uiPriority="50"/>
+    <w:lsdException w:name="List Table 6 Colorful" w:uiPriority="51"/>
+    <w:lsdException w:name="List Table 7 Colorful" w:uiPriority="52"/>
+    <w:lsdException w:name="List Table 1 Light Accent 1" w:uiPriority="46"/>
+    <w:lsdException w:name="List Table 2 Accent 1" w:uiPriority="47"/>
+    <w:lsdException w:name="List Table 3 Accent 1" w:uiPriority="48"/>
+    <w:lsdException w:name="List Table 4 Accent 1" w:uiPriority="49"/>
+    <w:lsdException w:name="List Table 5 Dark Accent 1" w:uiPriority="50"/>
+    <w:lsdException w:name="List Table 6 Colorful Accent 1" w:uiPriority="51"/>
+    <w:lsdException w:name="List Table 7 Colorful Accent 1" w:uiPriority="52"/>
+    <w:lsdException w:name="List Table 1 Light Accent 2" w:uiPriority="46"/>
+    <w:lsdException w:name="List Table 2 Accent 2" w:uiPriority="47"/>
+    <w:lsdException w:name="List Table 3 Accent 2" w:uiPriority="48"/>
+    <w:lsdException w:name="List Table 4 Accent 2" w:uiPriority="49"/>
+    <w:lsdException w:name="List Table 5 Dark Accent 2" w:uiPriority="50"/>
+    <w:lsdException w:name="List Table 6 Colorful Accent 2" w:uiPriority="51"/>
+    <w:lsdException w:name="List Table 7 Colorful Accent 2" w:uiPriority="52"/>
+    <w:lsdException w:name="List Table 1 Light Accent 3" w:uiPriority="46"/>
+    <w:lsdException w:name="List Table 2 Accent 3" w:uiPriority="47"/>
+    <w:lsdException w:name="List Table 3 Accent 3" w:uiPriority="48"/>
+    <w:lsdException w:name="List Table 4 Accent 3" w:uiPriority="49"/>
+    <w:lsdException w:name="List Table 5 Dark Accent 3" w:uiPriority="50"/>
+    <w:lsdException w:name="List Table 6 Colorful Accent 3" w:uiPriority="51"/>
+    <w:lsdException w:name="List Table 7 Colorful Accent 3" w:uiPriority="52"/>
+    <w:lsdException w:name="List Table 1 Light Accent 4" w:uiPriority="46"/>
+    <w:lsdException w:name="List Table 2 Accent 4" w:uiPriority="47"/>
+    <w:lsdException w:name="List Table 3 Accent 4" w:uiPriority="48"/>
+    <w:lsdException w:name="List Table 4 Accent 4" w:uiPriority="49"/>
+    <w:lsdException w:name="List Table 5 Dark Accent 4" w:uiPriority="50"/>
+    <w:lsdException w:name="List Table 6 Colorful Accent 4" w:uiPriority="51"/>
+    <w:lsdException w:name="List Table 7 Colorful Accent 4" w:uiPriority="52"/>
+    <w:lsdException w:name="List Table 1 Light Accent 5" w:uiPriority="46"/>
+    <w:lsdException w:name="List Table 2 Accent 5" w:uiPriority="47"/>
+    <w:lsdException w:name="List Table 3 Accent 5" w:uiPriority="48"/>
+    <w:lsdException w:name="List Table 4 Accent 5" w:uiPriority="49"/>
+    <w:lsdException w:name="List Table 5 Dark Accent 5" w:uiPriority="50"/>
+    <w:lsdException w:name="List Table 6 Colorful Accent 5" w:uiPriority="51"/>
+    <w:lsdException w:name="List Table 7 Colorful Accent 5" w:uiPriority="52"/>
+    <w:lsdException w:name="List Table 1 Light Accent 6" w:uiPriority="46"/>
+    <w:lsdException w:name="List Table 2 Accent 6" w:uiPriority="47"/>
+    <w:lsdException w:name="List Table 3 Accent 6" w:uiPriority="48"/>
+    <w:lsdException w:name="List Table 4 Accent 6" w:uiPriority="49"/>
+    <w:lsdException w:name="List Table 5 Dark Accent 6" w:uiPriority="50"/>
+    <w:lsdException w:name="List Table 6 Colorful Accent 6" w:uiPriority="51"/>
+    <w:lsdException w:name="List Table 7 Colorful Accent 6" w:uiPriority="52"/>
   </w:latentStyles>
   <w:style w:type="paragraph" w:default="1" w:styleId="Normal">
     <w:name w:val="Normal"/>
@@ -5834,7 +6117,6 @@
       <w:lang w:val="es-CO"/>
     </w:rPr>
     <w:tblPr>
-      <w:tblInd w:w="0" w:type="dxa"/>
       <w:tblBorders>
         <w:top w:val="single" w:sz="4" w:space="0" w:color="auto"/>
         <w:left w:val="single" w:sz="4" w:space="0" w:color="auto"/>
@@ -5843,464 +6125,6 @@
         <w:insideH w:val="single" w:sz="4" w:space="0" w:color="auto"/>
         <w:insideV w:val="single" w:sz="4" w:space="0" w:color="auto"/>
       </w:tblBorders>
-      <w:tblCellMar>
-        <w:top w:w="0" w:type="dxa"/>
-        <w:left w:w="108" w:type="dxa"/>
-        <w:bottom w:w="0" w:type="dxa"/>
-        <w:right w:w="108" w:type="dxa"/>
-      </w:tblCellMar>
-    </w:tblPr>
-  </w:style>
-</w:styles>
-</file>
-
-<file path=word/stylesWithEffects.xml><?xml version="1.0" encoding="utf-8"?>
-<w:styles xmlns:wpc="http://schemas.microsoft.com/office/word/2010/wordprocessingCanvas" xmlns:mc="http://schemas.openxmlformats.org/markup-compatibility/2006" xmlns:o="urn:schemas-microsoft-com:office:office" xmlns:r="http://schemas.openxmlformats.org/officeDocument/2006/relationships" xmlns:m="http://schemas.openxmlformats.org/officeDocument/2006/math" xmlns:v="urn:schemas-microsoft-com:vml" xmlns:wp14="http://schemas.microsoft.com/office/word/2010/wordprocessingDrawing" xmlns:wp="http://schemas.openxmlformats.org/drawingml/2006/wordprocessingDrawing" xmlns:w10="urn:schemas-microsoft-com:office:word" xmlns:w="http://schemas.openxmlformats.org/wordprocessingml/2006/main" xmlns:w14="http://schemas.microsoft.com/office/word/2010/wordml" xmlns:wpg="http://schemas.microsoft.com/office/word/2010/wordprocessingGroup" xmlns:wpi="http://schemas.microsoft.com/office/word/2010/wordprocessingInk" xmlns:wne="http://schemas.microsoft.com/office/word/2006/wordml" xmlns:wps="http://schemas.microsoft.com/office/word/2010/wordprocessingShape" mc:Ignorable="w14 wp14">
-  <w:docDefaults>
-    <w:rPrDefault>
-      <w:rPr>
-        <w:rFonts w:asciiTheme="minorHAnsi" w:eastAsiaTheme="minorHAnsi" w:hAnsiTheme="minorHAnsi" w:cstheme="minorBidi"/>
-        <w:sz w:val="22"/>
-        <w:szCs w:val="22"/>
-        <w:lang w:val="es-ES" w:eastAsia="en-US" w:bidi="ar-SA"/>
-      </w:rPr>
-    </w:rPrDefault>
-    <w:pPrDefault>
-      <w:pPr>
-        <w:spacing w:after="200" w:line="276" w:lineRule="auto"/>
-      </w:pPr>
-    </w:pPrDefault>
-  </w:docDefaults>
-  <w:latentStyles w:defLockedState="0" w:defUIPriority="99" w:defSemiHidden="1" w:defUnhideWhenUsed="1" w:defQFormat="0" w:count="267">
-    <w:lsdException w:name="Normal" w:semiHidden="0" w:uiPriority="0" w:unhideWhenUsed="0" w:qFormat="1"/>
-    <w:lsdException w:name="heading 1" w:semiHidden="0" w:uiPriority="9" w:unhideWhenUsed="0" w:qFormat="1"/>
-    <w:lsdException w:name="heading 2" w:uiPriority="9" w:qFormat="1"/>
-    <w:lsdException w:name="heading 3" w:uiPriority="9" w:qFormat="1"/>
-    <w:lsdException w:name="heading 4" w:uiPriority="9" w:qFormat="1"/>
-    <w:lsdException w:name="heading 5" w:uiPriority="9" w:qFormat="1"/>
-    <w:lsdException w:name="heading 6" w:uiPriority="9" w:qFormat="1"/>
-    <w:lsdException w:name="heading 7" w:uiPriority="9" w:qFormat="1"/>
-    <w:lsdException w:name="heading 8" w:uiPriority="9" w:qFormat="1"/>
-    <w:lsdException w:name="heading 9" w:uiPriority="9" w:qFormat="1"/>
-    <w:lsdException w:name="toc 1" w:uiPriority="39"/>
-    <w:lsdException w:name="toc 2" w:uiPriority="39"/>
-    <w:lsdException w:name="toc 3" w:uiPriority="39"/>
-    <w:lsdException w:name="toc 4" w:uiPriority="39"/>
-    <w:lsdException w:name="toc 5" w:uiPriority="39"/>
-    <w:lsdException w:name="toc 6" w:uiPriority="39"/>
-    <w:lsdException w:name="toc 7" w:uiPriority="39"/>
-    <w:lsdException w:name="toc 8" w:uiPriority="39"/>
-    <w:lsdException w:name="toc 9" w:uiPriority="39"/>
-    <w:lsdException w:name="caption" w:uiPriority="35" w:qFormat="1"/>
-    <w:lsdException w:name="Title" w:semiHidden="0" w:uiPriority="10" w:unhideWhenUsed="0" w:qFormat="1"/>
-    <w:lsdException w:name="Default Paragraph Font" w:uiPriority="1"/>
-    <w:lsdException w:name="Subtitle" w:semiHidden="0" w:uiPriority="11" w:unhideWhenUsed="0" w:qFormat="1"/>
-    <w:lsdException w:name="Strong" w:semiHidden="0" w:uiPriority="22" w:unhideWhenUsed="0" w:qFormat="1"/>
-    <w:lsdException w:name="Emphasis" w:semiHidden="0" w:uiPriority="20" w:unhideWhenUsed="0" w:qFormat="1"/>
-    <w:lsdException w:name="Table Grid" w:semiHidden="0" w:uiPriority="59" w:unhideWhenUsed="0"/>
-    <w:lsdException w:name="Placeholder Text" w:unhideWhenUsed="0"/>
-    <w:lsdException w:name="No Spacing" w:semiHidden="0" w:uiPriority="1" w:unhideWhenUsed="0" w:qFormat="1"/>
-    <w:lsdException w:name="Light Shading" w:semiHidden="0" w:uiPriority="60" w:unhideWhenUsed="0"/>
-    <w:lsdException w:name="Light List" w:semiHidden="0" w:uiPriority="61" w:unhideWhenUsed="0"/>
-    <w:lsdException w:name="Light Grid" w:semiHidden="0" w:uiPriority="62" w:unhideWhenUsed="0"/>
-    <w:lsdException w:name="Medium Shading 1" w:semiHidden="0" w:uiPriority="63" w:unhideWhenUsed="0"/>
-    <w:lsdException w:name="Medium Shading 2" w:semiHidden="0" w:uiPriority="64" w:unhideWhenUsed="0"/>
-    <w:lsdException w:name="Medium List 1" w:semiHidden="0" w:uiPriority="65" w:unhideWhenUsed="0"/>
-    <w:lsdException w:name="Medium List 2" w:semiHidden="0" w:uiPriority="66" w:unhideWhenUsed="0"/>
-    <w:lsdException w:name="Medium Grid 1" w:semiHidden="0" w:uiPriority="67" w:unhideWhenUsed="0"/>
-    <w:lsdException w:name="Medium Grid 2" w:semiHidden="0" w:uiPriority="68" w:unhideWhenUsed="0"/>
-    <w:lsdException w:name="Medium Grid 3" w:semiHidden="0" w:uiPriority="69" w:unhideWhenUsed="0"/>
-    <w:lsdException w:name="Dark List" w:semiHidden="0" w:uiPriority="70" w:unhideWhenUsed="0"/>
-    <w:lsdException w:name="Colorful Shading" w:semiHidden="0" w:uiPriority="71" w:unhideWhenUsed="0"/>
-    <w:lsdException w:name="Colorful List" w:semiHidden="0" w:uiPriority="72" w:unhideWhenUsed="0"/>
-    <w:lsdException w:name="Colorful Grid" w:semiHidden="0" w:uiPriority="73" w:unhideWhenUsed="0"/>
-    <w:lsdException w:name="Light Shading Accent 1" w:semiHidden="0" w:uiPriority="60" w:unhideWhenUsed="0"/>
-    <w:lsdException w:name="Light List Accent 1" w:semiHidden="0" w:uiPriority="61" w:unhideWhenUsed="0"/>
-    <w:lsdException w:name="Light Grid Accent 1" w:semiHidden="0" w:uiPriority="62" w:unhideWhenUsed="0"/>
-    <w:lsdException w:name="Medium Shading 1 Accent 1" w:semiHidden="0" w:uiPriority="63" w:unhideWhenUsed="0"/>
-    <w:lsdException w:name="Medium Shading 2 Accent 1" w:semiHidden="0" w:uiPriority="64" w:unhideWhenUsed="0"/>
-    <w:lsdException w:name="Medium List 1 Accent 1" w:semiHidden="0" w:uiPriority="65" w:unhideWhenUsed="0"/>
-    <w:lsdException w:name="Revision" w:unhideWhenUsed="0"/>
-    <w:lsdException w:name="List Paragraph" w:semiHidden="0" w:uiPriority="34" w:unhideWhenUsed="0" w:qFormat="1"/>
-    <w:lsdException w:name="Quote" w:semiHidden="0" w:uiPriority="29" w:unhideWhenUsed="0" w:qFormat="1"/>
-    <w:lsdException w:name="Intense Quote" w:semiHidden="0" w:uiPriority="30" w:unhideWhenUsed="0" w:qFormat="1"/>
-    <w:lsdException w:name="Medium List 2 Accent 1" w:semiHidden="0" w:uiPriority="66" w:unhideWhenUsed="0"/>
-    <w:lsdException w:name="Medium Grid 1 Accent 1" w:semiHidden="0" w:uiPriority="67" w:unhideWhenUsed="0"/>
-    <w:lsdException w:name="Medium Grid 2 Accent 1" w:semiHidden="0" w:uiPriority="68" w:unhideWhenUsed="0"/>
-    <w:lsdException w:name="Medium Grid 3 Accent 1" w:semiHidden="0" w:uiPriority="69" w:unhideWhenUsed="0"/>
-    <w:lsdException w:name="Dark List Accent 1" w:semiHidden="0" w:uiPriority="70" w:unhideWhenUsed="0"/>
-    <w:lsdException w:name="Colorful Shading Accent 1" w:semiHidden="0" w:uiPriority="71" w:unhideWhenUsed="0"/>
-    <w:lsdException w:name="Colorful List Accent 1" w:semiHidden="0" w:uiPriority="72" w:unhideWhenUsed="0"/>
-    <w:lsdException w:name="Colorful Grid Accent 1" w:semiHidden="0" w:uiPriority="73" w:unhideWhenUsed="0"/>
-    <w:lsdException w:name="Light Shading Accent 2" w:semiHidden="0" w:uiPriority="60" w:unhideWhenUsed="0"/>
-    <w:lsdException w:name="Light List Accent 2" w:semiHidden="0" w:uiPriority="61" w:unhideWhenUsed="0"/>
-    <w:lsdException w:name="Light Grid Accent 2" w:semiHidden="0" w:uiPriority="62" w:unhideWhenUsed="0"/>
-    <w:lsdException w:name="Medium Shading 1 Accent 2" w:semiHidden="0" w:uiPriority="63" w:unhideWhenUsed="0"/>
-    <w:lsdException w:name="Medium Shading 2 Accent 2" w:semiHidden="0" w:uiPriority="64" w:unhideWhenUsed="0"/>
-    <w:lsdException w:name="Medium List 1 Accent 2" w:semiHidden="0" w:uiPriority="65" w:unhideWhenUsed="0"/>
-    <w:lsdException w:name="Medium List 2 Accent 2" w:semiHidden="0" w:uiPriority="66" w:unhideWhenUsed="0"/>
-    <w:lsdException w:name="Medium Grid 1 Accent 2" w:semiHidden="0" w:uiPriority="67" w:unhideWhenUsed="0"/>
-    <w:lsdException w:name="Medium Grid 2 Accent 2" w:semiHidden="0" w:uiPriority="68" w:unhideWhenUsed="0"/>
-    <w:lsdException w:name="Medium Grid 3 Accent 2" w:semiHidden="0" w:uiPriority="69" w:unhideWhenUsed="0"/>
-    <w:lsdException w:name="Dark List Accent 2" w:semiHidden="0" w:uiPriority="70" w:unhideWhenUsed="0"/>
-    <w:lsdException w:name="Colorful Shading Accent 2" w:semiHidden="0" w:uiPriority="71" w:unhideWhenUsed="0"/>
-    <w:lsdException w:name="Colorful List Accent 2" w:semiHidden="0" w:uiPriority="72" w:unhideWhenUsed="0"/>
-    <w:lsdException w:name="Colorful Grid Accent 2" w:semiHidden="0" w:uiPriority="73" w:unhideWhenUsed="0"/>
-    <w:lsdException w:name="Light Shading Accent 3" w:semiHidden="0" w:uiPriority="60" w:unhideWhenUsed="0"/>
-    <w:lsdException w:name="Light List Accent 3" w:semiHidden="0" w:uiPriority="61" w:unhideWhenUsed="0"/>
-    <w:lsdException w:name="Light Grid Accent 3" w:semiHidden="0" w:uiPriority="62" w:unhideWhenUsed="0"/>
-    <w:lsdException w:name="Medium Shading 1 Accent 3" w:semiHidden="0" w:uiPriority="63" w:unhideWhenUsed="0"/>
-    <w:lsdException w:name="Medium Shading 2 Accent 3" w:semiHidden="0" w:uiPriority="64" w:unhideWhenUsed="0"/>
-    <w:lsdException w:name="Medium List 1 Accent 3" w:semiHidden="0" w:uiPriority="65" w:unhideWhenUsed="0"/>
-    <w:lsdException w:name="Medium List 2 Accent 3" w:semiHidden="0" w:uiPriority="66" w:unhideWhenUsed="0"/>
-    <w:lsdException w:name="Medium Grid 1 Accent 3" w:semiHidden="0" w:uiPriority="67" w:unhideWhenUsed="0"/>
-    <w:lsdException w:name="Medium Grid 2 Accent 3" w:semiHidden="0" w:uiPriority="68" w:unhideWhenUsed="0"/>
-    <w:lsdException w:name="Medium Grid 3 Accent 3" w:semiHidden="0" w:uiPriority="69" w:unhideWhenUsed="0"/>
-    <w:lsdException w:name="Dark List Accent 3" w:semiHidden="0" w:uiPriority="70" w:unhideWhenUsed="0"/>
-    <w:lsdException w:name="Colorful Shading Accent 3" w:semiHidden="0" w:uiPriority="71" w:unhideWhenUsed="0"/>
-    <w:lsdException w:name="Colorful List Accent 3" w:semiHidden="0" w:uiPriority="72" w:unhideWhenUsed="0"/>
-    <w:lsdException w:name="Colorful Grid Accent 3" w:semiHidden="0" w:uiPriority="73" w:unhideWhenUsed="0"/>
-    <w:lsdException w:name="Light Shading Accent 4" w:semiHidden="0" w:uiPriority="60" w:unhideWhenUsed="0"/>
-    <w:lsdException w:name="Light List Accent 4" w:semiHidden="0" w:uiPriority="61" w:unhideWhenUsed="0"/>
-    <w:lsdException w:name="Light Grid Accent 4" w:semiHidden="0" w:uiPriority="62" w:unhideWhenUsed="0"/>
-    <w:lsdException w:name="Medium Shading 1 Accent 4" w:semiHidden="0" w:uiPriority="63" w:unhideWhenUsed="0"/>
-    <w:lsdException w:name="Medium Shading 2 Accent 4" w:semiHidden="0" w:uiPriority="64" w:unhideWhenUsed="0"/>
-    <w:lsdException w:name="Medium List 1 Accent 4" w:semiHidden="0" w:uiPriority="65" w:unhideWhenUsed="0"/>
-    <w:lsdException w:name="Medium List 2 Accent 4" w:semiHidden="0" w:uiPriority="66" w:unhideWhenUsed="0"/>
-    <w:lsdException w:name="Medium Grid 1 Accent 4" w:semiHidden="0" w:uiPriority="67" w:unhideWhenUsed="0"/>
-    <w:lsdException w:name="Medium Grid 2 Accent 4" w:semiHidden="0" w:uiPriority="68" w:unhideWhenUsed="0"/>
-    <w:lsdException w:name="Medium Grid 3 Accent 4" w:semiHidden="0" w:uiPriority="69" w:unhideWhenUsed="0"/>
-    <w:lsdException w:name="Dark List Accent 4" w:semiHidden="0" w:uiPriority="70" w:unhideWhenUsed="0"/>
-    <w:lsdException w:name="Colorful Shading Accent 4" w:semiHidden="0" w:uiPriority="71" w:unhideWhenUsed="0"/>
-    <w:lsdException w:name="Colorful List Accent 4" w:semiHidden="0" w:uiPriority="72" w:unhideWhenUsed="0"/>
-    <w:lsdException w:name="Colorful Grid Accent 4" w:semiHidden="0" w:uiPriority="73" w:unhideWhenUsed="0"/>
-    <w:lsdException w:name="Light Shading Accent 5" w:semiHidden="0" w:uiPriority="60" w:unhideWhenUsed="0"/>
-    <w:lsdException w:name="Light List Accent 5" w:semiHidden="0" w:uiPriority="61" w:unhideWhenUsed="0"/>
-    <w:lsdException w:name="Light Grid Accent 5" w:semiHidden="0" w:uiPriority="62" w:unhideWhenUsed="0"/>
-    <w:lsdException w:name="Medium Shading 1 Accent 5" w:semiHidden="0" w:uiPriority="63" w:unhideWhenUsed="0"/>
-    <w:lsdException w:name="Medium Shading 2 Accent 5" w:semiHidden="0" w:uiPriority="64" w:unhideWhenUsed="0"/>
-    <w:lsdException w:name="Medium List 1 Accent 5" w:semiHidden="0" w:uiPriority="65" w:unhideWhenUsed="0"/>
-    <w:lsdException w:name="Medium List 2 Accent 5" w:semiHidden="0" w:uiPriority="66" w:unhideWhenUsed="0"/>
-    <w:lsdException w:name="Medium Grid 1 Accent 5" w:semiHidden="0" w:uiPriority="67" w:unhideWhenUsed="0"/>
-    <w:lsdException w:name="Medium Grid 2 Accent 5" w:semiHidden="0" w:uiPriority="68" w:unhideWhenUsed="0"/>
-    <w:lsdException w:name="Medium Grid 3 Accent 5" w:semiHidden="0" w:uiPriority="69" w:unhideWhenUsed="0"/>
-    <w:lsdException w:name="Dark List Accent 5" w:semiHidden="0" w:uiPriority="70" w:unhideWhenUsed="0"/>
-    <w:lsdException w:name="Colorful Shading Accent 5" w:semiHidden="0" w:uiPriority="71" w:unhideWhenUsed="0"/>
-    <w:lsdException w:name="Colorful List Accent 5" w:semiHidden="0" w:uiPriority="72" w:unhideWhenUsed="0"/>
-    <w:lsdException w:name="Colorful Grid Accent 5" w:semiHidden="0" w:uiPriority="73" w:unhideWhenUsed="0"/>
-    <w:lsdException w:name="Light Shading Accent 6" w:semiHidden="0" w:uiPriority="60" w:unhideWhenUsed="0"/>
-    <w:lsdException w:name="Light List Accent 6" w:semiHidden="0" w:uiPriority="61" w:unhideWhenUsed="0"/>
-    <w:lsdException w:name="Light Grid Accent 6" w:semiHidden="0" w:uiPriority="62" w:unhideWhenUsed="0"/>
-    <w:lsdException w:name="Medium Shading 1 Accent 6" w:semiHidden="0" w:uiPriority="63" w:unhideWhenUsed="0"/>
-    <w:lsdException w:name="Medium Shading 2 Accent 6" w:semiHidden="0" w:uiPriority="64" w:unhideWhenUsed="0"/>
-    <w:lsdException w:name="Medium List 1 Accent 6" w:semiHidden="0" w:uiPriority="65" w:unhideWhenUsed="0"/>
-    <w:lsdException w:name="Medium List 2 Accent 6" w:semiHidden="0" w:uiPriority="66" w:unhideWhenUsed="0"/>
-    <w:lsdException w:name="Medium Grid 1 Accent 6" w:semiHidden="0" w:uiPriority="67" w:unhideWhenUsed="0"/>
-    <w:lsdException w:name="Medium Grid 2 Accent 6" w:semiHidden="0" w:uiPriority="68" w:unhideWhenUsed="0"/>
-    <w:lsdException w:name="Medium Grid 3 Accent 6" w:semiHidden="0" w:uiPriority="69" w:unhideWhenUsed="0"/>
-    <w:lsdException w:name="Dark List Accent 6" w:semiHidden="0" w:uiPriority="70" w:unhideWhenUsed="0"/>
-    <w:lsdException w:name="Colorful Shading Accent 6" w:semiHidden="0" w:uiPriority="71" w:unhideWhenUsed="0"/>
-    <w:lsdException w:name="Colorful List Accent 6" w:semiHidden="0" w:uiPriority="72" w:unhideWhenUsed="0"/>
-    <w:lsdException w:name="Colorful Grid Accent 6" w:semiHidden="0" w:uiPriority="73" w:unhideWhenUsed="0"/>
-    <w:lsdException w:name="Subtle Emphasis" w:semiHidden="0" w:uiPriority="19" w:unhideWhenUsed="0" w:qFormat="1"/>
-    <w:lsdException w:name="Intense Emphasis" w:semiHidden="0" w:uiPriority="21" w:unhideWhenUsed="0" w:qFormat="1"/>
-    <w:lsdException w:name="Subtle Reference" w:semiHidden="0" w:uiPriority="31" w:unhideWhenUsed="0" w:qFormat="1"/>
-    <w:lsdException w:name="Intense Reference" w:semiHidden="0" w:uiPriority="32" w:unhideWhenUsed="0" w:qFormat="1"/>
-    <w:lsdException w:name="Book Title" w:semiHidden="0" w:uiPriority="33" w:unhideWhenUsed="0" w:qFormat="1"/>
-    <w:lsdException w:name="Bibliography" w:uiPriority="37"/>
-    <w:lsdException w:name="TOC Heading" w:uiPriority="39" w:qFormat="1"/>
-  </w:latentStyles>
-  <w:style w:type="paragraph" w:default="1" w:styleId="Normal">
-    <w:name w:val="Normal"/>
-    <w:qFormat/>
-  </w:style>
-  <w:style w:type="paragraph" w:styleId="Ttulo3">
-    <w:name w:val="heading 3"/>
-    <w:basedOn w:val="Normal"/>
-    <w:link w:val="Ttulo3Car"/>
-    <w:uiPriority w:val="9"/>
-    <w:qFormat/>
-    <w:rsid w:val="00A913F8"/>
-    <w:pPr>
-      <w:spacing w:before="100" w:beforeAutospacing="1" w:after="100" w:afterAutospacing="1" w:line="240" w:lineRule="auto"/>
-      <w:outlineLvl w:val="2"/>
-    </w:pPr>
-    <w:rPr>
-      <w:rFonts w:ascii="Times New Roman" w:eastAsia="Times New Roman" w:hAnsi="Times New Roman" w:cs="Times New Roman"/>
-      <w:b/>
-      <w:bCs/>
-      <w:sz w:val="27"/>
-      <w:szCs w:val="27"/>
-      <w:lang w:eastAsia="es-ES"/>
-    </w:rPr>
-  </w:style>
-  <w:style w:type="character" w:default="1" w:styleId="Fuentedeprrafopredeter">
-    <w:name w:val="Default Paragraph Font"/>
-    <w:uiPriority w:val="1"/>
-    <w:semiHidden/>
-    <w:unhideWhenUsed/>
-  </w:style>
-  <w:style w:type="table" w:default="1" w:styleId="Tablanormal">
-    <w:name w:val="Normal Table"/>
-    <w:uiPriority w:val="99"/>
-    <w:semiHidden/>
-    <w:unhideWhenUsed/>
-    <w:tblPr>
-      <w:tblInd w:w="0" w:type="dxa"/>
-      <w:tblCellMar>
-        <w:top w:w="0" w:type="dxa"/>
-        <w:left w:w="108" w:type="dxa"/>
-        <w:bottom w:w="0" w:type="dxa"/>
-        <w:right w:w="108" w:type="dxa"/>
-      </w:tblCellMar>
-    </w:tblPr>
-  </w:style>
-  <w:style w:type="numbering" w:default="1" w:styleId="Sinlista">
-    <w:name w:val="No List"/>
-    <w:uiPriority w:val="99"/>
-    <w:semiHidden/>
-    <w:unhideWhenUsed/>
-  </w:style>
-  <w:style w:type="character" w:customStyle="1" w:styleId="Ttulo3Car">
-    <w:name w:val="Título 3 Car"/>
-    <w:basedOn w:val="Fuentedeprrafopredeter"/>
-    <w:link w:val="Ttulo3"/>
-    <w:uiPriority w:val="9"/>
-    <w:rsid w:val="00A913F8"/>
-    <w:rPr>
-      <w:rFonts w:ascii="Times New Roman" w:eastAsia="Times New Roman" w:hAnsi="Times New Roman" w:cs="Times New Roman"/>
-      <w:b/>
-      <w:bCs/>
-      <w:sz w:val="27"/>
-      <w:szCs w:val="27"/>
-      <w:lang w:eastAsia="es-ES"/>
-    </w:rPr>
-  </w:style>
-  <w:style w:type="character" w:customStyle="1" w:styleId="apple-converted-space">
-    <w:name w:val="apple-converted-space"/>
-    <w:basedOn w:val="Fuentedeprrafopredeter"/>
-    <w:rsid w:val="00A913F8"/>
-  </w:style>
-  <w:style w:type="paragraph" w:styleId="NormalWeb">
-    <w:name w:val="Normal (Web)"/>
-    <w:basedOn w:val="Normal"/>
-    <w:uiPriority w:val="99"/>
-    <w:unhideWhenUsed/>
-    <w:rsid w:val="00A913F8"/>
-    <w:pPr>
-      <w:spacing w:before="100" w:beforeAutospacing="1" w:after="100" w:afterAutospacing="1" w:line="240" w:lineRule="auto"/>
-    </w:pPr>
-    <w:rPr>
-      <w:rFonts w:ascii="Times New Roman" w:eastAsia="Times New Roman" w:hAnsi="Times New Roman" w:cs="Times New Roman"/>
-      <w:sz w:val="24"/>
-      <w:szCs w:val="24"/>
-      <w:lang w:eastAsia="es-ES"/>
-    </w:rPr>
-  </w:style>
-  <w:style w:type="character" w:styleId="Hipervnculo">
-    <w:name w:val="Hyperlink"/>
-    <w:basedOn w:val="Fuentedeprrafopredeter"/>
-    <w:uiPriority w:val="99"/>
-    <w:unhideWhenUsed/>
-    <w:rsid w:val="00A913F8"/>
-    <w:rPr>
-      <w:color w:val="0000FF"/>
-      <w:u w:val="single"/>
-    </w:rPr>
-  </w:style>
-  <w:style w:type="character" w:styleId="Textoennegrita">
-    <w:name w:val="Strong"/>
-    <w:basedOn w:val="Fuentedeprrafopredeter"/>
-    <w:uiPriority w:val="22"/>
-    <w:qFormat/>
-    <w:rsid w:val="00A913F8"/>
-    <w:rPr>
-      <w:b/>
-      <w:bCs/>
-    </w:rPr>
-  </w:style>
-  <w:style w:type="paragraph" w:styleId="Sinespaciado">
-    <w:name w:val="No Spacing"/>
-    <w:link w:val="SinespaciadoCar"/>
-    <w:uiPriority w:val="1"/>
-    <w:qFormat/>
-    <w:rsid w:val="006B3A60"/>
-    <w:pPr>
-      <w:spacing w:after="0" w:line="240" w:lineRule="auto"/>
-    </w:pPr>
-  </w:style>
-  <w:style w:type="paragraph" w:styleId="Textodeglobo">
-    <w:name w:val="Balloon Text"/>
-    <w:basedOn w:val="Normal"/>
-    <w:link w:val="TextodegloboCar"/>
-    <w:uiPriority w:val="99"/>
-    <w:semiHidden/>
-    <w:unhideWhenUsed/>
-    <w:rsid w:val="003B0C5D"/>
-    <w:pPr>
-      <w:spacing w:after="0" w:line="240" w:lineRule="auto"/>
-    </w:pPr>
-    <w:rPr>
-      <w:rFonts w:ascii="Tahoma" w:hAnsi="Tahoma" w:cs="Tahoma"/>
-      <w:sz w:val="16"/>
-      <w:szCs w:val="16"/>
-    </w:rPr>
-  </w:style>
-  <w:style w:type="character" w:customStyle="1" w:styleId="TextodegloboCar">
-    <w:name w:val="Texto de globo Car"/>
-    <w:basedOn w:val="Fuentedeprrafopredeter"/>
-    <w:link w:val="Textodeglobo"/>
-    <w:uiPriority w:val="99"/>
-    <w:semiHidden/>
-    <w:rsid w:val="003B0C5D"/>
-    <w:rPr>
-      <w:rFonts w:ascii="Tahoma" w:hAnsi="Tahoma" w:cs="Tahoma"/>
-      <w:sz w:val="16"/>
-      <w:szCs w:val="16"/>
-    </w:rPr>
-  </w:style>
-  <w:style w:type="paragraph" w:styleId="Prrafodelista">
-    <w:name w:val="List Paragraph"/>
-    <w:basedOn w:val="Normal"/>
-    <w:uiPriority w:val="34"/>
-    <w:qFormat/>
-    <w:rsid w:val="00A614A4"/>
-    <w:pPr>
-      <w:ind w:left="720"/>
-      <w:contextualSpacing/>
-    </w:pPr>
-  </w:style>
-  <w:style w:type="paragraph" w:styleId="Encabezado">
-    <w:name w:val="header"/>
-    <w:basedOn w:val="Normal"/>
-    <w:link w:val="EncabezadoCar"/>
-    <w:uiPriority w:val="99"/>
-    <w:unhideWhenUsed/>
-    <w:rsid w:val="0049697B"/>
-    <w:pPr>
-      <w:tabs>
-        <w:tab w:val="center" w:pos="4419"/>
-        <w:tab w:val="right" w:pos="8838"/>
-      </w:tabs>
-      <w:spacing w:after="0" w:line="240" w:lineRule="auto"/>
-    </w:pPr>
-  </w:style>
-  <w:style w:type="character" w:customStyle="1" w:styleId="EncabezadoCar">
-    <w:name w:val="Encabezado Car"/>
-    <w:basedOn w:val="Fuentedeprrafopredeter"/>
-    <w:link w:val="Encabezado"/>
-    <w:uiPriority w:val="99"/>
-    <w:rsid w:val="0049697B"/>
-  </w:style>
-  <w:style w:type="paragraph" w:styleId="Piedepgina">
-    <w:name w:val="footer"/>
-    <w:basedOn w:val="Normal"/>
-    <w:link w:val="PiedepginaCar"/>
-    <w:uiPriority w:val="99"/>
-    <w:unhideWhenUsed/>
-    <w:rsid w:val="0049697B"/>
-    <w:pPr>
-      <w:tabs>
-        <w:tab w:val="center" w:pos="4419"/>
-        <w:tab w:val="right" w:pos="8838"/>
-      </w:tabs>
-      <w:spacing w:after="0" w:line="240" w:lineRule="auto"/>
-    </w:pPr>
-  </w:style>
-  <w:style w:type="character" w:customStyle="1" w:styleId="PiedepginaCar">
-    <w:name w:val="Pie de página Car"/>
-    <w:basedOn w:val="Fuentedeprrafopredeter"/>
-    <w:link w:val="Piedepgina"/>
-    <w:uiPriority w:val="99"/>
-    <w:rsid w:val="0049697B"/>
-  </w:style>
-  <w:style w:type="paragraph" w:styleId="Textonotapie">
-    <w:name w:val="footnote text"/>
-    <w:basedOn w:val="Normal"/>
-    <w:link w:val="TextonotapieCar"/>
-    <w:uiPriority w:val="99"/>
-    <w:semiHidden/>
-    <w:unhideWhenUsed/>
-    <w:rsid w:val="00E36C83"/>
-    <w:pPr>
-      <w:spacing w:after="0" w:line="240" w:lineRule="auto"/>
-    </w:pPr>
-    <w:rPr>
-      <w:sz w:val="20"/>
-      <w:szCs w:val="20"/>
-    </w:rPr>
-  </w:style>
-  <w:style w:type="character" w:customStyle="1" w:styleId="TextonotapieCar">
-    <w:name w:val="Texto nota pie Car"/>
-    <w:basedOn w:val="Fuentedeprrafopredeter"/>
-    <w:link w:val="Textonotapie"/>
-    <w:uiPriority w:val="99"/>
-    <w:semiHidden/>
-    <w:rsid w:val="00E36C83"/>
-    <w:rPr>
-      <w:sz w:val="20"/>
-      <w:szCs w:val="20"/>
-    </w:rPr>
-  </w:style>
-  <w:style w:type="character" w:styleId="Refdenotaalpie">
-    <w:name w:val="footnote reference"/>
-    <w:basedOn w:val="Fuentedeprrafopredeter"/>
-    <w:uiPriority w:val="99"/>
-    <w:semiHidden/>
-    <w:unhideWhenUsed/>
-    <w:rsid w:val="00E36C83"/>
-    <w:rPr>
-      <w:vertAlign w:val="superscript"/>
-    </w:rPr>
-  </w:style>
-  <w:style w:type="paragraph" w:customStyle="1" w:styleId="textos">
-    <w:name w:val="textos"/>
-    <w:basedOn w:val="Normal"/>
-    <w:rsid w:val="00952F03"/>
-    <w:pPr>
-      <w:spacing w:before="100" w:beforeAutospacing="1" w:after="100" w:afterAutospacing="1" w:line="240" w:lineRule="auto"/>
-    </w:pPr>
-    <w:rPr>
-      <w:rFonts w:ascii="Times New Roman" w:eastAsia="Times New Roman" w:hAnsi="Times New Roman" w:cs="Times New Roman"/>
-      <w:sz w:val="24"/>
-      <w:szCs w:val="24"/>
-      <w:lang w:val="es-CO" w:eastAsia="es-CO"/>
-    </w:rPr>
-  </w:style>
-  <w:style w:type="character" w:customStyle="1" w:styleId="SinespaciadoCar">
-    <w:name w:val="Sin espaciado Car"/>
-    <w:basedOn w:val="Fuentedeprrafopredeter"/>
-    <w:link w:val="Sinespaciado"/>
-    <w:uiPriority w:val="1"/>
-    <w:rsid w:val="00A43F79"/>
-  </w:style>
-  <w:style w:type="table" w:styleId="Tablaconcuadrcula">
-    <w:name w:val="Table Grid"/>
-    <w:basedOn w:val="Tablanormal"/>
-    <w:uiPriority w:val="59"/>
-    <w:rsid w:val="00781537"/>
-    <w:pPr>
-      <w:spacing w:after="0" w:line="240" w:lineRule="auto"/>
-    </w:pPr>
-    <w:rPr>
-      <w:lang w:val="es-CO"/>
-    </w:rPr>
-    <w:tblPr>
-      <w:tblInd w:w="0" w:type="dxa"/>
-      <w:tblBorders>
-        <w:top w:val="single" w:sz="4" w:space="0" w:color="auto"/>
-        <w:left w:val="single" w:sz="4" w:space="0" w:color="auto"/>
-        <w:bottom w:val="single" w:sz="4" w:space="0" w:color="auto"/>
-        <w:right w:val="single" w:sz="4" w:space="0" w:color="auto"/>
-        <w:insideH w:val="single" w:sz="4" w:space="0" w:color="auto"/>
-        <w:insideV w:val="single" w:sz="4" w:space="0" w:color="auto"/>
-      </w:tblBorders>
-      <w:tblCellMar>
-        <w:top w:w="0" w:type="dxa"/>
-        <w:left w:w="108" w:type="dxa"/>
-        <w:bottom w:w="0" w:type="dxa"/>
-        <w:right w:w="108" w:type="dxa"/>
-      </w:tblCellMar>
     </w:tblPr>
   </w:style>
 </w:styles>
@@ -6596,7 +6420,7 @@
 </file>
 
 <file path=customXml/itemProps1.xml><?xml version="1.0" encoding="utf-8"?>
-<ds:datastoreItem xmlns:ds="http://schemas.openxmlformats.org/officeDocument/2006/customXml" ds:itemID="{5DBF440C-9EE6-40EA-B71F-5E2C8079123D}">
+<ds:datastoreItem xmlns:ds="http://schemas.openxmlformats.org/officeDocument/2006/customXml" ds:itemID="{29B0E97A-53FC-4441-8B44-E1ADCFA62038}">
   <ds:schemaRefs>
     <ds:schemaRef ds:uri="http://schemas.openxmlformats.org/officeDocument/2006/bibliography"/>
   </ds:schemaRefs>

</xml_diff>